<commit_message>
Updated Design Pattern materials
Added NaiveRPG project, added SOLID presentation.
</commit_message>
<xml_diff>
--- a/Chap/OOProg03/OOProg03.docx
+++ b/Chap/OOProg03/OOProg03.docx
@@ -1809,20 +1809,18 @@
       <w:r>
         <w:br w:type="page"/>
       </w:r>
-      <w:bookmarkStart w:id="1" w:name="_GoBack"/>
-      <w:bookmarkEnd w:id="1"/>
     </w:p>
     <w:p>
       <w:pPr>
         <w:pStyle w:val="Overskrift1"/>
         <w:ind w:left="0"/>
       </w:pPr>
-      <w:bookmarkStart w:id="2" w:name="_Toc517423332"/>
+      <w:bookmarkStart w:id="1" w:name="_Toc517423332"/>
       <w:r>
         <w:lastRenderedPageBreak/>
         <w:t>Introduction</w:t>
       </w:r>
-      <w:bookmarkEnd w:id="2"/>
+      <w:bookmarkEnd w:id="1"/>
     </w:p>
     <w:p>
       <w:pPr>
@@ -2736,12 +2734,12 @@
         <w:pStyle w:val="Overskrift1"/>
         <w:ind w:left="0"/>
       </w:pPr>
-      <w:bookmarkStart w:id="3" w:name="_Toc517423333"/>
+      <w:bookmarkStart w:id="2" w:name="_Toc517423333"/>
       <w:r>
         <w:lastRenderedPageBreak/>
         <w:t>The Open/Closed Principle</w:t>
       </w:r>
-      <w:bookmarkEnd w:id="3"/>
+      <w:bookmarkEnd w:id="2"/>
     </w:p>
     <w:p>
       <w:pPr>
@@ -6973,13 +6971,13 @@
         <w:pStyle w:val="Overskrift1"/>
         <w:ind w:left="0"/>
       </w:pPr>
-      <w:bookmarkStart w:id="4" w:name="_Toc510548987"/>
-      <w:bookmarkStart w:id="5" w:name="_Toc517423334"/>
+      <w:bookmarkStart w:id="3" w:name="_Toc510548987"/>
+      <w:bookmarkStart w:id="4" w:name="_Toc517423334"/>
       <w:r>
         <w:t>The Dependency Injection principle</w:t>
       </w:r>
+      <w:bookmarkEnd w:id="3"/>
       <w:bookmarkEnd w:id="4"/>
-      <w:bookmarkEnd w:id="5"/>
     </w:p>
     <w:p>
       <w:pPr>
@@ -7553,14 +7551,14 @@
         <w:pStyle w:val="Overskrift2"/>
         <w:ind w:left="0"/>
       </w:pPr>
-      <w:bookmarkStart w:id="6" w:name="_Toc510548988"/>
-      <w:bookmarkStart w:id="7" w:name="_Toc517423335"/>
+      <w:bookmarkStart w:id="5" w:name="_Toc510548988"/>
+      <w:bookmarkStart w:id="6" w:name="_Toc517423335"/>
       <w:r>
         <w:lastRenderedPageBreak/>
         <w:t>Dependency Injection – parameter level</w:t>
       </w:r>
+      <w:bookmarkEnd w:id="5"/>
       <w:bookmarkEnd w:id="6"/>
-      <w:bookmarkEnd w:id="7"/>
     </w:p>
     <w:p>
       <w:pPr>
@@ -10379,14 +10377,14 @@
         <w:pStyle w:val="Overskrift2"/>
         <w:ind w:left="0"/>
       </w:pPr>
-      <w:bookmarkStart w:id="8" w:name="_Toc510548989"/>
-      <w:bookmarkStart w:id="9" w:name="_Toc517423336"/>
+      <w:bookmarkStart w:id="7" w:name="_Toc510548989"/>
+      <w:bookmarkStart w:id="8" w:name="_Toc517423336"/>
       <w:r>
         <w:lastRenderedPageBreak/>
         <w:t>Dependency Injection – method level</w:t>
       </w:r>
+      <w:bookmarkEnd w:id="7"/>
       <w:bookmarkEnd w:id="8"/>
-      <w:bookmarkEnd w:id="9"/>
     </w:p>
     <w:p>
       <w:pPr>
@@ -10450,7 +10448,21 @@
           <w:szCs w:val="28"/>
         </w:rPr>
         <w:softHyphen/>
-        <w:t>ding to some criterion. An example is given below:</w:t>
+        <w:t xml:space="preserve">ding to some </w:t>
+      </w:r>
+      <w:r>
+        <w:rPr>
+          <w:sz w:val="28"/>
+          <w:szCs w:val="28"/>
+        </w:rPr>
+        <w:t>condition</w:t>
+      </w:r>
+      <w:r>
+        <w:rPr>
+          <w:sz w:val="28"/>
+          <w:szCs w:val="28"/>
+        </w:rPr>
+        <w:t>. An example is given below:</w:t>
       </w:r>
     </w:p>
     <w:p>
@@ -10996,7 +11008,35 @@
           <w:sz w:val="28"/>
           <w:szCs w:val="28"/>
         </w:rPr>
-        <w:t xml:space="preserve">, which is returned to the caller. What if we wish to filter according to a different criterion? The method for doing this would actually be identical to the example, except for the criterion specified in the </w:t>
+        <w:t xml:space="preserve">, which is returned to the caller. What if we wish to filter according to a different </w:t>
+      </w:r>
+      <w:r>
+        <w:rPr>
+          <w:sz w:val="28"/>
+          <w:szCs w:val="28"/>
+        </w:rPr>
+        <w:t>condition</w:t>
+      </w:r>
+      <w:r>
+        <w:rPr>
+          <w:sz w:val="28"/>
+          <w:szCs w:val="28"/>
+        </w:rPr>
+        <w:t xml:space="preserve">? The method for doing this would actually be identical to the example, except for the </w:t>
+      </w:r>
+      <w:r>
+        <w:rPr>
+          <w:sz w:val="28"/>
+          <w:szCs w:val="28"/>
+        </w:rPr>
+        <w:t xml:space="preserve">condition </w:t>
+      </w:r>
+      <w:r>
+        <w:rPr>
+          <w:sz w:val="28"/>
+          <w:szCs w:val="28"/>
+        </w:rPr>
+        <w:t xml:space="preserve">specified in the </w:t>
       </w:r>
       <w:r>
         <w:rPr>
@@ -11026,7 +11066,49 @@
           <w:szCs w:val="28"/>
         </w:rPr>
         <w:softHyphen/>
-        <w:t>lighted in the code). The criterion itself is then a perfect candidate for being turned in-to a parameter. But how? Think about what characterises the criterion. It can be per</w:t>
+        <w:t xml:space="preserve">lighted in the code). The </w:t>
+      </w:r>
+      <w:r>
+        <w:rPr>
+          <w:sz w:val="28"/>
+          <w:szCs w:val="28"/>
+        </w:rPr>
+        <w:t xml:space="preserve">condition </w:t>
+      </w:r>
+      <w:r>
+        <w:rPr>
+          <w:sz w:val="28"/>
+          <w:szCs w:val="28"/>
+        </w:rPr>
+        <w:t>itself is then a perfec</w:t>
+      </w:r>
+      <w:r>
+        <w:rPr>
+          <w:sz w:val="28"/>
+          <w:szCs w:val="28"/>
+        </w:rPr>
+        <w:t>t candidate for being turned in</w:t>
+      </w:r>
+      <w:r>
+        <w:rPr>
+          <w:sz w:val="28"/>
+          <w:szCs w:val="28"/>
+        </w:rPr>
+        <w:t xml:space="preserve">to a parameter. But how? Think about what characterises the </w:t>
+      </w:r>
+      <w:r>
+        <w:rPr>
+          <w:sz w:val="28"/>
+          <w:szCs w:val="28"/>
+        </w:rPr>
+        <w:t>condition</w:t>
+      </w:r>
+      <w:r>
+        <w:rPr>
+          <w:sz w:val="28"/>
+          <w:szCs w:val="28"/>
+        </w:rPr>
+        <w:t>. It can be per</w:t>
       </w:r>
       <w:r>
         <w:rPr>
@@ -11034,7 +11116,21 @@
           <w:szCs w:val="28"/>
         </w:rPr>
         <w:softHyphen/>
-        <w:t xml:space="preserve">ceived as a function, taking one integer value as input, and returning a boolean value. We have learned earlier that such a function characterisation can be expressed as a C# type, in this case the type </w:t>
+        <w:t xml:space="preserve">ceived as a function, taking one integer value as input, and returning a boolean value. We have learned earlier that such a function characterisation can be expressed as a C# type, in this case the </w:t>
+      </w:r>
+      <w:r>
+        <w:rPr>
+          <w:sz w:val="28"/>
+          <w:szCs w:val="28"/>
+        </w:rPr>
+        <w:t xml:space="preserve">function </w:t>
+      </w:r>
+      <w:r>
+        <w:rPr>
+          <w:sz w:val="28"/>
+          <w:szCs w:val="28"/>
+        </w:rPr>
+        <w:t xml:space="preserve">type </w:t>
       </w:r>
       <w:r>
         <w:rPr>
@@ -11049,7 +11145,35 @@
           <w:sz w:val="28"/>
           <w:szCs w:val="28"/>
         </w:rPr>
-        <w:t>. That type identifies exactly those func</w:t>
+        <w:t>. That type iden</w:t>
+      </w:r>
+      <w:r>
+        <w:rPr>
+          <w:sz w:val="28"/>
+          <w:szCs w:val="28"/>
+        </w:rPr>
+        <w:softHyphen/>
+      </w:r>
+      <w:r>
+        <w:rPr>
+          <w:sz w:val="28"/>
+          <w:szCs w:val="28"/>
+        </w:rPr>
+        <w:t>ti</w:t>
+      </w:r>
+      <w:r>
+        <w:rPr>
+          <w:sz w:val="28"/>
+          <w:szCs w:val="28"/>
+        </w:rPr>
+        <w:softHyphen/>
+      </w:r>
+      <w:r>
+        <w:rPr>
+          <w:sz w:val="28"/>
+          <w:szCs w:val="28"/>
+        </w:rPr>
+        <w:t>fies exactly those func</w:t>
       </w:r>
       <w:r>
         <w:rPr>
@@ -11213,7 +11337,16 @@
           <w:color w:val="000000"/>
           <w:highlight w:val="yellow"/>
         </w:rPr>
-        <w:t>&gt; criterion</w:t>
+        <w:t>&gt;</w:t>
+      </w:r>
+      <w:r>
+        <w:rPr>
+          <w:rFonts w:ascii="Consolas" w:hAnsi="Consolas" w:cs="Consolas"/>
+          <w:b/>
+          <w:color w:val="000000"/>
+          <w:highlight w:val="yellow"/>
+        </w:rPr>
+        <w:t xml:space="preserve"> condition</w:t>
       </w:r>
       <w:r>
         <w:rPr>
@@ -11460,7 +11593,16 @@
           <w:color w:val="000000"/>
           <w:highlight w:val="yellow"/>
         </w:rPr>
-        <w:t>criterion(value)</w:t>
+        <w:t>condition</w:t>
+      </w:r>
+      <w:r>
+        <w:rPr>
+          <w:rFonts w:ascii="Consolas" w:hAnsi="Consolas" w:cs="Consolas"/>
+          <w:b/>
+          <w:color w:val="000000"/>
+          <w:highlight w:val="yellow"/>
+        </w:rPr>
+        <w:t>(value)</w:t>
       </w:r>
       <w:r>
         <w:rPr>
@@ -11750,7 +11892,64 @@
           <w:sz w:val="28"/>
           <w:szCs w:val="28"/>
         </w:rPr>
-        <w:t>The function parameter is here expressed as a lambda expression, but it could also be a named function, as long at it conforms to the type specification. This is definitely a more elaborate example of Dependency Injection through parameterisation, but the line of reasoning behind it is actually quite similar to the next-to-trivial examples we saw earlier. We recognised that part of the logic inside the method did not need to be tightly coupled with a specific “value” (here a selection criterion, which can be expres</w:t>
+        <w:t xml:space="preserve">The function parameter is here expressed as a lambda expression, but it could also be a named function, as long at it conforms to the type specification. This is a more elaborate example of Dependency Injection through parameterisation, but the </w:t>
+      </w:r>
+      <w:r>
+        <w:rPr>
+          <w:sz w:val="28"/>
+          <w:szCs w:val="28"/>
+        </w:rPr>
+        <w:t>rea</w:t>
+      </w:r>
+      <w:r>
+        <w:rPr>
+          <w:sz w:val="28"/>
+          <w:szCs w:val="28"/>
+        </w:rPr>
+        <w:softHyphen/>
+        <w:t>son</w:t>
+      </w:r>
+      <w:r>
+        <w:rPr>
+          <w:sz w:val="28"/>
+          <w:szCs w:val="28"/>
+        </w:rPr>
+        <w:t>ing behind it is actually quite similar to the next-to-trivial examples we saw ear</w:t>
+      </w:r>
+      <w:r>
+        <w:rPr>
+          <w:sz w:val="28"/>
+          <w:szCs w:val="28"/>
+        </w:rPr>
+        <w:softHyphen/>
+      </w:r>
+      <w:r>
+        <w:rPr>
+          <w:sz w:val="28"/>
+          <w:szCs w:val="28"/>
+        </w:rPr>
+        <w:t xml:space="preserve">lier. We recognised that part of the logic inside the method did not need to be tightly coupled with a specific “value” (here a selection </w:t>
+      </w:r>
+      <w:r>
+        <w:rPr>
+          <w:sz w:val="28"/>
+          <w:szCs w:val="28"/>
+        </w:rPr>
+        <w:t>condition</w:t>
+      </w:r>
+      <w:r>
+        <w:rPr>
+          <w:sz w:val="28"/>
+          <w:szCs w:val="28"/>
+        </w:rPr>
+        <w:t>, which can be expres</w:t>
+      </w:r>
+      <w:r>
+        <w:rPr>
+          <w:sz w:val="28"/>
+          <w:szCs w:val="28"/>
+        </w:rPr>
+        <w:softHyphen/>
       </w:r>
       <w:r>
         <w:rPr>
@@ -11789,13 +11988,13 @@
         <w:pStyle w:val="Overskrift2"/>
         <w:ind w:left="0"/>
       </w:pPr>
-      <w:bookmarkStart w:id="10" w:name="_Toc510548990"/>
-      <w:bookmarkStart w:id="11" w:name="_Toc517423337"/>
+      <w:bookmarkStart w:id="9" w:name="_Toc510548990"/>
+      <w:bookmarkStart w:id="10" w:name="_Toc517423337"/>
       <w:r>
         <w:t>Dependency Injection – class/interface level</w:t>
       </w:r>
+      <w:bookmarkEnd w:id="9"/>
       <w:bookmarkEnd w:id="10"/>
-      <w:bookmarkEnd w:id="11"/>
     </w:p>
     <w:p>
       <w:pPr>
@@ -12495,7 +12694,15 @@
           <w:sz w:val="28"/>
           <w:szCs w:val="28"/>
         </w:rPr>
-        <w:t xml:space="preserve"> constructor, but the only way to become aware of this fact </w:t>
+        <w:t xml:space="preserve"> constructor, but the only way to become aware of this fact is to inspec</w:t>
+      </w:r>
+      <w:r>
+        <w:rPr>
+          <w:sz w:val="28"/>
+          <w:szCs w:val="28"/>
+        </w:rPr>
+        <w:softHyphen/>
+        <w:t xml:space="preserve">t the actual source code, which may not always be possible (the class </w:t>
       </w:r>
       <w:r>
         <w:rPr>
@@ -12503,15 +12710,7 @@
           <w:szCs w:val="28"/>
         </w:rPr>
         <w:lastRenderedPageBreak/>
-        <w:t>is to inspec</w:t>
-      </w:r>
-      <w:r>
-        <w:rPr>
-          <w:sz w:val="28"/>
-          <w:szCs w:val="28"/>
-        </w:rPr>
-        <w:softHyphen/>
-        <w:t>t the actual source code, which may not always be possible (the class could e.g. be a third-party class). This can make it harder to test the class properly.</w:t>
+        <w:t>could e.g. be a third-party class). This can make it harder to test the class properly.</w:t>
       </w:r>
     </w:p>
     <w:p>
@@ -13439,14 +13638,14 @@
         <w:pStyle w:val="Overskrift1"/>
         <w:ind w:left="0"/>
       </w:pPr>
-      <w:bookmarkStart w:id="12" w:name="_Toc510548991"/>
-      <w:bookmarkStart w:id="13" w:name="_Toc517423338"/>
+      <w:bookmarkStart w:id="11" w:name="_Toc510548991"/>
+      <w:bookmarkStart w:id="12" w:name="_Toc517423338"/>
       <w:r>
         <w:lastRenderedPageBreak/>
         <w:t>Design Patterns – Creational Patterns</w:t>
       </w:r>
+      <w:bookmarkEnd w:id="11"/>
       <w:bookmarkEnd w:id="12"/>
-      <w:bookmarkEnd w:id="13"/>
     </w:p>
     <w:p>
       <w:pPr>
@@ -13591,13 +13790,13 @@
         <w:pStyle w:val="Overskrift2"/>
         <w:ind w:left="0"/>
       </w:pPr>
-      <w:bookmarkStart w:id="14" w:name="_Toc510548992"/>
-      <w:bookmarkStart w:id="15" w:name="_Toc517423339"/>
+      <w:bookmarkStart w:id="13" w:name="_Toc510548992"/>
+      <w:bookmarkStart w:id="14" w:name="_Toc517423339"/>
       <w:r>
         <w:t>Factory Method</w:t>
       </w:r>
+      <w:bookmarkEnd w:id="13"/>
       <w:bookmarkEnd w:id="14"/>
-      <w:bookmarkEnd w:id="15"/>
     </w:p>
     <w:p>
       <w:pPr>
@@ -18270,13 +18469,13 @@
         <w:pStyle w:val="Overskrift2"/>
         <w:ind w:left="0"/>
       </w:pPr>
-      <w:bookmarkStart w:id="16" w:name="_Toc510548993"/>
-      <w:bookmarkStart w:id="17" w:name="_Toc517423340"/>
+      <w:bookmarkStart w:id="15" w:name="_Toc510548993"/>
+      <w:bookmarkStart w:id="16" w:name="_Toc517423340"/>
       <w:r>
         <w:t>Abstract Factory</w:t>
       </w:r>
+      <w:bookmarkEnd w:id="15"/>
       <w:bookmarkEnd w:id="16"/>
-      <w:bookmarkEnd w:id="17"/>
     </w:p>
     <w:p>
       <w:pPr>
@@ -20095,13 +20294,13 @@
         <w:pStyle w:val="Overskrift1"/>
         <w:ind w:left="0"/>
       </w:pPr>
-      <w:bookmarkStart w:id="18" w:name="_Toc510548994"/>
-      <w:bookmarkStart w:id="19" w:name="_Toc517423341"/>
+      <w:bookmarkStart w:id="17" w:name="_Toc510548994"/>
+      <w:bookmarkStart w:id="18" w:name="_Toc517423341"/>
       <w:r>
         <w:t>Design Patterns – Structural Patterns</w:t>
       </w:r>
+      <w:bookmarkEnd w:id="17"/>
       <w:bookmarkEnd w:id="18"/>
-      <w:bookmarkEnd w:id="19"/>
     </w:p>
     <w:p>
       <w:pPr>
@@ -20384,14 +20583,14 @@
         <w:pStyle w:val="Overskrift2"/>
         <w:ind w:left="0"/>
       </w:pPr>
-      <w:bookmarkStart w:id="20" w:name="_Toc510548995"/>
-      <w:bookmarkStart w:id="21" w:name="_Toc517423342"/>
+      <w:bookmarkStart w:id="19" w:name="_Toc510548995"/>
+      <w:bookmarkStart w:id="20" w:name="_Toc517423342"/>
       <w:r>
         <w:lastRenderedPageBreak/>
         <w:t>Adapter</w:t>
       </w:r>
+      <w:bookmarkEnd w:id="19"/>
       <w:bookmarkEnd w:id="20"/>
-      <w:bookmarkEnd w:id="21"/>
     </w:p>
     <w:p>
       <w:pPr>
@@ -23645,14 +23844,14 @@
         <w:pStyle w:val="Overskrift2"/>
         <w:ind w:left="0"/>
       </w:pPr>
-      <w:bookmarkStart w:id="22" w:name="_Toc510548996"/>
-      <w:bookmarkStart w:id="23" w:name="_Toc517423343"/>
+      <w:bookmarkStart w:id="21" w:name="_Toc510548996"/>
+      <w:bookmarkStart w:id="22" w:name="_Toc517423343"/>
       <w:r>
         <w:lastRenderedPageBreak/>
         <w:t>Proxy</w:t>
       </w:r>
+      <w:bookmarkEnd w:id="21"/>
       <w:bookmarkEnd w:id="22"/>
-      <w:bookmarkEnd w:id="23"/>
     </w:p>
     <w:p>
       <w:pPr>
@@ -27061,13 +27260,13 @@
         <w:pStyle w:val="Overskrift1"/>
         <w:ind w:left="0"/>
       </w:pPr>
-      <w:bookmarkStart w:id="24" w:name="_Toc510548997"/>
-      <w:bookmarkStart w:id="25" w:name="_Toc517423344"/>
+      <w:bookmarkStart w:id="23" w:name="_Toc510548997"/>
+      <w:bookmarkStart w:id="24" w:name="_Toc517423344"/>
       <w:r>
         <w:t>Design Patterns – Behavioral Patterns</w:t>
       </w:r>
+      <w:bookmarkEnd w:id="23"/>
       <w:bookmarkEnd w:id="24"/>
-      <w:bookmarkEnd w:id="25"/>
     </w:p>
     <w:p>
       <w:pPr>
@@ -27249,13 +27448,13 @@
         <w:pStyle w:val="Overskrift2"/>
         <w:ind w:left="0"/>
       </w:pPr>
-      <w:bookmarkStart w:id="26" w:name="_Toc510548998"/>
-      <w:bookmarkStart w:id="27" w:name="_Toc517423345"/>
+      <w:bookmarkStart w:id="25" w:name="_Toc510548998"/>
+      <w:bookmarkStart w:id="26" w:name="_Toc517423345"/>
       <w:r>
         <w:t>Template Method</w:t>
       </w:r>
+      <w:bookmarkEnd w:id="25"/>
       <w:bookmarkEnd w:id="26"/>
-      <w:bookmarkEnd w:id="27"/>
     </w:p>
     <w:p>
       <w:pPr>
@@ -28519,8 +28718,8 @@
           <w:szCs w:val="20"/>
         </w:rPr>
       </w:pPr>
-      <w:bookmarkStart w:id="28" w:name="OLE_LINK190"/>
-      <w:bookmarkStart w:id="29" w:name="OLE_LINK191"/>
+      <w:bookmarkStart w:id="27" w:name="OLE_LINK190"/>
+      <w:bookmarkStart w:id="28" w:name="OLE_LINK191"/>
       <w:r>
         <w:rPr>
           <w:rFonts w:ascii="Consolas" w:hAnsi="Consolas" w:cs="Consolas"/>
@@ -28680,8 +28879,8 @@
         <w:t>}</w:t>
       </w:r>
     </w:p>
+    <w:bookmarkEnd w:id="27"/>
     <w:bookmarkEnd w:id="28"/>
-    <w:bookmarkEnd w:id="29"/>
     <w:p>
       <w:pPr>
         <w:rPr>
@@ -31133,13 +31332,13 @@
         <w:pStyle w:val="Overskrift2"/>
         <w:ind w:left="0"/>
       </w:pPr>
-      <w:bookmarkStart w:id="30" w:name="_Toc510548999"/>
-      <w:bookmarkStart w:id="31" w:name="_Toc517423346"/>
+      <w:bookmarkStart w:id="29" w:name="_Toc510548999"/>
+      <w:bookmarkStart w:id="30" w:name="_Toc517423346"/>
       <w:r>
         <w:t>Chain of Responsibility</w:t>
       </w:r>
+      <w:bookmarkEnd w:id="29"/>
       <w:bookmarkEnd w:id="30"/>
-      <w:bookmarkEnd w:id="31"/>
     </w:p>
     <w:p>
       <w:pPr>
@@ -38457,12 +38656,12 @@
         <w:pStyle w:val="Overskrift1"/>
         <w:ind w:left="0"/>
       </w:pPr>
-      <w:bookmarkStart w:id="32" w:name="_Toc517423347"/>
+      <w:bookmarkStart w:id="31" w:name="_Toc517423347"/>
       <w:r>
         <w:lastRenderedPageBreak/>
         <w:t>Exercises</w:t>
       </w:r>
-      <w:bookmarkEnd w:id="32"/>
+      <w:bookmarkEnd w:id="31"/>
     </w:p>
     <w:p>
       <w:pPr>
@@ -38554,8 +38753,8 @@
                 <w:lang w:eastAsia="da-DK"/>
               </w:rPr>
             </w:pPr>
-            <w:bookmarkStart w:id="33" w:name="_Toc510676446"/>
-            <w:bookmarkStart w:id="34" w:name="_Toc517423348"/>
+            <w:bookmarkStart w:id="32" w:name="_Toc510676446"/>
+            <w:bookmarkStart w:id="33" w:name="_Toc517423348"/>
             <w:r>
               <w:rPr>
                 <w:lang w:eastAsia="da-DK"/>
@@ -38566,10 +38765,16 @@
               <w:rPr>
                 <w:lang w:eastAsia="da-DK"/>
               </w:rPr>
-              <w:t>.1</w:t>
-            </w:r>
+              <w:t>.</w:t>
+            </w:r>
+            <w:bookmarkEnd w:id="32"/>
             <w:bookmarkEnd w:id="33"/>
-            <w:bookmarkEnd w:id="34"/>
+            <w:r>
+              <w:rPr>
+                <w:lang w:eastAsia="da-DK"/>
+              </w:rPr>
+              <w:t>0</w:t>
+            </w:r>
           </w:p>
           <w:p>
             <w:pPr>
@@ -38642,6 +38847,977 @@
                 <w:sz w:val="28"/>
                 <w:szCs w:val="24"/>
                 <w:lang w:val="da-DK" w:eastAsia="da-DK"/>
+              </w:rPr>
+            </w:pPr>
+            <w:r>
+              <w:rPr>
+                <w:rFonts w:ascii="Calibri" w:eastAsia="Times New Roman" w:hAnsi="Calibri" w:cs="Times New Roman"/>
+                <w:color w:val="00000A"/>
+                <w:sz w:val="28"/>
+                <w:szCs w:val="24"/>
+                <w:lang w:eastAsia="da-DK"/>
+              </w:rPr>
+              <w:t>NaiveRPG</w:t>
+            </w:r>
+          </w:p>
+          <w:p>
+            <w:pPr>
+              <w:widowControl/>
+              <w:rPr>
+                <w:rFonts w:ascii="Calibri" w:eastAsia="Times New Roman" w:hAnsi="Calibri" w:cs="Times New Roman"/>
+                <w:color w:val="00000A"/>
+                <w:sz w:val="28"/>
+                <w:szCs w:val="24"/>
+                <w:lang w:eastAsia="da-DK"/>
+              </w:rPr>
+            </w:pPr>
+          </w:p>
+        </w:tc>
+      </w:tr>
+      <w:tr>
+        <w:tc>
+          <w:tcPr>
+            <w:tcW w:w="1668" w:type="dxa"/>
+            <w:tcBorders>
+              <w:top w:val="single" w:sz="4" w:space="0" w:color="00000A"/>
+              <w:left w:val="single" w:sz="4" w:space="0" w:color="00000A"/>
+              <w:bottom w:val="single" w:sz="4" w:space="0" w:color="00000A"/>
+              <w:right w:val="single" w:sz="4" w:space="0" w:color="00000A"/>
+            </w:tcBorders>
+            <w:shd w:val="clear" w:color="auto" w:fill="auto"/>
+          </w:tcPr>
+          <w:p>
+            <w:pPr>
+              <w:widowControl/>
+              <w:rPr>
+                <w:rFonts w:ascii="Calibri" w:eastAsia="Times New Roman" w:hAnsi="Calibri" w:cs="Times New Roman"/>
+                <w:b/>
+                <w:color w:val="00000A"/>
+                <w:sz w:val="28"/>
+                <w:szCs w:val="24"/>
+                <w:lang w:eastAsia="da-DK"/>
+              </w:rPr>
+            </w:pPr>
+            <w:r>
+              <w:rPr>
+                <w:rFonts w:ascii="Calibri" w:eastAsia="Times New Roman" w:hAnsi="Calibri" w:cs="Times New Roman"/>
+                <w:b/>
+                <w:color w:val="00000A"/>
+                <w:sz w:val="28"/>
+                <w:szCs w:val="24"/>
+                <w:lang w:eastAsia="da-DK"/>
+              </w:rPr>
+              <w:t>Purpose</w:t>
+            </w:r>
+          </w:p>
+        </w:tc>
+        <w:tc>
+          <w:tcPr>
+            <w:tcW w:w="8220" w:type="dxa"/>
+            <w:tcBorders>
+              <w:top w:val="single" w:sz="4" w:space="0" w:color="00000A"/>
+              <w:left w:val="single" w:sz="4" w:space="0" w:color="00000A"/>
+              <w:bottom w:val="single" w:sz="4" w:space="0" w:color="00000A"/>
+              <w:right w:val="single" w:sz="4" w:space="0" w:color="00000A"/>
+            </w:tcBorders>
+            <w:shd w:val="clear" w:color="auto" w:fill="auto"/>
+          </w:tcPr>
+          <w:p>
+            <w:pPr>
+              <w:widowControl/>
+              <w:rPr>
+                <w:rFonts w:ascii="Calibri" w:eastAsia="Times New Roman" w:hAnsi="Calibri" w:cs="Times New Roman"/>
+                <w:color w:val="00000A"/>
+                <w:sz w:val="28"/>
+                <w:szCs w:val="24"/>
+                <w:lang w:eastAsia="da-DK"/>
+              </w:rPr>
+            </w:pPr>
+            <w:r>
+              <w:rPr>
+                <w:rFonts w:ascii="Calibri" w:eastAsia="Times New Roman" w:hAnsi="Calibri" w:cs="Times New Roman"/>
+                <w:color w:val="00000A"/>
+                <w:sz w:val="28"/>
+                <w:szCs w:val="24"/>
+                <w:lang w:eastAsia="da-DK"/>
+              </w:rPr>
+              <w:t xml:space="preserve">Try to find opportunities to apply some of the SOLID principles to improve the structure of an application. </w:t>
+            </w:r>
+          </w:p>
+          <w:p>
+            <w:pPr>
+              <w:widowControl/>
+              <w:rPr>
+                <w:rFonts w:ascii="Calibri" w:eastAsia="Times New Roman" w:hAnsi="Calibri" w:cs="Times New Roman"/>
+                <w:color w:val="00000A"/>
+                <w:sz w:val="28"/>
+                <w:szCs w:val="24"/>
+                <w:lang w:eastAsia="da-DK"/>
+              </w:rPr>
+            </w:pPr>
+          </w:p>
+        </w:tc>
+      </w:tr>
+      <w:tr>
+        <w:tc>
+          <w:tcPr>
+            <w:tcW w:w="1668" w:type="dxa"/>
+            <w:tcBorders>
+              <w:top w:val="single" w:sz="4" w:space="0" w:color="00000A"/>
+              <w:left w:val="single" w:sz="4" w:space="0" w:color="00000A"/>
+              <w:bottom w:val="single" w:sz="4" w:space="0" w:color="00000A"/>
+              <w:right w:val="single" w:sz="4" w:space="0" w:color="00000A"/>
+            </w:tcBorders>
+            <w:shd w:val="clear" w:color="auto" w:fill="auto"/>
+          </w:tcPr>
+          <w:p>
+            <w:pPr>
+              <w:widowControl/>
+              <w:rPr>
+                <w:rFonts w:ascii="Calibri" w:eastAsia="Times New Roman" w:hAnsi="Calibri" w:cs="Times New Roman"/>
+                <w:b/>
+                <w:color w:val="00000A"/>
+                <w:sz w:val="28"/>
+                <w:szCs w:val="24"/>
+                <w:lang w:eastAsia="da-DK"/>
+              </w:rPr>
+            </w:pPr>
+            <w:r>
+              <w:rPr>
+                <w:rFonts w:ascii="Calibri" w:eastAsia="Times New Roman" w:hAnsi="Calibri" w:cs="Times New Roman"/>
+                <w:b/>
+                <w:color w:val="00000A"/>
+                <w:sz w:val="28"/>
+                <w:szCs w:val="24"/>
+                <w:lang w:eastAsia="da-DK"/>
+              </w:rPr>
+              <w:t>Description</w:t>
+            </w:r>
+          </w:p>
+        </w:tc>
+        <w:tc>
+          <w:tcPr>
+            <w:tcW w:w="8220" w:type="dxa"/>
+            <w:tcBorders>
+              <w:top w:val="single" w:sz="4" w:space="0" w:color="00000A"/>
+              <w:left w:val="single" w:sz="4" w:space="0" w:color="00000A"/>
+              <w:bottom w:val="single" w:sz="4" w:space="0" w:color="00000A"/>
+              <w:right w:val="single" w:sz="4" w:space="0" w:color="00000A"/>
+            </w:tcBorders>
+            <w:shd w:val="clear" w:color="auto" w:fill="auto"/>
+          </w:tcPr>
+          <w:p>
+            <w:pPr>
+              <w:widowControl/>
+              <w:rPr>
+                <w:rFonts w:ascii="Calibri" w:eastAsia="Times New Roman" w:hAnsi="Calibri" w:cs="Times New Roman"/>
+                <w:color w:val="00000A"/>
+                <w:sz w:val="24"/>
+                <w:szCs w:val="24"/>
+                <w:lang w:eastAsia="da-DK"/>
+              </w:rPr>
+            </w:pPr>
+            <w:r>
+              <w:rPr>
+                <w:rFonts w:ascii="Calibri" w:eastAsia="Times New Roman" w:hAnsi="Calibri" w:cs="Times New Roman"/>
+                <w:color w:val="00000A"/>
+                <w:sz w:val="24"/>
+                <w:szCs w:val="24"/>
+                <w:lang w:eastAsia="da-DK"/>
+              </w:rPr>
+              <w:t xml:space="preserve">The </w:t>
+            </w:r>
+            <w:r>
+              <w:rPr>
+                <w:rFonts w:ascii="Calibri" w:eastAsia="Times New Roman" w:hAnsi="Calibri" w:cs="Times New Roman"/>
+                <w:b/>
+                <w:color w:val="00000A"/>
+                <w:sz w:val="24"/>
+                <w:szCs w:val="24"/>
+                <w:lang w:eastAsia="da-DK"/>
+              </w:rPr>
+              <w:t>NaiveRPG</w:t>
+            </w:r>
+            <w:r>
+              <w:rPr>
+                <w:rFonts w:ascii="Calibri" w:eastAsia="Times New Roman" w:hAnsi="Calibri" w:cs="Times New Roman"/>
+                <w:color w:val="00000A"/>
+                <w:sz w:val="24"/>
+                <w:szCs w:val="24"/>
+                <w:lang w:eastAsia="da-DK"/>
+              </w:rPr>
+              <w:t xml:space="preserve"> project contains</w:t>
+            </w:r>
+            <w:r>
+              <w:rPr>
+                <w:rFonts w:ascii="Calibri" w:eastAsia="Times New Roman" w:hAnsi="Calibri" w:cs="Times New Roman"/>
+                <w:color w:val="00000A"/>
+                <w:sz w:val="24"/>
+                <w:szCs w:val="24"/>
+                <w:lang w:eastAsia="da-DK"/>
+              </w:rPr>
+              <w:t xml:space="preserve"> seven classes, which fall into three categories</w:t>
+            </w:r>
+            <w:r>
+              <w:rPr>
+                <w:rFonts w:ascii="Calibri" w:eastAsia="Times New Roman" w:hAnsi="Calibri" w:cs="Times New Roman"/>
+                <w:color w:val="00000A"/>
+                <w:sz w:val="24"/>
+                <w:szCs w:val="24"/>
+                <w:lang w:eastAsia="da-DK"/>
+              </w:rPr>
+              <w:t>:</w:t>
+            </w:r>
+          </w:p>
+          <w:p>
+            <w:pPr>
+              <w:widowControl/>
+              <w:numPr>
+                <w:ilvl w:val="0"/>
+                <w:numId w:val="14"/>
+              </w:numPr>
+              <w:contextualSpacing/>
+              <w:rPr>
+                <w:rFonts w:ascii="Calibri" w:eastAsia="Times New Roman" w:hAnsi="Calibri" w:cs="Times New Roman"/>
+                <w:color w:val="00000A"/>
+                <w:sz w:val="24"/>
+                <w:szCs w:val="24"/>
+                <w:lang w:eastAsia="da-DK"/>
+              </w:rPr>
+            </w:pPr>
+            <w:r>
+              <w:rPr>
+                <w:rFonts w:ascii="Calibri" w:eastAsia="Times New Roman" w:hAnsi="Calibri" w:cs="Times New Roman"/>
+                <w:color w:val="00000A"/>
+                <w:sz w:val="24"/>
+                <w:szCs w:val="24"/>
+                <w:lang w:eastAsia="da-DK"/>
+              </w:rPr>
+              <w:t xml:space="preserve">Game participants: </w:t>
+            </w:r>
+            <w:r>
+              <w:rPr>
+                <w:rFonts w:ascii="Calibri" w:eastAsia="Times New Roman" w:hAnsi="Calibri" w:cs="Times New Roman"/>
+                <w:b/>
+                <w:color w:val="00000A"/>
+                <w:sz w:val="24"/>
+                <w:szCs w:val="24"/>
+                <w:lang w:eastAsia="da-DK"/>
+              </w:rPr>
+              <w:t>Character</w:t>
+            </w:r>
+            <w:r>
+              <w:rPr>
+                <w:rFonts w:ascii="Calibri" w:eastAsia="Times New Roman" w:hAnsi="Calibri" w:cs="Times New Roman"/>
+                <w:color w:val="00000A"/>
+                <w:sz w:val="24"/>
+                <w:szCs w:val="24"/>
+                <w:lang w:eastAsia="da-DK"/>
+              </w:rPr>
+              <w:t xml:space="preserve">, </w:t>
+            </w:r>
+            <w:r>
+              <w:rPr>
+                <w:rFonts w:ascii="Calibri" w:eastAsia="Times New Roman" w:hAnsi="Calibri" w:cs="Times New Roman"/>
+                <w:b/>
+                <w:color w:val="00000A"/>
+                <w:sz w:val="24"/>
+                <w:szCs w:val="24"/>
+                <w:lang w:eastAsia="da-DK"/>
+              </w:rPr>
+              <w:t>Bear</w:t>
+            </w:r>
+            <w:r>
+              <w:rPr>
+                <w:rFonts w:ascii="Calibri" w:eastAsia="Times New Roman" w:hAnsi="Calibri" w:cs="Times New Roman"/>
+                <w:color w:val="00000A"/>
+                <w:sz w:val="24"/>
+                <w:szCs w:val="24"/>
+                <w:lang w:eastAsia="da-DK"/>
+              </w:rPr>
+              <w:t xml:space="preserve"> and </w:t>
+            </w:r>
+            <w:r>
+              <w:rPr>
+                <w:rFonts w:ascii="Calibri" w:eastAsia="Times New Roman" w:hAnsi="Calibri" w:cs="Times New Roman"/>
+                <w:b/>
+                <w:color w:val="00000A"/>
+                <w:sz w:val="24"/>
+                <w:szCs w:val="24"/>
+                <w:lang w:eastAsia="da-DK"/>
+              </w:rPr>
+              <w:t>Troll</w:t>
+            </w:r>
+            <w:r>
+              <w:rPr>
+                <w:rFonts w:ascii="Calibri" w:eastAsia="Times New Roman" w:hAnsi="Calibri" w:cs="Times New Roman"/>
+                <w:color w:val="00000A"/>
+                <w:sz w:val="24"/>
+                <w:szCs w:val="24"/>
+                <w:lang w:eastAsia="da-DK"/>
+              </w:rPr>
+              <w:t>.</w:t>
+            </w:r>
+          </w:p>
+          <w:p>
+            <w:pPr>
+              <w:widowControl/>
+              <w:numPr>
+                <w:ilvl w:val="0"/>
+                <w:numId w:val="14"/>
+              </w:numPr>
+              <w:contextualSpacing/>
+              <w:rPr>
+                <w:rFonts w:ascii="Calibri" w:eastAsia="Times New Roman" w:hAnsi="Calibri" w:cs="Times New Roman"/>
+                <w:color w:val="00000A"/>
+                <w:sz w:val="24"/>
+                <w:szCs w:val="24"/>
+                <w:lang w:eastAsia="da-DK"/>
+              </w:rPr>
+            </w:pPr>
+            <w:r>
+              <w:rPr>
+                <w:rFonts w:ascii="Calibri" w:eastAsia="Times New Roman" w:hAnsi="Calibri" w:cs="Times New Roman"/>
+                <w:color w:val="00000A"/>
+                <w:sz w:val="24"/>
+                <w:szCs w:val="24"/>
+                <w:lang w:eastAsia="da-DK"/>
+              </w:rPr>
+              <w:t xml:space="preserve">Game items: </w:t>
+            </w:r>
+            <w:r>
+              <w:rPr>
+                <w:rFonts w:ascii="Calibri" w:eastAsia="Times New Roman" w:hAnsi="Calibri" w:cs="Times New Roman"/>
+                <w:b/>
+                <w:color w:val="00000A"/>
+                <w:sz w:val="24"/>
+                <w:szCs w:val="24"/>
+                <w:lang w:eastAsia="da-DK"/>
+              </w:rPr>
+              <w:t>Boots</w:t>
+            </w:r>
+            <w:r>
+              <w:rPr>
+                <w:rFonts w:ascii="Calibri" w:eastAsia="Times New Roman" w:hAnsi="Calibri" w:cs="Times New Roman"/>
+                <w:color w:val="00000A"/>
+                <w:sz w:val="24"/>
+                <w:szCs w:val="24"/>
+                <w:lang w:eastAsia="da-DK"/>
+              </w:rPr>
+              <w:t xml:space="preserve">, </w:t>
+            </w:r>
+            <w:r>
+              <w:rPr>
+                <w:rFonts w:ascii="Calibri" w:eastAsia="Times New Roman" w:hAnsi="Calibri" w:cs="Times New Roman"/>
+                <w:b/>
+                <w:color w:val="00000A"/>
+                <w:sz w:val="24"/>
+                <w:szCs w:val="24"/>
+                <w:lang w:eastAsia="da-DK"/>
+              </w:rPr>
+              <w:t>Sword</w:t>
+            </w:r>
+            <w:r>
+              <w:rPr>
+                <w:rFonts w:ascii="Calibri" w:eastAsia="Times New Roman" w:hAnsi="Calibri" w:cs="Times New Roman"/>
+                <w:color w:val="00000A"/>
+                <w:sz w:val="24"/>
+                <w:szCs w:val="24"/>
+                <w:lang w:eastAsia="da-DK"/>
+              </w:rPr>
+              <w:t xml:space="preserve"> and </w:t>
+            </w:r>
+            <w:r>
+              <w:rPr>
+                <w:rFonts w:ascii="Calibri" w:eastAsia="Times New Roman" w:hAnsi="Calibri" w:cs="Times New Roman"/>
+                <w:b/>
+                <w:color w:val="00000A"/>
+                <w:sz w:val="24"/>
+                <w:szCs w:val="24"/>
+                <w:lang w:eastAsia="da-DK"/>
+              </w:rPr>
+              <w:t>Shield</w:t>
+            </w:r>
+            <w:r>
+              <w:rPr>
+                <w:rFonts w:ascii="Calibri" w:eastAsia="Times New Roman" w:hAnsi="Calibri" w:cs="Times New Roman"/>
+                <w:color w:val="00000A"/>
+                <w:sz w:val="24"/>
+                <w:szCs w:val="24"/>
+                <w:lang w:eastAsia="da-DK"/>
+              </w:rPr>
+              <w:t>.</w:t>
+            </w:r>
+          </w:p>
+          <w:p>
+            <w:pPr>
+              <w:widowControl/>
+              <w:numPr>
+                <w:ilvl w:val="0"/>
+                <w:numId w:val="14"/>
+              </w:numPr>
+              <w:contextualSpacing/>
+              <w:rPr>
+                <w:rFonts w:ascii="Calibri" w:eastAsia="Times New Roman" w:hAnsi="Calibri" w:cs="Times New Roman"/>
+                <w:color w:val="00000A"/>
+                <w:sz w:val="24"/>
+                <w:szCs w:val="24"/>
+                <w:lang w:eastAsia="da-DK"/>
+              </w:rPr>
+            </w:pPr>
+            <w:r>
+              <w:rPr>
+                <w:rFonts w:ascii="Calibri" w:eastAsia="Times New Roman" w:hAnsi="Calibri" w:cs="Times New Roman"/>
+                <w:color w:val="00000A"/>
+                <w:sz w:val="24"/>
+                <w:szCs w:val="24"/>
+                <w:lang w:eastAsia="da-DK"/>
+              </w:rPr>
+              <w:t xml:space="preserve">Game simulator: </w:t>
+            </w:r>
+            <w:r>
+              <w:rPr>
+                <w:rFonts w:ascii="Calibri" w:eastAsia="Times New Roman" w:hAnsi="Calibri" w:cs="Times New Roman"/>
+                <w:b/>
+                <w:color w:val="00000A"/>
+                <w:sz w:val="24"/>
+                <w:szCs w:val="24"/>
+                <w:lang w:eastAsia="da-DK"/>
+              </w:rPr>
+              <w:t>Game</w:t>
+            </w:r>
+          </w:p>
+          <w:p>
+            <w:pPr>
+              <w:widowControl/>
+              <w:rPr>
+                <w:rFonts w:ascii="Calibri" w:eastAsia="Times New Roman" w:hAnsi="Calibri" w:cs="Times New Roman"/>
+                <w:color w:val="00000A"/>
+                <w:sz w:val="28"/>
+                <w:szCs w:val="24"/>
+                <w:lang w:eastAsia="da-DK"/>
+              </w:rPr>
+            </w:pPr>
+          </w:p>
+          <w:p>
+            <w:pPr>
+              <w:widowControl/>
+              <w:rPr>
+                <w:rFonts w:ascii="Calibri" w:eastAsia="Times New Roman" w:hAnsi="Calibri" w:cs="Times New Roman"/>
+                <w:color w:val="00000A"/>
+                <w:sz w:val="28"/>
+                <w:szCs w:val="24"/>
+                <w:lang w:eastAsia="da-DK"/>
+              </w:rPr>
+            </w:pPr>
+            <w:r>
+              <w:rPr>
+                <w:rFonts w:ascii="Calibri" w:eastAsia="Times New Roman" w:hAnsi="Calibri" w:cs="Times New Roman"/>
+                <w:color w:val="00000A"/>
+                <w:sz w:val="28"/>
+                <w:szCs w:val="24"/>
+                <w:lang w:eastAsia="da-DK"/>
+              </w:rPr>
+              <w:t>The application does implement an extremely simple Role-Playing Game (RPG), but it has a very inflexible structure.</w:t>
+            </w:r>
+          </w:p>
+          <w:p>
+            <w:pPr>
+              <w:widowControl/>
+              <w:rPr>
+                <w:rFonts w:ascii="Calibri" w:eastAsia="Times New Roman" w:hAnsi="Calibri" w:cs="Times New Roman"/>
+                <w:color w:val="00000A"/>
+                <w:sz w:val="28"/>
+                <w:szCs w:val="24"/>
+                <w:lang w:eastAsia="da-DK"/>
+              </w:rPr>
+            </w:pPr>
+          </w:p>
+        </w:tc>
+      </w:tr>
+      <w:tr>
+        <w:tc>
+          <w:tcPr>
+            <w:tcW w:w="1668" w:type="dxa"/>
+            <w:tcBorders>
+              <w:top w:val="single" w:sz="4" w:space="0" w:color="00000A"/>
+              <w:left w:val="single" w:sz="4" w:space="0" w:color="00000A"/>
+              <w:bottom w:val="single" w:sz="4" w:space="0" w:color="00000A"/>
+              <w:right w:val="single" w:sz="4" w:space="0" w:color="00000A"/>
+            </w:tcBorders>
+            <w:shd w:val="clear" w:color="auto" w:fill="auto"/>
+          </w:tcPr>
+          <w:p>
+            <w:pPr>
+              <w:widowControl/>
+              <w:rPr>
+                <w:rFonts w:ascii="Calibri" w:eastAsia="Times New Roman" w:hAnsi="Calibri" w:cs="Times New Roman"/>
+                <w:b/>
+                <w:color w:val="00000A"/>
+                <w:sz w:val="28"/>
+                <w:szCs w:val="24"/>
+                <w:lang w:eastAsia="da-DK"/>
+              </w:rPr>
+            </w:pPr>
+            <w:r>
+              <w:rPr>
+                <w:rFonts w:ascii="Calibri" w:eastAsia="Times New Roman" w:hAnsi="Calibri" w:cs="Times New Roman"/>
+                <w:b/>
+                <w:color w:val="00000A"/>
+                <w:sz w:val="28"/>
+                <w:szCs w:val="24"/>
+                <w:lang w:eastAsia="da-DK"/>
+              </w:rPr>
+              <w:t>Steps</w:t>
+            </w:r>
+          </w:p>
+        </w:tc>
+        <w:tc>
+          <w:tcPr>
+            <w:tcW w:w="8220" w:type="dxa"/>
+            <w:tcBorders>
+              <w:top w:val="single" w:sz="4" w:space="0" w:color="00000A"/>
+              <w:left w:val="single" w:sz="4" w:space="0" w:color="00000A"/>
+              <w:bottom w:val="single" w:sz="4" w:space="0" w:color="00000A"/>
+              <w:right w:val="single" w:sz="4" w:space="0" w:color="00000A"/>
+            </w:tcBorders>
+            <w:shd w:val="clear" w:color="auto" w:fill="auto"/>
+          </w:tcPr>
+          <w:p>
+            <w:pPr>
+              <w:widowControl/>
+              <w:numPr>
+                <w:ilvl w:val="0"/>
+                <w:numId w:val="8"/>
+              </w:numPr>
+              <w:rPr>
+                <w:rFonts w:ascii="Calibri" w:eastAsia="Times New Roman" w:hAnsi="Calibri" w:cs="Times New Roman"/>
+                <w:color w:val="00000A"/>
+                <w:sz w:val="24"/>
+                <w:szCs w:val="24"/>
+                <w:lang w:eastAsia="da-DK"/>
+              </w:rPr>
+            </w:pPr>
+            <w:r>
+              <w:rPr>
+                <w:rFonts w:ascii="Calibri" w:eastAsia="Times New Roman" w:hAnsi="Calibri" w:cs="Times New Roman"/>
+                <w:color w:val="00000A"/>
+                <w:sz w:val="24"/>
+                <w:szCs w:val="24"/>
+                <w:lang w:eastAsia="da-DK"/>
+              </w:rPr>
+              <w:t>Investigate the classes mentioned above, until you have a reasonable understanding of all the classes. Most classes are quite simple.</w:t>
+            </w:r>
+          </w:p>
+          <w:p>
+            <w:pPr>
+              <w:widowControl/>
+              <w:numPr>
+                <w:ilvl w:val="0"/>
+                <w:numId w:val="8"/>
+              </w:numPr>
+              <w:rPr>
+                <w:rFonts w:ascii="Calibri" w:eastAsia="Times New Roman" w:hAnsi="Calibri" w:cs="Times New Roman"/>
+                <w:color w:val="00000A"/>
+                <w:sz w:val="24"/>
+                <w:szCs w:val="24"/>
+                <w:lang w:eastAsia="da-DK"/>
+              </w:rPr>
+            </w:pPr>
+            <w:r>
+              <w:rPr>
+                <w:rFonts w:ascii="Calibri" w:eastAsia="Times New Roman" w:hAnsi="Calibri" w:cs="Times New Roman"/>
+                <w:color w:val="00000A"/>
+                <w:sz w:val="24"/>
+                <w:szCs w:val="24"/>
+                <w:lang w:eastAsia="da-DK"/>
+              </w:rPr>
+              <w:t xml:space="preserve">Now focus on the </w:t>
+            </w:r>
+            <w:r>
+              <w:rPr>
+                <w:rFonts w:ascii="Calibri" w:eastAsia="Times New Roman" w:hAnsi="Calibri" w:cs="Times New Roman"/>
+                <w:b/>
+                <w:color w:val="00000A"/>
+                <w:sz w:val="24"/>
+                <w:szCs w:val="24"/>
+                <w:lang w:eastAsia="da-DK"/>
+              </w:rPr>
+              <w:t>Run</w:t>
+            </w:r>
+            <w:r>
+              <w:rPr>
+                <w:rFonts w:ascii="Calibri" w:eastAsia="Times New Roman" w:hAnsi="Calibri" w:cs="Times New Roman"/>
+                <w:color w:val="00000A"/>
+                <w:sz w:val="24"/>
+                <w:szCs w:val="24"/>
+                <w:lang w:eastAsia="da-DK"/>
+              </w:rPr>
+              <w:t xml:space="preserve"> method in the </w:t>
+            </w:r>
+            <w:r>
+              <w:rPr>
+                <w:rFonts w:ascii="Calibri" w:eastAsia="Times New Roman" w:hAnsi="Calibri" w:cs="Times New Roman"/>
+                <w:b/>
+                <w:color w:val="00000A"/>
+                <w:sz w:val="24"/>
+                <w:szCs w:val="24"/>
+                <w:lang w:eastAsia="da-DK"/>
+              </w:rPr>
+              <w:t>Game</w:t>
+            </w:r>
+            <w:r>
+              <w:rPr>
+                <w:rFonts w:ascii="Calibri" w:eastAsia="Times New Roman" w:hAnsi="Calibri" w:cs="Times New Roman"/>
+                <w:color w:val="00000A"/>
+                <w:sz w:val="24"/>
+                <w:szCs w:val="24"/>
+                <w:lang w:eastAsia="da-DK"/>
+              </w:rPr>
+              <w:t xml:space="preserve"> class. This method imple</w:t>
+            </w:r>
+            <w:r>
+              <w:rPr>
+                <w:rFonts w:ascii="Calibri" w:eastAsia="Times New Roman" w:hAnsi="Calibri" w:cs="Times New Roman"/>
+                <w:color w:val="00000A"/>
+                <w:sz w:val="24"/>
+                <w:szCs w:val="24"/>
+                <w:lang w:eastAsia="da-DK"/>
+              </w:rPr>
+              <w:softHyphen/>
+              <w:t>ments the “engine” for the game, i.e. it is intended to manage the general progression of the game. In its current form, the method is however very inflexible, and running the game will produce the same result over and over, since the setup (participants and items) is always the same, and cannot be changed unless the method itself is updated.</w:t>
+            </w:r>
+          </w:p>
+          <w:p>
+            <w:pPr>
+              <w:widowControl/>
+              <w:numPr>
+                <w:ilvl w:val="0"/>
+                <w:numId w:val="8"/>
+              </w:numPr>
+              <w:rPr>
+                <w:rFonts w:ascii="Calibri" w:eastAsia="Times New Roman" w:hAnsi="Calibri" w:cs="Times New Roman"/>
+                <w:color w:val="00000A"/>
+                <w:sz w:val="24"/>
+                <w:szCs w:val="24"/>
+                <w:lang w:eastAsia="da-DK"/>
+              </w:rPr>
+            </w:pPr>
+            <w:r>
+              <w:rPr>
+                <w:rFonts w:ascii="Calibri" w:eastAsia="Times New Roman" w:hAnsi="Calibri" w:cs="Times New Roman"/>
+                <w:color w:val="00000A"/>
+                <w:sz w:val="24"/>
+                <w:szCs w:val="24"/>
+                <w:lang w:eastAsia="da-DK"/>
+              </w:rPr>
+              <w:t>Use the SOLID principles, your knowledge about Object-Oriented Pro</w:t>
+            </w:r>
+            <w:r>
+              <w:rPr>
+                <w:rFonts w:ascii="Calibri" w:eastAsia="Times New Roman" w:hAnsi="Calibri" w:cs="Times New Roman"/>
+                <w:color w:val="00000A"/>
+                <w:sz w:val="24"/>
+                <w:szCs w:val="24"/>
+                <w:lang w:eastAsia="da-DK"/>
+              </w:rPr>
+              <w:softHyphen/>
+              <w:t>gram</w:t>
+            </w:r>
+            <w:r>
+              <w:rPr>
+                <w:rFonts w:ascii="Calibri" w:eastAsia="Times New Roman" w:hAnsi="Calibri" w:cs="Times New Roman"/>
+                <w:color w:val="00000A"/>
+                <w:sz w:val="24"/>
+                <w:szCs w:val="24"/>
+                <w:lang w:eastAsia="da-DK"/>
+              </w:rPr>
+              <w:softHyphen/>
+              <w:t>ming and your common sense to improve the structure of the imple</w:t>
+            </w:r>
+            <w:r>
+              <w:rPr>
+                <w:rFonts w:ascii="Calibri" w:eastAsia="Times New Roman" w:hAnsi="Calibri" w:cs="Times New Roman"/>
+                <w:color w:val="00000A"/>
+                <w:sz w:val="24"/>
+                <w:szCs w:val="24"/>
+                <w:lang w:eastAsia="da-DK"/>
+              </w:rPr>
+              <w:softHyphen/>
+              <w:t xml:space="preserve">mentation. The goal should be to make the </w:t>
+            </w:r>
+            <w:r>
+              <w:rPr>
+                <w:rFonts w:ascii="Calibri" w:eastAsia="Times New Roman" w:hAnsi="Calibri" w:cs="Times New Roman"/>
+                <w:b/>
+                <w:color w:val="00000A"/>
+                <w:sz w:val="24"/>
+                <w:szCs w:val="24"/>
+                <w:lang w:eastAsia="da-DK"/>
+              </w:rPr>
+              <w:t>Run</w:t>
+            </w:r>
+            <w:r>
+              <w:rPr>
+                <w:rFonts w:ascii="Calibri" w:eastAsia="Times New Roman" w:hAnsi="Calibri" w:cs="Times New Roman"/>
+                <w:color w:val="00000A"/>
+                <w:sz w:val="24"/>
+                <w:szCs w:val="24"/>
+                <w:lang w:eastAsia="da-DK"/>
+              </w:rPr>
+              <w:t xml:space="preserve"> method as flexible as possible, i.e. it shoul</w:t>
+            </w:r>
+            <w:r>
+              <w:rPr>
+                <w:rFonts w:ascii="Calibri" w:eastAsia="Times New Roman" w:hAnsi="Calibri" w:cs="Times New Roman"/>
+                <w:color w:val="00000A"/>
+                <w:sz w:val="24"/>
+                <w:szCs w:val="24"/>
+                <w:lang w:eastAsia="da-DK"/>
+              </w:rPr>
+              <w:t>d be as independent as possible with regards to spe</w:t>
+            </w:r>
+            <w:r>
+              <w:rPr>
+                <w:rFonts w:ascii="Calibri" w:eastAsia="Times New Roman" w:hAnsi="Calibri" w:cs="Times New Roman"/>
+                <w:color w:val="00000A"/>
+                <w:sz w:val="24"/>
+                <w:szCs w:val="24"/>
+                <w:lang w:eastAsia="da-DK"/>
+              </w:rPr>
+              <w:softHyphen/>
+              <w:t xml:space="preserve">cific participants, items, etc.. You are free to change the structure in any way you want; this could e.g. be by using inheritance, defining interfaces, adding properties to classes, adding </w:t>
+            </w:r>
+            <w:bookmarkStart w:id="34" w:name="_GoBack"/>
+            <w:bookmarkEnd w:id="34"/>
+            <w:r>
+              <w:rPr>
+                <w:rFonts w:ascii="Calibri" w:eastAsia="Times New Roman" w:hAnsi="Calibri" w:cs="Times New Roman"/>
+                <w:color w:val="00000A"/>
+                <w:sz w:val="24"/>
+                <w:szCs w:val="24"/>
+                <w:lang w:eastAsia="da-DK"/>
+              </w:rPr>
+              <w:t>parameters to methods, etc..</w:t>
+            </w:r>
+          </w:p>
+          <w:p>
+            <w:pPr>
+              <w:widowControl/>
+              <w:rPr>
+                <w:rFonts w:ascii="Calibri" w:eastAsia="Times New Roman" w:hAnsi="Calibri" w:cs="Times New Roman"/>
+                <w:color w:val="00000A"/>
+                <w:sz w:val="24"/>
+                <w:szCs w:val="24"/>
+                <w:lang w:eastAsia="da-DK"/>
+              </w:rPr>
+            </w:pPr>
+          </w:p>
+        </w:tc>
+      </w:tr>
+    </w:tbl>
+    <w:p>
+      <w:pPr>
+        <w:widowControl/>
+        <w:rPr>
+          <w:rFonts w:ascii="Calibri" w:eastAsia="Times New Roman" w:hAnsi="Calibri" w:cs="Times New Roman"/>
+          <w:color w:val="00000A"/>
+          <w:sz w:val="28"/>
+          <w:szCs w:val="24"/>
+          <w:lang w:eastAsia="da-DK"/>
+        </w:rPr>
+      </w:pPr>
+    </w:p>
+    <w:p>
+      <w:pPr>
+        <w:rPr>
+          <w:rFonts w:ascii="Calibri" w:eastAsia="Times New Roman" w:hAnsi="Calibri" w:cs="Times New Roman"/>
+          <w:color w:val="00000A"/>
+          <w:sz w:val="28"/>
+          <w:szCs w:val="24"/>
+          <w:lang w:eastAsia="da-DK"/>
+        </w:rPr>
+      </w:pPr>
+      <w:r>
+        <w:rPr>
+          <w:rFonts w:ascii="Calibri" w:eastAsia="Times New Roman" w:hAnsi="Calibri" w:cs="Times New Roman"/>
+          <w:color w:val="00000A"/>
+          <w:sz w:val="28"/>
+          <w:szCs w:val="24"/>
+          <w:lang w:eastAsia="da-DK"/>
+        </w:rPr>
+        <w:br w:type="page"/>
+      </w:r>
+    </w:p>
+    <w:p>
+      <w:pPr>
+        <w:widowControl/>
+        <w:rPr>
+          <w:rFonts w:ascii="Calibri" w:eastAsia="Times New Roman" w:hAnsi="Calibri" w:cs="Times New Roman"/>
+          <w:color w:val="00000A"/>
+          <w:sz w:val="28"/>
+          <w:szCs w:val="24"/>
+          <w:lang w:eastAsia="da-DK"/>
+        </w:rPr>
+      </w:pPr>
+    </w:p>
+    <w:tbl>
+      <w:tblPr>
+        <w:tblW w:w="9889" w:type="dxa"/>
+        <w:tblBorders>
+          <w:top w:val="single" w:sz="4" w:space="0" w:color="00000A"/>
+          <w:left w:val="single" w:sz="4" w:space="0" w:color="00000A"/>
+          <w:bottom w:val="single" w:sz="4" w:space="0" w:color="00000A"/>
+          <w:right w:val="single" w:sz="4" w:space="0" w:color="00000A"/>
+          <w:insideH w:val="single" w:sz="4" w:space="0" w:color="00000A"/>
+          <w:insideV w:val="single" w:sz="4" w:space="0" w:color="00000A"/>
+        </w:tblBorders>
+        <w:tblLook w:val="04A0" w:firstRow="1" w:lastRow="0" w:firstColumn="1" w:lastColumn="0" w:noHBand="0" w:noVBand="1"/>
+      </w:tblPr>
+      <w:tblGrid>
+        <w:gridCol w:w="1668"/>
+        <w:gridCol w:w="8221"/>
+      </w:tblGrid>
+      <w:tr>
+        <w:tc>
+          <w:tcPr>
+            <w:tcW w:w="1668" w:type="dxa"/>
+            <w:tcBorders>
+              <w:top w:val="single" w:sz="4" w:space="0" w:color="00000A"/>
+              <w:left w:val="single" w:sz="4" w:space="0" w:color="00000A"/>
+              <w:bottom w:val="single" w:sz="4" w:space="0" w:color="00000A"/>
+              <w:right w:val="single" w:sz="4" w:space="0" w:color="00000A"/>
+            </w:tcBorders>
+            <w:shd w:val="clear" w:color="auto" w:fill="auto"/>
+          </w:tcPr>
+          <w:p>
+            <w:pPr>
+              <w:widowControl/>
+              <w:rPr>
+                <w:rFonts w:ascii="Calibri" w:eastAsia="Times New Roman" w:hAnsi="Calibri" w:cs="Times New Roman"/>
+                <w:b/>
+                <w:color w:val="00000A"/>
+                <w:sz w:val="28"/>
+                <w:szCs w:val="24"/>
+                <w:lang w:eastAsia="da-DK"/>
+              </w:rPr>
+            </w:pPr>
+            <w:r>
+              <w:rPr>
+                <w:rFonts w:ascii="Calibri" w:eastAsia="Times New Roman" w:hAnsi="Calibri" w:cs="Times New Roman"/>
+                <w:b/>
+                <w:color w:val="00000A"/>
+                <w:sz w:val="28"/>
+                <w:szCs w:val="24"/>
+                <w:lang w:eastAsia="da-DK"/>
+              </w:rPr>
+              <w:t>Exercise</w:t>
+            </w:r>
+          </w:p>
+        </w:tc>
+        <w:tc>
+          <w:tcPr>
+            <w:tcW w:w="8220" w:type="dxa"/>
+            <w:tcBorders>
+              <w:top w:val="single" w:sz="4" w:space="0" w:color="00000A"/>
+              <w:left w:val="single" w:sz="4" w:space="0" w:color="00000A"/>
+              <w:bottom w:val="single" w:sz="4" w:space="0" w:color="00000A"/>
+              <w:right w:val="single" w:sz="4" w:space="0" w:color="00000A"/>
+            </w:tcBorders>
+            <w:shd w:val="clear" w:color="auto" w:fill="auto"/>
+          </w:tcPr>
+          <w:p>
+            <w:pPr>
+              <w:pStyle w:val="Overskrift2"/>
+              <w:ind w:left="0"/>
+              <w:rPr>
+                <w:lang w:eastAsia="da-DK"/>
+              </w:rPr>
+            </w:pPr>
+            <w:r>
+              <w:rPr>
+                <w:lang w:eastAsia="da-DK"/>
+              </w:rPr>
+              <w:t>OOP3</w:t>
+            </w:r>
+            <w:r>
+              <w:rPr>
+                <w:lang w:eastAsia="da-DK"/>
+              </w:rPr>
+              <w:t>.1</w:t>
+            </w:r>
+          </w:p>
+          <w:p>
+            <w:pPr>
+              <w:widowControl/>
+              <w:rPr>
+                <w:rFonts w:ascii="Calibri" w:eastAsia="Times New Roman" w:hAnsi="Calibri" w:cs="Times New Roman"/>
+                <w:color w:val="00000A"/>
+                <w:sz w:val="28"/>
+                <w:szCs w:val="24"/>
+                <w:lang w:eastAsia="da-DK"/>
+              </w:rPr>
+            </w:pPr>
+          </w:p>
+        </w:tc>
+      </w:tr>
+      <w:tr>
+        <w:tc>
+          <w:tcPr>
+            <w:tcW w:w="1668" w:type="dxa"/>
+            <w:tcBorders>
+              <w:top w:val="single" w:sz="4" w:space="0" w:color="00000A"/>
+              <w:left w:val="single" w:sz="4" w:space="0" w:color="00000A"/>
+              <w:bottom w:val="single" w:sz="4" w:space="0" w:color="00000A"/>
+              <w:right w:val="single" w:sz="4" w:space="0" w:color="00000A"/>
+            </w:tcBorders>
+            <w:shd w:val="clear" w:color="auto" w:fill="auto"/>
+          </w:tcPr>
+          <w:p>
+            <w:pPr>
+              <w:widowControl/>
+              <w:rPr>
+                <w:rFonts w:ascii="Calibri" w:eastAsia="Times New Roman" w:hAnsi="Calibri" w:cs="Times New Roman"/>
+                <w:b/>
+                <w:color w:val="00000A"/>
+                <w:sz w:val="28"/>
+                <w:szCs w:val="24"/>
+                <w:lang w:eastAsia="da-DK"/>
+              </w:rPr>
+            </w:pPr>
+            <w:r>
+              <w:rPr>
+                <w:rFonts w:ascii="Calibri" w:eastAsia="Times New Roman" w:hAnsi="Calibri" w:cs="Times New Roman"/>
+                <w:b/>
+                <w:color w:val="00000A"/>
+                <w:sz w:val="28"/>
+                <w:szCs w:val="24"/>
+                <w:lang w:eastAsia="da-DK"/>
+              </w:rPr>
+              <w:t>Solutions</w:t>
+            </w:r>
+          </w:p>
+        </w:tc>
+        <w:tc>
+          <w:tcPr>
+            <w:tcW w:w="8220" w:type="dxa"/>
+            <w:tcBorders>
+              <w:top w:val="single" w:sz="4" w:space="0" w:color="00000A"/>
+              <w:left w:val="single" w:sz="4" w:space="0" w:color="00000A"/>
+              <w:bottom w:val="single" w:sz="4" w:space="0" w:color="00000A"/>
+              <w:right w:val="single" w:sz="4" w:space="0" w:color="00000A"/>
+            </w:tcBorders>
+            <w:shd w:val="clear" w:color="auto" w:fill="auto"/>
+          </w:tcPr>
+          <w:p>
+            <w:pPr>
+              <w:widowControl/>
+              <w:rPr>
+                <w:rFonts w:ascii="Calibri" w:eastAsia="Times New Roman" w:hAnsi="Calibri" w:cs="Times New Roman"/>
+                <w:color w:val="00000A"/>
+                <w:sz w:val="28"/>
+                <w:szCs w:val="24"/>
+                <w:lang w:eastAsia="da-DK"/>
               </w:rPr>
             </w:pPr>
             <w:r>
@@ -47556,7 +48732,7 @@
             <w:noProof/>
             <w:lang w:val="da-DK"/>
           </w:rPr>
-          <w:t>22</w:t>
+          <w:t>51</w:t>
         </w:r>
         <w:r>
           <w:fldChar w:fldCharType="end"/>
@@ -50729,7 +51905,7 @@
 </file>
 
 <file path=customXml/itemProps2.xml><?xml version="1.0" encoding="utf-8"?>
-<ds:datastoreItem xmlns:ds="http://schemas.openxmlformats.org/officeDocument/2006/customXml" ds:itemID="{3EBD6415-82BB-46DC-AE65-C04D2D4870DC}">
+<ds:datastoreItem xmlns:ds="http://schemas.openxmlformats.org/officeDocument/2006/customXml" ds:itemID="{5975516A-2E9D-4BBD-95B7-8B7C46150B60}">
   <ds:schemaRefs>
     <ds:schemaRef ds:uri="http://schemas.openxmlformats.org/officeDocument/2006/bibliography"/>
   </ds:schemaRefs>

</xml_diff>

<commit_message>
Updated TOC in Prog03
Updated TOC in Prog03
</commit_message>
<xml_diff>
--- a/Chap/OOProg03/OOProg03.docx
+++ b/Chap/OOProg03/OOProg03.docx
@@ -99,6 +99,7 @@
                   <w:dataBinding w:prefixMappings="xmlns:ns0='http://schemas.openxmlformats.org/package/2006/metadata/core-properties' xmlns:ns1='http://purl.org/dc/elements/1.1/'" w:xpath="/ns0:coreProperties[1]/ns1:title[1]" w:storeItemID="{6C3C8BC8-F283-45AE-878A-BAB7291924A1}"/>
                   <w:text/>
                 </w:sdtPr>
+                <w:sdtEndPr/>
                 <w:sdtContent>
                   <w:p>
                     <w:pPr>
@@ -190,6 +191,7 @@
                 <w:dataBinding w:prefixMappings="xmlns:ns0='http://schemas.openxmlformats.org/package/2006/metadata/core-properties' xmlns:ns1='http://purl.org/dc/elements/1.1/'" w:xpath="/ns0:coreProperties[1]/ns1:subject[1]" w:storeItemID="{6C3C8BC8-F283-45AE-878A-BAB7291924A1}"/>
                 <w:text/>
               </w:sdtPr>
+              <w:sdtEndPr/>
               <w:sdtContent>
                 <w:tc>
                   <w:tcPr>
@@ -257,6 +259,7 @@
                   <w:dataBinding w:prefixMappings="xmlns:ns0='http://schemas.openxmlformats.org/package/2006/metadata/core-properties' xmlns:ns1='http://purl.org/dc/elements/1.1/'" w:xpath="/ns0:coreProperties[1]/ns1:creator[1]" w:storeItemID="{6C3C8BC8-F283-45AE-878A-BAB7291924A1}"/>
                   <w:text/>
                 </w:sdtPr>
+                <w:sdtEndPr/>
                 <w:sdtContent>
                   <w:p>
                     <w:pPr>
@@ -292,6 +295,7 @@
                     <w:calendar w:val="gregorian"/>
                   </w:date>
                 </w:sdtPr>
+                <w:sdtEndPr/>
                 <w:sdtContent>
                   <w:p>
                     <w:pPr>
@@ -345,7 +349,9 @@
       </w:pPr>
     </w:p>
     <w:bookmarkStart w:id="0" w:name="The_Programming_Process"/>
+    <w:bookmarkStart w:id="1" w:name="_GoBack"/>
     <w:bookmarkEnd w:id="0"/>
+    <w:bookmarkEnd w:id="1"/>
     <w:p>
       <w:pPr>
         <w:pStyle w:val="Indholdsfortegnelse1"/>
@@ -373,7 +379,7 @@
       <w:r>
         <w:fldChar w:fldCharType="separate"/>
       </w:r>
-      <w:hyperlink w:anchor="_Toc517423332" w:history="1">
+      <w:hyperlink w:anchor="_Toc528824310" w:history="1">
         <w:r>
           <w:rPr>
             <w:rStyle w:val="Hyperlink"/>
@@ -400,7 +406,7 @@
             <w:noProof/>
             <w:webHidden/>
           </w:rPr>
-          <w:instrText xml:space="preserve"> PAGEREF _Toc517423332 \h </w:instrText>
+          <w:instrText xml:space="preserve"> PAGEREF _Toc528824310 \h </w:instrText>
         </w:r>
         <w:r>
           <w:rPr>
@@ -448,7 +454,7 @@
           <w:lang w:val="da-DK" w:eastAsia="da-DK"/>
         </w:rPr>
       </w:pPr>
-      <w:hyperlink w:anchor="_Toc517423333" w:history="1">
+      <w:hyperlink w:anchor="_Toc528824311" w:history="1">
         <w:r>
           <w:rPr>
             <w:rStyle w:val="Hyperlink"/>
@@ -475,7 +481,7 @@
             <w:noProof/>
             <w:webHidden/>
           </w:rPr>
-          <w:instrText xml:space="preserve"> PAGEREF _Toc517423333 \h </w:instrText>
+          <w:instrText xml:space="preserve"> PAGEREF _Toc528824311 \h </w:instrText>
         </w:r>
         <w:r>
           <w:rPr>
@@ -523,7 +529,7 @@
           <w:lang w:val="da-DK" w:eastAsia="da-DK"/>
         </w:rPr>
       </w:pPr>
-      <w:hyperlink w:anchor="_Toc517423334" w:history="1">
+      <w:hyperlink w:anchor="_Toc528824312" w:history="1">
         <w:r>
           <w:rPr>
             <w:rStyle w:val="Hyperlink"/>
@@ -550,7 +556,7 @@
             <w:noProof/>
             <w:webHidden/>
           </w:rPr>
-          <w:instrText xml:space="preserve"> PAGEREF _Toc517423334 \h </w:instrText>
+          <w:instrText xml:space="preserve"> PAGEREF _Toc528824312 \h </w:instrText>
         </w:r>
         <w:r>
           <w:rPr>
@@ -592,7 +598,7 @@
           <w:lang w:val="da-DK" w:eastAsia="da-DK"/>
         </w:rPr>
       </w:pPr>
-      <w:hyperlink w:anchor="_Toc517423335" w:history="1">
+      <w:hyperlink w:anchor="_Toc528824313" w:history="1">
         <w:r>
           <w:rPr>
             <w:rStyle w:val="Hyperlink"/>
@@ -615,7 +621,7 @@
           <w:rPr>
             <w:webHidden/>
           </w:rPr>
-          <w:instrText xml:space="preserve"> PAGEREF _Toc517423335 \h </w:instrText>
+          <w:instrText xml:space="preserve"> PAGEREF _Toc528824313 \h </w:instrText>
         </w:r>
         <w:r>
           <w:rPr>
@@ -653,7 +659,7 @@
           <w:lang w:val="da-DK" w:eastAsia="da-DK"/>
         </w:rPr>
       </w:pPr>
-      <w:hyperlink w:anchor="_Toc517423336" w:history="1">
+      <w:hyperlink w:anchor="_Toc528824314" w:history="1">
         <w:r>
           <w:rPr>
             <w:rStyle w:val="Hyperlink"/>
@@ -676,7 +682,7 @@
           <w:rPr>
             <w:webHidden/>
           </w:rPr>
-          <w:instrText xml:space="preserve"> PAGEREF _Toc517423336 \h </w:instrText>
+          <w:instrText xml:space="preserve"> PAGEREF _Toc528824314 \h </w:instrText>
         </w:r>
         <w:r>
           <w:rPr>
@@ -714,7 +720,7 @@
           <w:lang w:val="da-DK" w:eastAsia="da-DK"/>
         </w:rPr>
       </w:pPr>
-      <w:hyperlink w:anchor="_Toc517423337" w:history="1">
+      <w:hyperlink w:anchor="_Toc528824315" w:history="1">
         <w:r>
           <w:rPr>
             <w:rStyle w:val="Hyperlink"/>
@@ -737,7 +743,7 @@
           <w:rPr>
             <w:webHidden/>
           </w:rPr>
-          <w:instrText xml:space="preserve"> PAGEREF _Toc517423337 \h </w:instrText>
+          <w:instrText xml:space="preserve"> PAGEREF _Toc528824315 \h </w:instrText>
         </w:r>
         <w:r>
           <w:rPr>
@@ -781,7 +787,7 @@
           <w:lang w:val="da-DK" w:eastAsia="da-DK"/>
         </w:rPr>
       </w:pPr>
-      <w:hyperlink w:anchor="_Toc517423338" w:history="1">
+      <w:hyperlink w:anchor="_Toc528824316" w:history="1">
         <w:r>
           <w:rPr>
             <w:rStyle w:val="Hyperlink"/>
@@ -808,7 +814,7 @@
             <w:noProof/>
             <w:webHidden/>
           </w:rPr>
-          <w:instrText xml:space="preserve"> PAGEREF _Toc517423338 \h </w:instrText>
+          <w:instrText xml:space="preserve"> PAGEREF _Toc528824316 \h </w:instrText>
         </w:r>
         <w:r>
           <w:rPr>
@@ -850,7 +856,7 @@
           <w:lang w:val="da-DK" w:eastAsia="da-DK"/>
         </w:rPr>
       </w:pPr>
-      <w:hyperlink w:anchor="_Toc517423339" w:history="1">
+      <w:hyperlink w:anchor="_Toc528824317" w:history="1">
         <w:r>
           <w:rPr>
             <w:rStyle w:val="Hyperlink"/>
@@ -873,7 +879,7 @@
           <w:rPr>
             <w:webHidden/>
           </w:rPr>
-          <w:instrText xml:space="preserve"> PAGEREF _Toc517423339 \h </w:instrText>
+          <w:instrText xml:space="preserve"> PAGEREF _Toc528824317 \h </w:instrText>
         </w:r>
         <w:r>
           <w:rPr>
@@ -911,7 +917,7 @@
           <w:lang w:val="da-DK" w:eastAsia="da-DK"/>
         </w:rPr>
       </w:pPr>
-      <w:hyperlink w:anchor="_Toc517423340" w:history="1">
+      <w:hyperlink w:anchor="_Toc528824318" w:history="1">
         <w:r>
           <w:rPr>
             <w:rStyle w:val="Hyperlink"/>
@@ -934,7 +940,7 @@
           <w:rPr>
             <w:webHidden/>
           </w:rPr>
-          <w:instrText xml:space="preserve"> PAGEREF _Toc517423340 \h </w:instrText>
+          <w:instrText xml:space="preserve"> PAGEREF _Toc528824318 \h </w:instrText>
         </w:r>
         <w:r>
           <w:rPr>
@@ -978,7 +984,7 @@
           <w:lang w:val="da-DK" w:eastAsia="da-DK"/>
         </w:rPr>
       </w:pPr>
-      <w:hyperlink w:anchor="_Toc517423341" w:history="1">
+      <w:hyperlink w:anchor="_Toc528824319" w:history="1">
         <w:r>
           <w:rPr>
             <w:rStyle w:val="Hyperlink"/>
@@ -1005,7 +1011,7 @@
             <w:noProof/>
             <w:webHidden/>
           </w:rPr>
-          <w:instrText xml:space="preserve"> PAGEREF _Toc517423341 \h </w:instrText>
+          <w:instrText xml:space="preserve"> PAGEREF _Toc528824319 \h </w:instrText>
         </w:r>
         <w:r>
           <w:rPr>
@@ -1047,7 +1053,7 @@
           <w:lang w:val="da-DK" w:eastAsia="da-DK"/>
         </w:rPr>
       </w:pPr>
-      <w:hyperlink w:anchor="_Toc517423342" w:history="1">
+      <w:hyperlink w:anchor="_Toc528824320" w:history="1">
         <w:r>
           <w:rPr>
             <w:rStyle w:val="Hyperlink"/>
@@ -1070,7 +1076,7 @@
           <w:rPr>
             <w:webHidden/>
           </w:rPr>
-          <w:instrText xml:space="preserve"> PAGEREF _Toc517423342 \h </w:instrText>
+          <w:instrText xml:space="preserve"> PAGEREF _Toc528824320 \h </w:instrText>
         </w:r>
         <w:r>
           <w:rPr>
@@ -1108,7 +1114,7 @@
           <w:lang w:val="da-DK" w:eastAsia="da-DK"/>
         </w:rPr>
       </w:pPr>
-      <w:hyperlink w:anchor="_Toc517423343" w:history="1">
+      <w:hyperlink w:anchor="_Toc528824321" w:history="1">
         <w:r>
           <w:rPr>
             <w:rStyle w:val="Hyperlink"/>
@@ -1131,7 +1137,7 @@
           <w:rPr>
             <w:webHidden/>
           </w:rPr>
-          <w:instrText xml:space="preserve"> PAGEREF _Toc517423343 \h </w:instrText>
+          <w:instrText xml:space="preserve"> PAGEREF _Toc528824321 \h </w:instrText>
         </w:r>
         <w:r>
           <w:rPr>
@@ -1175,7 +1181,7 @@
           <w:lang w:val="da-DK" w:eastAsia="da-DK"/>
         </w:rPr>
       </w:pPr>
-      <w:hyperlink w:anchor="_Toc517423344" w:history="1">
+      <w:hyperlink w:anchor="_Toc528824322" w:history="1">
         <w:r>
           <w:rPr>
             <w:rStyle w:val="Hyperlink"/>
@@ -1202,7 +1208,7 @@
             <w:noProof/>
             <w:webHidden/>
           </w:rPr>
-          <w:instrText xml:space="preserve"> PAGEREF _Toc517423344 \h </w:instrText>
+          <w:instrText xml:space="preserve"> PAGEREF _Toc528824322 \h </w:instrText>
         </w:r>
         <w:r>
           <w:rPr>
@@ -1244,7 +1250,7 @@
           <w:lang w:val="da-DK" w:eastAsia="da-DK"/>
         </w:rPr>
       </w:pPr>
-      <w:hyperlink w:anchor="_Toc517423345" w:history="1">
+      <w:hyperlink w:anchor="_Toc528824323" w:history="1">
         <w:r>
           <w:rPr>
             <w:rStyle w:val="Hyperlink"/>
@@ -1267,7 +1273,7 @@
           <w:rPr>
             <w:webHidden/>
           </w:rPr>
-          <w:instrText xml:space="preserve"> PAGEREF _Toc517423345 \h </w:instrText>
+          <w:instrText xml:space="preserve"> PAGEREF _Toc528824323 \h </w:instrText>
         </w:r>
         <w:r>
           <w:rPr>
@@ -1305,7 +1311,7 @@
           <w:lang w:val="da-DK" w:eastAsia="da-DK"/>
         </w:rPr>
       </w:pPr>
-      <w:hyperlink w:anchor="_Toc517423346" w:history="1">
+      <w:hyperlink w:anchor="_Toc528824324" w:history="1">
         <w:r>
           <w:rPr>
             <w:rStyle w:val="Hyperlink"/>
@@ -1328,7 +1334,7 @@
           <w:rPr>
             <w:webHidden/>
           </w:rPr>
-          <w:instrText xml:space="preserve"> PAGEREF _Toc517423346 \h </w:instrText>
+          <w:instrText xml:space="preserve"> PAGEREF _Toc528824324 \h </w:instrText>
         </w:r>
         <w:r>
           <w:rPr>
@@ -1372,7 +1378,7 @@
           <w:lang w:val="da-DK" w:eastAsia="da-DK"/>
         </w:rPr>
       </w:pPr>
-      <w:hyperlink w:anchor="_Toc517423347" w:history="1">
+      <w:hyperlink w:anchor="_Toc528824325" w:history="1">
         <w:r>
           <w:rPr>
             <w:rStyle w:val="Hyperlink"/>
@@ -1399,7 +1405,7 @@
             <w:noProof/>
             <w:webHidden/>
           </w:rPr>
-          <w:instrText xml:space="preserve"> PAGEREF _Toc517423347 \h </w:instrText>
+          <w:instrText xml:space="preserve"> PAGEREF _Toc528824325 \h </w:instrText>
         </w:r>
         <w:r>
           <w:rPr>
@@ -1441,13 +1447,13 @@
           <w:lang w:val="da-DK" w:eastAsia="da-DK"/>
         </w:rPr>
       </w:pPr>
-      <w:hyperlink w:anchor="_Toc517423348" w:history="1">
+      <w:hyperlink w:anchor="_Toc528824326" w:history="1">
         <w:r>
           <w:rPr>
             <w:rStyle w:val="Hyperlink"/>
             <w:lang w:eastAsia="da-DK"/>
           </w:rPr>
-          <w:t>OOP3.1</w:t>
+          <w:t>OOP3.0</w:t>
         </w:r>
         <w:r>
           <w:rPr>
@@ -1465,7 +1471,7 @@
           <w:rPr>
             <w:webHidden/>
           </w:rPr>
-          <w:instrText xml:space="preserve"> PAGEREF _Toc517423348 \h </w:instrText>
+          <w:instrText xml:space="preserve"> PAGEREF _Toc528824326 \h </w:instrText>
         </w:r>
         <w:r>
           <w:rPr>
@@ -1503,13 +1509,13 @@
           <w:lang w:val="da-DK" w:eastAsia="da-DK"/>
         </w:rPr>
       </w:pPr>
-      <w:hyperlink w:anchor="_Toc517423349" w:history="1">
+      <w:hyperlink w:anchor="_Toc528824327" w:history="1">
         <w:r>
           <w:rPr>
             <w:rStyle w:val="Hyperlink"/>
             <w:lang w:eastAsia="da-DK"/>
           </w:rPr>
-          <w:t>OOP3.2</w:t>
+          <w:t>OOP3.1</w:t>
         </w:r>
         <w:r>
           <w:rPr>
@@ -1527,7 +1533,7 @@
           <w:rPr>
             <w:webHidden/>
           </w:rPr>
-          <w:instrText xml:space="preserve"> PAGEREF _Toc517423349 \h </w:instrText>
+          <w:instrText xml:space="preserve"> PAGEREF _Toc528824327 \h </w:instrText>
         </w:r>
         <w:r>
           <w:rPr>
@@ -1565,13 +1571,13 @@
           <w:lang w:val="da-DK" w:eastAsia="da-DK"/>
         </w:rPr>
       </w:pPr>
-      <w:hyperlink w:anchor="_Toc517423350" w:history="1">
+      <w:hyperlink w:anchor="_Toc528824328" w:history="1">
         <w:r>
           <w:rPr>
             <w:rStyle w:val="Hyperlink"/>
             <w:lang w:eastAsia="da-DK"/>
           </w:rPr>
-          <w:t>OOP3.3</w:t>
+          <w:t>OOP3.2</w:t>
         </w:r>
         <w:r>
           <w:rPr>
@@ -1589,7 +1595,7 @@
           <w:rPr>
             <w:webHidden/>
           </w:rPr>
-          <w:instrText xml:space="preserve"> PAGEREF _Toc517423350 \h </w:instrText>
+          <w:instrText xml:space="preserve"> PAGEREF _Toc528824328 \h </w:instrText>
         </w:r>
         <w:r>
           <w:rPr>
@@ -1627,13 +1633,13 @@
           <w:lang w:val="da-DK" w:eastAsia="da-DK"/>
         </w:rPr>
       </w:pPr>
-      <w:hyperlink w:anchor="_Toc517423351" w:history="1">
+      <w:hyperlink w:anchor="_Toc528824329" w:history="1">
         <w:r>
           <w:rPr>
             <w:rStyle w:val="Hyperlink"/>
             <w:lang w:eastAsia="da-DK"/>
           </w:rPr>
-          <w:t>OOP3.4</w:t>
+          <w:t>OOP3.3</w:t>
         </w:r>
         <w:r>
           <w:rPr>
@@ -1651,7 +1657,7 @@
           <w:rPr>
             <w:webHidden/>
           </w:rPr>
-          <w:instrText xml:space="preserve"> PAGEREF _Toc517423351 \h </w:instrText>
+          <w:instrText xml:space="preserve"> PAGEREF _Toc528824329 \h </w:instrText>
         </w:r>
         <w:r>
           <w:rPr>
@@ -1689,13 +1695,13 @@
           <w:lang w:val="da-DK" w:eastAsia="da-DK"/>
         </w:rPr>
       </w:pPr>
-      <w:hyperlink w:anchor="_Toc517423352" w:history="1">
+      <w:hyperlink w:anchor="_Toc528824330" w:history="1">
         <w:r>
           <w:rPr>
             <w:rStyle w:val="Hyperlink"/>
             <w:lang w:eastAsia="da-DK"/>
           </w:rPr>
-          <w:t>OOP3.5</w:t>
+          <w:t>OOP3.4</w:t>
         </w:r>
         <w:r>
           <w:rPr>
@@ -1713,7 +1719,7 @@
           <w:rPr>
             <w:webHidden/>
           </w:rPr>
-          <w:instrText xml:space="preserve"> PAGEREF _Toc517423352 \h </w:instrText>
+          <w:instrText xml:space="preserve"> PAGEREF _Toc528824330 \h </w:instrText>
         </w:r>
         <w:r>
           <w:rPr>
@@ -1751,13 +1757,13 @@
           <w:lang w:val="da-DK" w:eastAsia="da-DK"/>
         </w:rPr>
       </w:pPr>
-      <w:hyperlink w:anchor="_Toc517423353" w:history="1">
+      <w:hyperlink w:anchor="_Toc528824331" w:history="1">
         <w:r>
           <w:rPr>
             <w:rStyle w:val="Hyperlink"/>
             <w:lang w:eastAsia="da-DK"/>
           </w:rPr>
-          <w:t>OOP3.6</w:t>
+          <w:t>OOP3.5</w:t>
         </w:r>
         <w:r>
           <w:rPr>
@@ -1775,7 +1781,7 @@
           <w:rPr>
             <w:webHidden/>
           </w:rPr>
-          <w:instrText xml:space="preserve"> PAGEREF _Toc517423353 \h </w:instrText>
+          <w:instrText xml:space="preserve"> PAGEREF _Toc528824331 \h </w:instrText>
         </w:r>
         <w:r>
           <w:rPr>
@@ -1803,6 +1809,68 @@
       </w:hyperlink>
     </w:p>
     <w:p>
+      <w:pPr>
+        <w:pStyle w:val="Indholdsfortegnelse2"/>
+        <w:rPr>
+          <w:rFonts w:eastAsiaTheme="minorEastAsia" w:cstheme="minorBidi"/>
+          <w:bCs w:val="0"/>
+          <w:sz w:val="22"/>
+          <w:szCs w:val="22"/>
+          <w:lang w:val="da-DK" w:eastAsia="da-DK"/>
+        </w:rPr>
+      </w:pPr>
+      <w:hyperlink w:anchor="_Toc528824332" w:history="1">
+        <w:r>
+          <w:rPr>
+            <w:rStyle w:val="Hyperlink"/>
+            <w:lang w:eastAsia="da-DK"/>
+          </w:rPr>
+          <w:t>OOP3.6</w:t>
+        </w:r>
+        <w:r>
+          <w:rPr>
+            <w:webHidden/>
+          </w:rPr>
+          <w:tab/>
+        </w:r>
+        <w:r>
+          <w:rPr>
+            <w:webHidden/>
+          </w:rPr>
+          <w:fldChar w:fldCharType="begin"/>
+        </w:r>
+        <w:r>
+          <w:rPr>
+            <w:webHidden/>
+          </w:rPr>
+          <w:instrText xml:space="preserve"> PAGEREF _Toc528824332 \h </w:instrText>
+        </w:r>
+        <w:r>
+          <w:rPr>
+            <w:webHidden/>
+          </w:rPr>
+        </w:r>
+        <w:r>
+          <w:rPr>
+            <w:webHidden/>
+          </w:rPr>
+          <w:fldChar w:fldCharType="separate"/>
+        </w:r>
+        <w:r>
+          <w:rPr>
+            <w:webHidden/>
+          </w:rPr>
+          <w:t>50</w:t>
+        </w:r>
+        <w:r>
+          <w:rPr>
+            <w:webHidden/>
+          </w:rPr>
+          <w:fldChar w:fldCharType="end"/>
+        </w:r>
+      </w:hyperlink>
+    </w:p>
+    <w:p>
       <w:r>
         <w:fldChar w:fldCharType="end"/>
       </w:r>
@@ -1815,12 +1883,12 @@
         <w:pStyle w:val="Overskrift1"/>
         <w:ind w:left="0"/>
       </w:pPr>
-      <w:bookmarkStart w:id="1" w:name="_Toc517423332"/>
+      <w:bookmarkStart w:id="2" w:name="_Toc528824310"/>
       <w:r>
         <w:lastRenderedPageBreak/>
         <w:t>Introduction</w:t>
       </w:r>
-      <w:bookmarkEnd w:id="1"/>
+      <w:bookmarkEnd w:id="2"/>
     </w:p>
     <w:p>
       <w:pPr>
@@ -2734,12 +2802,12 @@
         <w:pStyle w:val="Overskrift1"/>
         <w:ind w:left="0"/>
       </w:pPr>
-      <w:bookmarkStart w:id="2" w:name="_Toc517423333"/>
+      <w:bookmarkStart w:id="3" w:name="_Toc528824311"/>
       <w:r>
         <w:lastRenderedPageBreak/>
         <w:t>The Open/Closed Principle</w:t>
       </w:r>
-      <w:bookmarkEnd w:id="2"/>
+      <w:bookmarkEnd w:id="3"/>
     </w:p>
     <w:p>
       <w:pPr>
@@ -6971,13 +7039,13 @@
         <w:pStyle w:val="Overskrift1"/>
         <w:ind w:left="0"/>
       </w:pPr>
-      <w:bookmarkStart w:id="3" w:name="_Toc510548987"/>
-      <w:bookmarkStart w:id="4" w:name="_Toc517423334"/>
+      <w:bookmarkStart w:id="4" w:name="_Toc510548987"/>
+      <w:bookmarkStart w:id="5" w:name="_Toc528824312"/>
       <w:r>
         <w:t>The Dependency Injection principle</w:t>
       </w:r>
-      <w:bookmarkEnd w:id="3"/>
       <w:bookmarkEnd w:id="4"/>
+      <w:bookmarkEnd w:id="5"/>
     </w:p>
     <w:p>
       <w:pPr>
@@ -7551,14 +7619,14 @@
         <w:pStyle w:val="Overskrift2"/>
         <w:ind w:left="0"/>
       </w:pPr>
-      <w:bookmarkStart w:id="5" w:name="_Toc510548988"/>
-      <w:bookmarkStart w:id="6" w:name="_Toc517423335"/>
+      <w:bookmarkStart w:id="6" w:name="_Toc510548988"/>
+      <w:bookmarkStart w:id="7" w:name="_Toc528824313"/>
       <w:r>
         <w:lastRenderedPageBreak/>
         <w:t>Dependency Injection – parameter level</w:t>
       </w:r>
-      <w:bookmarkEnd w:id="5"/>
       <w:bookmarkEnd w:id="6"/>
+      <w:bookmarkEnd w:id="7"/>
     </w:p>
     <w:p>
       <w:pPr>
@@ -10377,14 +10445,14 @@
         <w:pStyle w:val="Overskrift2"/>
         <w:ind w:left="0"/>
       </w:pPr>
-      <w:bookmarkStart w:id="7" w:name="_Toc510548989"/>
-      <w:bookmarkStart w:id="8" w:name="_Toc517423336"/>
+      <w:bookmarkStart w:id="8" w:name="_Toc510548989"/>
+      <w:bookmarkStart w:id="9" w:name="_Toc528824314"/>
       <w:r>
         <w:lastRenderedPageBreak/>
         <w:t>Dependency Injection – method level</w:t>
       </w:r>
-      <w:bookmarkEnd w:id="7"/>
       <w:bookmarkEnd w:id="8"/>
+      <w:bookmarkEnd w:id="9"/>
     </w:p>
     <w:p>
       <w:pPr>
@@ -11988,13 +12056,13 @@
         <w:pStyle w:val="Overskrift2"/>
         <w:ind w:left="0"/>
       </w:pPr>
-      <w:bookmarkStart w:id="9" w:name="_Toc510548990"/>
-      <w:bookmarkStart w:id="10" w:name="_Toc517423337"/>
+      <w:bookmarkStart w:id="10" w:name="_Toc510548990"/>
+      <w:bookmarkStart w:id="11" w:name="_Toc528824315"/>
       <w:r>
         <w:t>Dependency Injection – class/interface level</w:t>
       </w:r>
-      <w:bookmarkEnd w:id="9"/>
       <w:bookmarkEnd w:id="10"/>
+      <w:bookmarkEnd w:id="11"/>
     </w:p>
     <w:p>
       <w:pPr>
@@ -13638,14 +13706,14 @@
         <w:pStyle w:val="Overskrift1"/>
         <w:ind w:left="0"/>
       </w:pPr>
-      <w:bookmarkStart w:id="11" w:name="_Toc510548991"/>
-      <w:bookmarkStart w:id="12" w:name="_Toc517423338"/>
+      <w:bookmarkStart w:id="12" w:name="_Toc510548991"/>
+      <w:bookmarkStart w:id="13" w:name="_Toc528824316"/>
       <w:r>
         <w:lastRenderedPageBreak/>
         <w:t>Design Patterns – Creational Patterns</w:t>
       </w:r>
-      <w:bookmarkEnd w:id="11"/>
       <w:bookmarkEnd w:id="12"/>
+      <w:bookmarkEnd w:id="13"/>
     </w:p>
     <w:p>
       <w:pPr>
@@ -13790,13 +13858,13 @@
         <w:pStyle w:val="Overskrift2"/>
         <w:ind w:left="0"/>
       </w:pPr>
-      <w:bookmarkStart w:id="13" w:name="_Toc510548992"/>
-      <w:bookmarkStart w:id="14" w:name="_Toc517423339"/>
+      <w:bookmarkStart w:id="14" w:name="_Toc510548992"/>
+      <w:bookmarkStart w:id="15" w:name="_Toc528824317"/>
       <w:r>
         <w:t>Factory Method</w:t>
       </w:r>
-      <w:bookmarkEnd w:id="13"/>
       <w:bookmarkEnd w:id="14"/>
+      <w:bookmarkEnd w:id="15"/>
     </w:p>
     <w:p>
       <w:pPr>
@@ -18469,13 +18537,13 @@
         <w:pStyle w:val="Overskrift2"/>
         <w:ind w:left="0"/>
       </w:pPr>
-      <w:bookmarkStart w:id="15" w:name="_Toc510548993"/>
-      <w:bookmarkStart w:id="16" w:name="_Toc517423340"/>
+      <w:bookmarkStart w:id="16" w:name="_Toc510548993"/>
+      <w:bookmarkStart w:id="17" w:name="_Toc528824318"/>
       <w:r>
         <w:t>Abstract Factory</w:t>
       </w:r>
-      <w:bookmarkEnd w:id="15"/>
       <w:bookmarkEnd w:id="16"/>
+      <w:bookmarkEnd w:id="17"/>
     </w:p>
     <w:p>
       <w:pPr>
@@ -20294,13 +20362,13 @@
         <w:pStyle w:val="Overskrift1"/>
         <w:ind w:left="0"/>
       </w:pPr>
-      <w:bookmarkStart w:id="17" w:name="_Toc510548994"/>
-      <w:bookmarkStart w:id="18" w:name="_Toc517423341"/>
+      <w:bookmarkStart w:id="18" w:name="_Toc510548994"/>
+      <w:bookmarkStart w:id="19" w:name="_Toc528824319"/>
       <w:r>
         <w:t>Design Patterns – Structural Patterns</w:t>
       </w:r>
-      <w:bookmarkEnd w:id="17"/>
       <w:bookmarkEnd w:id="18"/>
+      <w:bookmarkEnd w:id="19"/>
     </w:p>
     <w:p>
       <w:pPr>
@@ -20583,14 +20651,14 @@
         <w:pStyle w:val="Overskrift2"/>
         <w:ind w:left="0"/>
       </w:pPr>
-      <w:bookmarkStart w:id="19" w:name="_Toc510548995"/>
-      <w:bookmarkStart w:id="20" w:name="_Toc517423342"/>
+      <w:bookmarkStart w:id="20" w:name="_Toc510548995"/>
+      <w:bookmarkStart w:id="21" w:name="_Toc528824320"/>
       <w:r>
         <w:lastRenderedPageBreak/>
         <w:t>Adapter</w:t>
       </w:r>
-      <w:bookmarkEnd w:id="19"/>
       <w:bookmarkEnd w:id="20"/>
+      <w:bookmarkEnd w:id="21"/>
     </w:p>
     <w:p>
       <w:pPr>
@@ -23844,14 +23912,14 @@
         <w:pStyle w:val="Overskrift2"/>
         <w:ind w:left="0"/>
       </w:pPr>
-      <w:bookmarkStart w:id="21" w:name="_Toc510548996"/>
-      <w:bookmarkStart w:id="22" w:name="_Toc517423343"/>
+      <w:bookmarkStart w:id="22" w:name="_Toc510548996"/>
+      <w:bookmarkStart w:id="23" w:name="_Toc528824321"/>
       <w:r>
         <w:lastRenderedPageBreak/>
         <w:t>Proxy</w:t>
       </w:r>
-      <w:bookmarkEnd w:id="21"/>
       <w:bookmarkEnd w:id="22"/>
+      <w:bookmarkEnd w:id="23"/>
     </w:p>
     <w:p>
       <w:pPr>
@@ -27260,13 +27328,13 @@
         <w:pStyle w:val="Overskrift1"/>
         <w:ind w:left="0"/>
       </w:pPr>
-      <w:bookmarkStart w:id="23" w:name="_Toc510548997"/>
-      <w:bookmarkStart w:id="24" w:name="_Toc517423344"/>
+      <w:bookmarkStart w:id="24" w:name="_Toc510548997"/>
+      <w:bookmarkStart w:id="25" w:name="_Toc528824322"/>
       <w:r>
         <w:t>Design Patterns – Behavioral Patterns</w:t>
       </w:r>
-      <w:bookmarkEnd w:id="23"/>
       <w:bookmarkEnd w:id="24"/>
+      <w:bookmarkEnd w:id="25"/>
     </w:p>
     <w:p>
       <w:pPr>
@@ -27448,13 +27516,13 @@
         <w:pStyle w:val="Overskrift2"/>
         <w:ind w:left="0"/>
       </w:pPr>
-      <w:bookmarkStart w:id="25" w:name="_Toc510548998"/>
-      <w:bookmarkStart w:id="26" w:name="_Toc517423345"/>
+      <w:bookmarkStart w:id="26" w:name="_Toc510548998"/>
+      <w:bookmarkStart w:id="27" w:name="_Toc528824323"/>
       <w:r>
         <w:t>Template Method</w:t>
       </w:r>
-      <w:bookmarkEnd w:id="25"/>
       <w:bookmarkEnd w:id="26"/>
+      <w:bookmarkEnd w:id="27"/>
     </w:p>
     <w:p>
       <w:pPr>
@@ -28718,8 +28786,8 @@
           <w:szCs w:val="20"/>
         </w:rPr>
       </w:pPr>
-      <w:bookmarkStart w:id="27" w:name="OLE_LINK190"/>
-      <w:bookmarkStart w:id="28" w:name="OLE_LINK191"/>
+      <w:bookmarkStart w:id="28" w:name="OLE_LINK190"/>
+      <w:bookmarkStart w:id="29" w:name="OLE_LINK191"/>
       <w:r>
         <w:rPr>
           <w:rFonts w:ascii="Consolas" w:hAnsi="Consolas" w:cs="Consolas"/>
@@ -28879,8 +28947,8 @@
         <w:t>}</w:t>
       </w:r>
     </w:p>
-    <w:bookmarkEnd w:id="27"/>
     <w:bookmarkEnd w:id="28"/>
+    <w:bookmarkEnd w:id="29"/>
     <w:p>
       <w:pPr>
         <w:rPr>
@@ -31332,13 +31400,13 @@
         <w:pStyle w:val="Overskrift2"/>
         <w:ind w:left="0"/>
       </w:pPr>
-      <w:bookmarkStart w:id="29" w:name="_Toc510548999"/>
-      <w:bookmarkStart w:id="30" w:name="_Toc517423346"/>
+      <w:bookmarkStart w:id="30" w:name="_Toc510548999"/>
+      <w:bookmarkStart w:id="31" w:name="_Toc528824324"/>
       <w:r>
         <w:t>Chain of Responsibility</w:t>
       </w:r>
-      <w:bookmarkEnd w:id="29"/>
       <w:bookmarkEnd w:id="30"/>
+      <w:bookmarkEnd w:id="31"/>
     </w:p>
     <w:p>
       <w:pPr>
@@ -38656,12 +38724,12 @@
         <w:pStyle w:val="Overskrift1"/>
         <w:ind w:left="0"/>
       </w:pPr>
-      <w:bookmarkStart w:id="31" w:name="_Toc517423347"/>
+      <w:bookmarkStart w:id="32" w:name="_Toc528824325"/>
       <w:r>
         <w:lastRenderedPageBreak/>
         <w:t>Exercises</w:t>
       </w:r>
-      <w:bookmarkEnd w:id="31"/>
+      <w:bookmarkEnd w:id="32"/>
     </w:p>
     <w:p>
       <w:pPr>
@@ -38753,8 +38821,8 @@
                 <w:lang w:eastAsia="da-DK"/>
               </w:rPr>
             </w:pPr>
-            <w:bookmarkStart w:id="32" w:name="_Toc510676446"/>
-            <w:bookmarkStart w:id="33" w:name="_Toc517423348"/>
+            <w:bookmarkStart w:id="33" w:name="_Toc510676446"/>
+            <w:bookmarkStart w:id="34" w:name="_Toc528824326"/>
             <w:r>
               <w:rPr>
                 <w:lang w:eastAsia="da-DK"/>
@@ -38767,7 +38835,6 @@
               </w:rPr>
               <w:t>.</w:t>
             </w:r>
-            <w:bookmarkEnd w:id="32"/>
             <w:bookmarkEnd w:id="33"/>
             <w:r>
               <w:rPr>
@@ -38775,6 +38842,7 @@
               </w:rPr>
               <w:t>0</w:t>
             </w:r>
+            <w:bookmarkEnd w:id="34"/>
           </w:p>
           <w:p>
             <w:pPr>
@@ -39586,19 +39654,7 @@
                 <w:lang w:eastAsia="da-DK"/>
               </w:rPr>
               <w:softHyphen/>
-              <w:t xml:space="preserve">cific participants, items, etc.. You are free to change the structure in any way you want; this could e.g. be by using inheritance, defining interfaces, adding properties to classes, adding </w:t>
-            </w:r>
-            <w:bookmarkStart w:id="34" w:name="_GoBack"/>
-            <w:bookmarkEnd w:id="34"/>
-            <w:r>
-              <w:rPr>
-                <w:rFonts w:ascii="Calibri" w:eastAsia="Times New Roman" w:hAnsi="Calibri" w:cs="Times New Roman"/>
-                <w:color w:val="00000A"/>
-                <w:sz w:val="24"/>
-                <w:szCs w:val="24"/>
-                <w:lang w:eastAsia="da-DK"/>
-              </w:rPr>
-              <w:t>parameters to methods, etc..</w:t>
+              <w:t>cific participants, items, etc.. You are free to change the structure in any way you want; this could e.g. be by using inheritance, defining interfaces, adding properties to classes, adding parameters to methods, etc..</w:t>
             </w:r>
           </w:p>
           <w:p>
@@ -39734,6 +39790,7 @@
                 <w:lang w:eastAsia="da-DK"/>
               </w:rPr>
             </w:pPr>
+            <w:bookmarkStart w:id="35" w:name="_Toc528824327"/>
             <w:r>
               <w:rPr>
                 <w:lang w:eastAsia="da-DK"/>
@@ -39746,6 +39803,7 @@
               </w:rPr>
               <w:t>.1</w:t>
             </w:r>
+            <w:bookmarkEnd w:id="35"/>
           </w:p>
           <w:p>
             <w:pPr>
@@ -40810,7 +40868,7 @@
                 <w:lang w:eastAsia="da-DK"/>
               </w:rPr>
             </w:pPr>
-            <w:bookmarkStart w:id="35" w:name="_Toc517423349"/>
+            <w:bookmarkStart w:id="36" w:name="_Toc528824328"/>
             <w:r>
               <w:rPr>
                 <w:lang w:eastAsia="da-DK"/>
@@ -40829,7 +40887,7 @@
               </w:rPr>
               <w:t>2</w:t>
             </w:r>
-            <w:bookmarkEnd w:id="35"/>
+            <w:bookmarkEnd w:id="36"/>
           </w:p>
           <w:p>
             <w:pPr>
@@ -42171,7 +42229,7 @@
                 <w:lang w:eastAsia="da-DK"/>
               </w:rPr>
             </w:pPr>
-            <w:bookmarkStart w:id="36" w:name="_Toc517423350"/>
+            <w:bookmarkStart w:id="37" w:name="_Toc528824329"/>
             <w:r>
               <w:rPr>
                 <w:lang w:eastAsia="da-DK"/>
@@ -42190,7 +42248,7 @@
               </w:rPr>
               <w:t>3</w:t>
             </w:r>
-            <w:bookmarkEnd w:id="36"/>
+            <w:bookmarkEnd w:id="37"/>
           </w:p>
           <w:p>
             <w:pPr>
@@ -43647,7 +43705,7 @@
                 <w:lang w:eastAsia="da-DK"/>
               </w:rPr>
             </w:pPr>
-            <w:bookmarkStart w:id="37" w:name="_Toc517423351"/>
+            <w:bookmarkStart w:id="38" w:name="_Toc528824330"/>
             <w:r>
               <w:rPr>
                 <w:lang w:eastAsia="da-DK"/>
@@ -43666,7 +43724,7 @@
               </w:rPr>
               <w:t>4</w:t>
             </w:r>
-            <w:bookmarkEnd w:id="37"/>
+            <w:bookmarkEnd w:id="38"/>
           </w:p>
           <w:p>
             <w:pPr>
@@ -44887,7 +44945,7 @@
                 <w:lang w:eastAsia="da-DK"/>
               </w:rPr>
             </w:pPr>
-            <w:bookmarkStart w:id="38" w:name="_Toc517423352"/>
+            <w:bookmarkStart w:id="39" w:name="_Toc528824331"/>
             <w:r>
               <w:rPr>
                 <w:lang w:eastAsia="da-DK"/>
@@ -44906,7 +44964,7 @@
               </w:rPr>
               <w:t>5</w:t>
             </w:r>
-            <w:bookmarkEnd w:id="38"/>
+            <w:bookmarkEnd w:id="39"/>
           </w:p>
           <w:p>
             <w:pPr>
@@ -46352,7 +46410,7 @@
                 <w:lang w:eastAsia="da-DK"/>
               </w:rPr>
             </w:pPr>
-            <w:bookmarkStart w:id="39" w:name="_Toc517423353"/>
+            <w:bookmarkStart w:id="40" w:name="_Toc528824332"/>
             <w:r>
               <w:rPr>
                 <w:lang w:eastAsia="da-DK"/>
@@ -46371,7 +46429,7 @@
               </w:rPr>
               <w:t>6</w:t>
             </w:r>
-            <w:bookmarkEnd w:id="39"/>
+            <w:bookmarkEnd w:id="40"/>
           </w:p>
           <w:p>
             <w:pPr>
@@ -48712,6 +48770,7 @@
         <w:docPartUnique/>
       </w:docPartObj>
     </w:sdtPr>
+    <w:sdtEndPr/>
     <w:sdtContent>
       <w:p>
         <w:pPr>
@@ -48732,7 +48791,7 @@
             <w:noProof/>
             <w:lang w:val="da-DK"/>
           </w:rPr>
-          <w:t>51</w:t>
+          <w:t>20</w:t>
         </w:r>
         <w:r>
           <w:fldChar w:fldCharType="end"/>
@@ -51905,7 +51964,7 @@
 </file>
 
 <file path=customXml/itemProps2.xml><?xml version="1.0" encoding="utf-8"?>
-<ds:datastoreItem xmlns:ds="http://schemas.openxmlformats.org/officeDocument/2006/customXml" ds:itemID="{5975516A-2E9D-4BBD-95B7-8B7C46150B60}">
+<ds:datastoreItem xmlns:ds="http://schemas.openxmlformats.org/officeDocument/2006/customXml" ds:itemID="{86475213-6197-4C5D-B929-CD64F943F61B}">
   <ds:schemaRefs>
     <ds:schemaRef ds:uri="http://schemas.openxmlformats.org/officeDocument/2006/bibliography"/>
   </ds:schemaRefs>

</xml_diff>

<commit_message>
Fixed numbering in OOP.3.1.
Fixed numbering in OOP.3.1.
</commit_message>
<xml_diff>
--- a/Chap/OOProg03/OOProg03.docx
+++ b/Chap/OOProg03/OOProg03.docx
@@ -349,9 +349,7 @@
       </w:pPr>
     </w:p>
     <w:bookmarkStart w:id="0" w:name="The_Programming_Process"/>
-    <w:bookmarkStart w:id="1" w:name="_GoBack"/>
     <w:bookmarkEnd w:id="0"/>
-    <w:bookmarkEnd w:id="1"/>
     <w:p>
       <w:pPr>
         <w:pStyle w:val="Indholdsfortegnelse1"/>
@@ -1883,12 +1881,12 @@
         <w:pStyle w:val="Overskrift1"/>
         <w:ind w:left="0"/>
       </w:pPr>
-      <w:bookmarkStart w:id="2" w:name="_Toc528824310"/>
+      <w:bookmarkStart w:id="1" w:name="_Toc528824310"/>
       <w:r>
         <w:lastRenderedPageBreak/>
         <w:t>Introduction</w:t>
       </w:r>
-      <w:bookmarkEnd w:id="2"/>
+      <w:bookmarkEnd w:id="1"/>
     </w:p>
     <w:p>
       <w:pPr>
@@ -2802,12 +2800,12 @@
         <w:pStyle w:val="Overskrift1"/>
         <w:ind w:left="0"/>
       </w:pPr>
-      <w:bookmarkStart w:id="3" w:name="_Toc528824311"/>
+      <w:bookmarkStart w:id="2" w:name="_Toc528824311"/>
       <w:r>
         <w:lastRenderedPageBreak/>
         <w:t>The Open/Closed Principle</w:t>
       </w:r>
-      <w:bookmarkEnd w:id="3"/>
+      <w:bookmarkEnd w:id="2"/>
     </w:p>
     <w:p>
       <w:pPr>
@@ -7039,13 +7037,13 @@
         <w:pStyle w:val="Overskrift1"/>
         <w:ind w:left="0"/>
       </w:pPr>
-      <w:bookmarkStart w:id="4" w:name="_Toc510548987"/>
-      <w:bookmarkStart w:id="5" w:name="_Toc528824312"/>
+      <w:bookmarkStart w:id="3" w:name="_Toc510548987"/>
+      <w:bookmarkStart w:id="4" w:name="_Toc528824312"/>
       <w:r>
         <w:t>The Dependency Injection principle</w:t>
       </w:r>
+      <w:bookmarkEnd w:id="3"/>
       <w:bookmarkEnd w:id="4"/>
-      <w:bookmarkEnd w:id="5"/>
     </w:p>
     <w:p>
       <w:pPr>
@@ -7619,14 +7617,14 @@
         <w:pStyle w:val="Overskrift2"/>
         <w:ind w:left="0"/>
       </w:pPr>
-      <w:bookmarkStart w:id="6" w:name="_Toc510548988"/>
-      <w:bookmarkStart w:id="7" w:name="_Toc528824313"/>
+      <w:bookmarkStart w:id="5" w:name="_Toc510548988"/>
+      <w:bookmarkStart w:id="6" w:name="_Toc528824313"/>
       <w:r>
         <w:lastRenderedPageBreak/>
         <w:t>Dependency Injection – parameter level</w:t>
       </w:r>
+      <w:bookmarkEnd w:id="5"/>
       <w:bookmarkEnd w:id="6"/>
-      <w:bookmarkEnd w:id="7"/>
     </w:p>
     <w:p>
       <w:pPr>
@@ -10445,14 +10443,14 @@
         <w:pStyle w:val="Overskrift2"/>
         <w:ind w:left="0"/>
       </w:pPr>
-      <w:bookmarkStart w:id="8" w:name="_Toc510548989"/>
-      <w:bookmarkStart w:id="9" w:name="_Toc528824314"/>
+      <w:bookmarkStart w:id="7" w:name="_Toc510548989"/>
+      <w:bookmarkStart w:id="8" w:name="_Toc528824314"/>
       <w:r>
         <w:lastRenderedPageBreak/>
         <w:t>Dependency Injection – method level</w:t>
       </w:r>
+      <w:bookmarkEnd w:id="7"/>
       <w:bookmarkEnd w:id="8"/>
-      <w:bookmarkEnd w:id="9"/>
     </w:p>
     <w:p>
       <w:pPr>
@@ -12056,13 +12054,13 @@
         <w:pStyle w:val="Overskrift2"/>
         <w:ind w:left="0"/>
       </w:pPr>
-      <w:bookmarkStart w:id="10" w:name="_Toc510548990"/>
-      <w:bookmarkStart w:id="11" w:name="_Toc528824315"/>
+      <w:bookmarkStart w:id="9" w:name="_Toc510548990"/>
+      <w:bookmarkStart w:id="10" w:name="_Toc528824315"/>
       <w:r>
         <w:t>Dependency Injection – class/interface level</w:t>
       </w:r>
+      <w:bookmarkEnd w:id="9"/>
       <w:bookmarkEnd w:id="10"/>
-      <w:bookmarkEnd w:id="11"/>
     </w:p>
     <w:p>
       <w:pPr>
@@ -13706,14 +13704,14 @@
         <w:pStyle w:val="Overskrift1"/>
         <w:ind w:left="0"/>
       </w:pPr>
-      <w:bookmarkStart w:id="12" w:name="_Toc510548991"/>
-      <w:bookmarkStart w:id="13" w:name="_Toc528824316"/>
+      <w:bookmarkStart w:id="11" w:name="_Toc510548991"/>
+      <w:bookmarkStart w:id="12" w:name="_Toc528824316"/>
       <w:r>
         <w:lastRenderedPageBreak/>
         <w:t>Design Patterns – Creational Patterns</w:t>
       </w:r>
+      <w:bookmarkEnd w:id="11"/>
       <w:bookmarkEnd w:id="12"/>
-      <w:bookmarkEnd w:id="13"/>
     </w:p>
     <w:p>
       <w:pPr>
@@ -13858,13 +13856,13 @@
         <w:pStyle w:val="Overskrift2"/>
         <w:ind w:left="0"/>
       </w:pPr>
-      <w:bookmarkStart w:id="14" w:name="_Toc510548992"/>
-      <w:bookmarkStart w:id="15" w:name="_Toc528824317"/>
+      <w:bookmarkStart w:id="13" w:name="_Toc510548992"/>
+      <w:bookmarkStart w:id="14" w:name="_Toc528824317"/>
       <w:r>
         <w:t>Factory Method</w:t>
       </w:r>
+      <w:bookmarkEnd w:id="13"/>
       <w:bookmarkEnd w:id="14"/>
-      <w:bookmarkEnd w:id="15"/>
     </w:p>
     <w:p>
       <w:pPr>
@@ -18537,13 +18535,13 @@
         <w:pStyle w:val="Overskrift2"/>
         <w:ind w:left="0"/>
       </w:pPr>
-      <w:bookmarkStart w:id="16" w:name="_Toc510548993"/>
-      <w:bookmarkStart w:id="17" w:name="_Toc528824318"/>
+      <w:bookmarkStart w:id="15" w:name="_Toc510548993"/>
+      <w:bookmarkStart w:id="16" w:name="_Toc528824318"/>
       <w:r>
         <w:t>Abstract Factory</w:t>
       </w:r>
+      <w:bookmarkEnd w:id="15"/>
       <w:bookmarkEnd w:id="16"/>
-      <w:bookmarkEnd w:id="17"/>
     </w:p>
     <w:p>
       <w:pPr>
@@ -20362,13 +20360,13 @@
         <w:pStyle w:val="Overskrift1"/>
         <w:ind w:left="0"/>
       </w:pPr>
-      <w:bookmarkStart w:id="18" w:name="_Toc510548994"/>
-      <w:bookmarkStart w:id="19" w:name="_Toc528824319"/>
+      <w:bookmarkStart w:id="17" w:name="_Toc510548994"/>
+      <w:bookmarkStart w:id="18" w:name="_Toc528824319"/>
       <w:r>
         <w:t>Design Patterns – Structural Patterns</w:t>
       </w:r>
+      <w:bookmarkEnd w:id="17"/>
       <w:bookmarkEnd w:id="18"/>
-      <w:bookmarkEnd w:id="19"/>
     </w:p>
     <w:p>
       <w:pPr>
@@ -20651,14 +20649,14 @@
         <w:pStyle w:val="Overskrift2"/>
         <w:ind w:left="0"/>
       </w:pPr>
-      <w:bookmarkStart w:id="20" w:name="_Toc510548995"/>
-      <w:bookmarkStart w:id="21" w:name="_Toc528824320"/>
+      <w:bookmarkStart w:id="19" w:name="_Toc510548995"/>
+      <w:bookmarkStart w:id="20" w:name="_Toc528824320"/>
       <w:r>
         <w:lastRenderedPageBreak/>
         <w:t>Adapter</w:t>
       </w:r>
+      <w:bookmarkEnd w:id="19"/>
       <w:bookmarkEnd w:id="20"/>
-      <w:bookmarkEnd w:id="21"/>
     </w:p>
     <w:p>
       <w:pPr>
@@ -23912,14 +23910,14 @@
         <w:pStyle w:val="Overskrift2"/>
         <w:ind w:left="0"/>
       </w:pPr>
-      <w:bookmarkStart w:id="22" w:name="_Toc510548996"/>
-      <w:bookmarkStart w:id="23" w:name="_Toc528824321"/>
+      <w:bookmarkStart w:id="21" w:name="_Toc510548996"/>
+      <w:bookmarkStart w:id="22" w:name="_Toc528824321"/>
       <w:r>
         <w:lastRenderedPageBreak/>
         <w:t>Proxy</w:t>
       </w:r>
+      <w:bookmarkEnd w:id="21"/>
       <w:bookmarkEnd w:id="22"/>
-      <w:bookmarkEnd w:id="23"/>
     </w:p>
     <w:p>
       <w:pPr>
@@ -27328,13 +27326,13 @@
         <w:pStyle w:val="Overskrift1"/>
         <w:ind w:left="0"/>
       </w:pPr>
-      <w:bookmarkStart w:id="24" w:name="_Toc510548997"/>
-      <w:bookmarkStart w:id="25" w:name="_Toc528824322"/>
+      <w:bookmarkStart w:id="23" w:name="_Toc510548997"/>
+      <w:bookmarkStart w:id="24" w:name="_Toc528824322"/>
       <w:r>
         <w:t>Design Patterns – Behavioral Patterns</w:t>
       </w:r>
+      <w:bookmarkEnd w:id="23"/>
       <w:bookmarkEnd w:id="24"/>
-      <w:bookmarkEnd w:id="25"/>
     </w:p>
     <w:p>
       <w:pPr>
@@ -27516,13 +27514,13 @@
         <w:pStyle w:val="Overskrift2"/>
         <w:ind w:left="0"/>
       </w:pPr>
-      <w:bookmarkStart w:id="26" w:name="_Toc510548998"/>
-      <w:bookmarkStart w:id="27" w:name="_Toc528824323"/>
+      <w:bookmarkStart w:id="25" w:name="_Toc510548998"/>
+      <w:bookmarkStart w:id="26" w:name="_Toc528824323"/>
       <w:r>
         <w:t>Template Method</w:t>
       </w:r>
+      <w:bookmarkEnd w:id="25"/>
       <w:bookmarkEnd w:id="26"/>
-      <w:bookmarkEnd w:id="27"/>
     </w:p>
     <w:p>
       <w:pPr>
@@ -28786,8 +28784,8 @@
           <w:szCs w:val="20"/>
         </w:rPr>
       </w:pPr>
-      <w:bookmarkStart w:id="28" w:name="OLE_LINK190"/>
-      <w:bookmarkStart w:id="29" w:name="OLE_LINK191"/>
+      <w:bookmarkStart w:id="27" w:name="OLE_LINK190"/>
+      <w:bookmarkStart w:id="28" w:name="OLE_LINK191"/>
       <w:r>
         <w:rPr>
           <w:rFonts w:ascii="Consolas" w:hAnsi="Consolas" w:cs="Consolas"/>
@@ -28947,8 +28945,8 @@
         <w:t>}</w:t>
       </w:r>
     </w:p>
+    <w:bookmarkEnd w:id="27"/>
     <w:bookmarkEnd w:id="28"/>
-    <w:bookmarkEnd w:id="29"/>
     <w:p>
       <w:pPr>
         <w:rPr>
@@ -31400,13 +31398,13 @@
         <w:pStyle w:val="Overskrift2"/>
         <w:ind w:left="0"/>
       </w:pPr>
-      <w:bookmarkStart w:id="30" w:name="_Toc510548999"/>
-      <w:bookmarkStart w:id="31" w:name="_Toc528824324"/>
+      <w:bookmarkStart w:id="29" w:name="_Toc510548999"/>
+      <w:bookmarkStart w:id="30" w:name="_Toc528824324"/>
       <w:r>
         <w:t>Chain of Responsibility</w:t>
       </w:r>
+      <w:bookmarkEnd w:id="29"/>
       <w:bookmarkEnd w:id="30"/>
-      <w:bookmarkEnd w:id="31"/>
     </w:p>
     <w:p>
       <w:pPr>
@@ -38724,12 +38722,12 @@
         <w:pStyle w:val="Overskrift1"/>
         <w:ind w:left="0"/>
       </w:pPr>
-      <w:bookmarkStart w:id="32" w:name="_Toc528824325"/>
+      <w:bookmarkStart w:id="31" w:name="_Toc528824325"/>
       <w:r>
         <w:lastRenderedPageBreak/>
         <w:t>Exercises</w:t>
       </w:r>
-      <w:bookmarkEnd w:id="32"/>
+      <w:bookmarkEnd w:id="31"/>
     </w:p>
     <w:p>
       <w:pPr>
@@ -38821,8 +38819,8 @@
                 <w:lang w:eastAsia="da-DK"/>
               </w:rPr>
             </w:pPr>
-            <w:bookmarkStart w:id="33" w:name="_Toc510676446"/>
-            <w:bookmarkStart w:id="34" w:name="_Toc528824326"/>
+            <w:bookmarkStart w:id="32" w:name="_Toc510676446"/>
+            <w:bookmarkStart w:id="33" w:name="_Toc528824326"/>
             <w:r>
               <w:rPr>
                 <w:lang w:eastAsia="da-DK"/>
@@ -38835,14 +38833,14 @@
               </w:rPr>
               <w:t>.</w:t>
             </w:r>
+            <w:bookmarkEnd w:id="32"/>
+            <w:r>
+              <w:rPr>
+                <w:lang w:eastAsia="da-DK"/>
+              </w:rPr>
+              <w:t>0</w:t>
+            </w:r>
             <w:bookmarkEnd w:id="33"/>
-            <w:r>
-              <w:rPr>
-                <w:lang w:eastAsia="da-DK"/>
-              </w:rPr>
-              <w:t>0</w:t>
-            </w:r>
-            <w:bookmarkEnd w:id="34"/>
           </w:p>
           <w:p>
             <w:pPr>
@@ -39790,7 +39788,7 @@
                 <w:lang w:eastAsia="da-DK"/>
               </w:rPr>
             </w:pPr>
-            <w:bookmarkStart w:id="35" w:name="_Toc528824327"/>
+            <w:bookmarkStart w:id="34" w:name="_Toc528824327"/>
             <w:r>
               <w:rPr>
                 <w:lang w:eastAsia="da-DK"/>
@@ -39803,7 +39801,7 @@
               </w:rPr>
               <w:t>.1</w:t>
             </w:r>
-            <w:bookmarkEnd w:id="35"/>
+            <w:bookmarkEnd w:id="34"/>
           </w:p>
           <w:p>
             <w:pPr>
@@ -40455,7 +40453,7 @@
               <w:widowControl/>
               <w:numPr>
                 <w:ilvl w:val="0"/>
-                <w:numId w:val="8"/>
+                <w:numId w:val="19"/>
               </w:numPr>
               <w:rPr>
                 <w:rFonts w:ascii="Calibri" w:eastAsia="Times New Roman" w:hAnsi="Calibri" w:cs="Times New Roman"/>
@@ -40465,6 +40463,7 @@
                 <w:lang w:eastAsia="da-DK"/>
               </w:rPr>
             </w:pPr>
+            <w:bookmarkStart w:id="35" w:name="_GoBack"/>
             <w:r>
               <w:rPr>
                 <w:rFonts w:ascii="Calibri" w:eastAsia="Times New Roman" w:hAnsi="Calibri" w:cs="Times New Roman"/>
@@ -40622,7 +40621,7 @@
               <w:widowControl/>
               <w:numPr>
                 <w:ilvl w:val="0"/>
-                <w:numId w:val="8"/>
+                <w:numId w:val="19"/>
               </w:numPr>
               <w:rPr>
                 <w:rFonts w:ascii="Calibri" w:eastAsia="Times New Roman" w:hAnsi="Calibri" w:cs="Times New Roman"/>
@@ -40690,7 +40689,7 @@
               <w:widowControl/>
               <w:numPr>
                 <w:ilvl w:val="0"/>
-                <w:numId w:val="8"/>
+                <w:numId w:val="19"/>
               </w:numPr>
               <w:rPr>
                 <w:rFonts w:ascii="Calibri" w:eastAsia="Times New Roman" w:hAnsi="Calibri" w:cs="Times New Roman"/>
@@ -40722,6 +40721,7 @@
               <w:t>ted)? What could be improved?</w:t>
             </w:r>
           </w:p>
+          <w:bookmarkEnd w:id="35"/>
           <w:p>
             <w:pPr>
               <w:widowControl/>
@@ -48791,7 +48791,7 @@
             <w:noProof/>
             <w:lang w:val="da-DK"/>
           </w:rPr>
-          <w:t>20</w:t>
+          <w:t>46</w:t>
         </w:r>
         <w:r>
           <w:fldChar w:fldCharType="end"/>
@@ -50498,6 +50498,92 @@
     </w:lvl>
   </w:abstractNum>
   <w:abstractNum w:abstractNumId="16" w15:restartNumberingAfterBreak="0">
+    <w:nsid w:val="74D56A59"/>
+    <w:multiLevelType w:val="multilevel"/>
+    <w:tmpl w:val="E1D0A136"/>
+    <w:lvl w:ilvl="0">
+      <w:start w:val="1"/>
+      <w:numFmt w:val="decimal"/>
+      <w:lvlText w:val="%1."/>
+      <w:lvlJc w:val="left"/>
+      <w:pPr>
+        <w:ind w:left="720" w:hanging="360"/>
+      </w:pPr>
+    </w:lvl>
+    <w:lvl w:ilvl="1">
+      <w:start w:val="1"/>
+      <w:numFmt w:val="lowerLetter"/>
+      <w:lvlText w:val="%2."/>
+      <w:lvlJc w:val="left"/>
+      <w:pPr>
+        <w:ind w:left="1440" w:hanging="360"/>
+      </w:pPr>
+    </w:lvl>
+    <w:lvl w:ilvl="2">
+      <w:start w:val="1"/>
+      <w:numFmt w:val="lowerRoman"/>
+      <w:lvlText w:val="%3."/>
+      <w:lvlJc w:val="right"/>
+      <w:pPr>
+        <w:ind w:left="2160" w:hanging="180"/>
+      </w:pPr>
+    </w:lvl>
+    <w:lvl w:ilvl="3">
+      <w:start w:val="1"/>
+      <w:numFmt w:val="decimal"/>
+      <w:lvlText w:val="%4."/>
+      <w:lvlJc w:val="left"/>
+      <w:pPr>
+        <w:ind w:left="2880" w:hanging="360"/>
+      </w:pPr>
+    </w:lvl>
+    <w:lvl w:ilvl="4">
+      <w:start w:val="1"/>
+      <w:numFmt w:val="lowerLetter"/>
+      <w:lvlText w:val="%5."/>
+      <w:lvlJc w:val="left"/>
+      <w:pPr>
+        <w:ind w:left="3600" w:hanging="360"/>
+      </w:pPr>
+    </w:lvl>
+    <w:lvl w:ilvl="5">
+      <w:start w:val="1"/>
+      <w:numFmt w:val="lowerRoman"/>
+      <w:lvlText w:val="%6."/>
+      <w:lvlJc w:val="right"/>
+      <w:pPr>
+        <w:ind w:left="4320" w:hanging="180"/>
+      </w:pPr>
+    </w:lvl>
+    <w:lvl w:ilvl="6">
+      <w:start w:val="1"/>
+      <w:numFmt w:val="decimal"/>
+      <w:lvlText w:val="%7."/>
+      <w:lvlJc w:val="left"/>
+      <w:pPr>
+        <w:ind w:left="5040" w:hanging="360"/>
+      </w:pPr>
+    </w:lvl>
+    <w:lvl w:ilvl="7">
+      <w:start w:val="1"/>
+      <w:numFmt w:val="lowerLetter"/>
+      <w:lvlText w:val="%8."/>
+      <w:lvlJc w:val="left"/>
+      <w:pPr>
+        <w:ind w:left="5760" w:hanging="360"/>
+      </w:pPr>
+    </w:lvl>
+    <w:lvl w:ilvl="8">
+      <w:start w:val="1"/>
+      <w:numFmt w:val="lowerRoman"/>
+      <w:lvlText w:val="%9."/>
+      <w:lvlJc w:val="right"/>
+      <w:pPr>
+        <w:ind w:left="6480" w:hanging="180"/>
+      </w:pPr>
+    </w:lvl>
+  </w:abstractNum>
+  <w:abstractNum w:abstractNumId="17" w15:restartNumberingAfterBreak="0">
     <w:nsid w:val="776826D3"/>
     <w:multiLevelType w:val="hybridMultilevel"/>
     <w:tmpl w:val="27A8E176"/>
@@ -50610,7 +50696,7 @@
       </w:rPr>
     </w:lvl>
   </w:abstractNum>
-  <w:abstractNum w:abstractNumId="17" w15:restartNumberingAfterBreak="0">
+  <w:abstractNum w:abstractNumId="18" w15:restartNumberingAfterBreak="0">
     <w:nsid w:val="78925C6E"/>
     <w:multiLevelType w:val="hybridMultilevel"/>
     <w:tmpl w:val="5E846A42"/>
@@ -50727,7 +50813,7 @@
     <w:abstractNumId w:val="12"/>
   </w:num>
   <w:num w:numId="2">
-    <w:abstractNumId w:val="17"/>
+    <w:abstractNumId w:val="18"/>
   </w:num>
   <w:num w:numId="3">
     <w:abstractNumId w:val="8"/>
@@ -50763,7 +50849,7 @@
     <w:abstractNumId w:val="7"/>
   </w:num>
   <w:num w:numId="14">
-    <w:abstractNumId w:val="16"/>
+    <w:abstractNumId w:val="17"/>
   </w:num>
   <w:num w:numId="15">
     <w:abstractNumId w:val="15"/>
@@ -50776,6 +50862,9 @@
   </w:num>
   <w:num w:numId="18">
     <w:abstractNumId w:val="6"/>
+  </w:num>
+  <w:num w:numId="19">
+    <w:abstractNumId w:val="16"/>
   </w:num>
   <w:numIdMacAtCleanup w:val="18"/>
 </w:numbering>
@@ -51964,7 +52053,7 @@
 </file>
 
 <file path=customXml/itemProps2.xml><?xml version="1.0" encoding="utf-8"?>
-<ds:datastoreItem xmlns:ds="http://schemas.openxmlformats.org/officeDocument/2006/customXml" ds:itemID="{86475213-6197-4C5D-B929-CD64F943F61B}">
+<ds:datastoreItem xmlns:ds="http://schemas.openxmlformats.org/officeDocument/2006/customXml" ds:itemID="{F3143D68-B79E-435C-806B-277ECE15A608}">
   <ds:schemaRefs>
     <ds:schemaRef ds:uri="http://schemas.openxmlformats.org/officeDocument/2006/bibliography"/>
   </ds:schemaRefs>

</xml_diff>

<commit_message>
Minor updates to Design Patterns material
Also added NaiveRPGV3 project
</commit_message>
<xml_diff>
--- a/Chap/OOProg03/OOProg03.docx
+++ b/Chap/OOProg03/OOProg03.docx
@@ -99,7 +99,6 @@
                   <w:dataBinding w:prefixMappings="xmlns:ns0='http://schemas.openxmlformats.org/package/2006/metadata/core-properties' xmlns:ns1='http://purl.org/dc/elements/1.1/'" w:xpath="/ns0:coreProperties[1]/ns1:title[1]" w:storeItemID="{6C3C8BC8-F283-45AE-878A-BAB7291924A1}"/>
                   <w:text/>
                 </w:sdtPr>
-                <w:sdtEndPr/>
                 <w:sdtContent>
                   <w:p>
                     <w:pPr>
@@ -191,7 +190,6 @@
                 <w:dataBinding w:prefixMappings="xmlns:ns0='http://schemas.openxmlformats.org/package/2006/metadata/core-properties' xmlns:ns1='http://purl.org/dc/elements/1.1/'" w:xpath="/ns0:coreProperties[1]/ns1:subject[1]" w:storeItemID="{6C3C8BC8-F283-45AE-878A-BAB7291924A1}"/>
                 <w:text/>
               </w:sdtPr>
-              <w:sdtEndPr/>
               <w:sdtContent>
                 <w:tc>
                   <w:tcPr>
@@ -259,7 +257,6 @@
                   <w:dataBinding w:prefixMappings="xmlns:ns0='http://schemas.openxmlformats.org/package/2006/metadata/core-properties' xmlns:ns1='http://purl.org/dc/elements/1.1/'" w:xpath="/ns0:coreProperties[1]/ns1:creator[1]" w:storeItemID="{6C3C8BC8-F283-45AE-878A-BAB7291924A1}"/>
                   <w:text/>
                 </w:sdtPr>
-                <w:sdtEndPr/>
                 <w:sdtContent>
                   <w:p>
                     <w:pPr>
@@ -295,7 +292,6 @@
                     <w:calendar w:val="gregorian"/>
                   </w:date>
                 </w:sdtPr>
-                <w:sdtEndPr/>
                 <w:sdtContent>
                   <w:p>
                     <w:pPr>
@@ -17052,7 +17048,22 @@
           <w:sz w:val="28"/>
           <w:szCs w:val="28"/>
         </w:rPr>
-        <w:t>In the above example, we have created a Factory Method which takes a single para</w:t>
+        <w:t xml:space="preserve">In the above example, we have created a </w:t>
+      </w:r>
+      <w:r>
+        <w:rPr>
+          <w:b/>
+          <w:sz w:val="28"/>
+          <w:szCs w:val="28"/>
+        </w:rPr>
+        <w:t>Factory Method</w:t>
+      </w:r>
+      <w:r>
+        <w:rPr>
+          <w:sz w:val="28"/>
+          <w:szCs w:val="28"/>
+        </w:rPr>
+        <w:t xml:space="preserve"> which takes a single para</w:t>
       </w:r>
       <w:r>
         <w:rPr>
@@ -17060,7 +17071,36 @@
           <w:szCs w:val="28"/>
         </w:rPr>
         <w:softHyphen/>
-        <w:t>meter. There are as such no rules w.r.t. how to parameterise a Factory Method, and you can also easily imagine Factory Methods without any parameters, e.g. like this:</w:t>
+        <w:t xml:space="preserve">meter. There are as such no rules w.r.t. how to parameterise a </w:t>
+      </w:r>
+      <w:r>
+        <w:rPr>
+          <w:b/>
+          <w:sz w:val="28"/>
+          <w:szCs w:val="28"/>
+        </w:rPr>
+        <w:t>Factory Method</w:t>
+      </w:r>
+      <w:r>
+        <w:rPr>
+          <w:sz w:val="28"/>
+          <w:szCs w:val="28"/>
+        </w:rPr>
+        <w:t>, a</w:t>
+      </w:r>
+      <w:r>
+        <w:rPr>
+          <w:sz w:val="28"/>
+          <w:szCs w:val="28"/>
+        </w:rPr>
+        <w:t>nd you can also easily imagine factory m</w:t>
+      </w:r>
+      <w:r>
+        <w:rPr>
+          <w:sz w:val="28"/>
+          <w:szCs w:val="28"/>
+        </w:rPr>
+        <w:t>ethods without any parameters, e.g. like this:</w:t>
       </w:r>
     </w:p>
     <w:p>
@@ -18569,7 +18609,22 @@
           <w:sz w:val="28"/>
           <w:szCs w:val="28"/>
         </w:rPr>
-        <w:t>The Factory Method pattern is aimed at creating objects which all imple</w:t>
+        <w:t xml:space="preserve">The </w:t>
+      </w:r>
+      <w:r>
+        <w:rPr>
+          <w:b/>
+          <w:sz w:val="28"/>
+          <w:szCs w:val="28"/>
+        </w:rPr>
+        <w:t>Factory Method</w:t>
+      </w:r>
+      <w:r>
+        <w:rPr>
+          <w:sz w:val="28"/>
+          <w:szCs w:val="28"/>
+        </w:rPr>
+        <w:t xml:space="preserve"> pattern is aimed at creating objects which all imple</w:t>
       </w:r>
       <w:r>
         <w:rPr>
@@ -18585,7 +18640,35 @@
           <w:szCs w:val="28"/>
         </w:rPr>
         <w:softHyphen/>
-        <w:t xml:space="preserve">play various GUI controls like Windows, Buttons and Icons on the screen. The code for management of this should of course not rely on specific control implementations, so it would be natural to define some interfacce for the controls, like </w:t>
+        <w:t>play various GUI controls like Windows, Buttons and Icons on the screen. The code for management of this should not rely on specific control implementa</w:t>
+      </w:r>
+      <w:r>
+        <w:rPr>
+          <w:sz w:val="28"/>
+          <w:szCs w:val="28"/>
+        </w:rPr>
+        <w:softHyphen/>
+      </w:r>
+      <w:r>
+        <w:rPr>
+          <w:sz w:val="28"/>
+          <w:szCs w:val="28"/>
+        </w:rPr>
+        <w:t>ti</w:t>
+      </w:r>
+      <w:r>
+        <w:rPr>
+          <w:sz w:val="28"/>
+          <w:szCs w:val="28"/>
+        </w:rPr>
+        <w:softHyphen/>
+      </w:r>
+      <w:r>
+        <w:rPr>
+          <w:sz w:val="28"/>
+          <w:szCs w:val="28"/>
+        </w:rPr>
+        <w:t xml:space="preserve">ons, so it would be natural to define some interfacce for the controls, like </w:t>
       </w:r>
       <w:r>
         <w:rPr>
@@ -18646,6 +18729,19 @@
           <w:szCs w:val="28"/>
         </w:rPr>
         <w:softHyphen/>
+      </w:r>
+      <w:r>
+        <w:rPr>
+          <w:sz w:val="28"/>
+          <w:szCs w:val="28"/>
+        </w:rPr>
+        <w:t>t</w:t>
+      </w:r>
+      <w:r>
+        <w:rPr>
+          <w:sz w:val="28"/>
+          <w:szCs w:val="28"/>
+        </w:rPr>
         <w:t xml:space="preserve">rol in question in a specific way. We could imagine classes like </w:t>
       </w:r>
       <w:r>
@@ -18654,7 +18750,23 @@
           <w:sz w:val="28"/>
           <w:szCs w:val="28"/>
         </w:rPr>
-        <w:t>WindowDefault</w:t>
+        <w:t>Window</w:t>
+      </w:r>
+      <w:r>
+        <w:rPr>
+          <w:b/>
+          <w:sz w:val="28"/>
+          <w:szCs w:val="28"/>
+        </w:rPr>
+        <w:softHyphen/>
+      </w:r>
+      <w:r>
+        <w:rPr>
+          <w:b/>
+          <w:sz w:val="28"/>
+          <w:szCs w:val="28"/>
+        </w:rPr>
+        <w:t>Default</w:t>
       </w:r>
       <w:r>
         <w:rPr>
@@ -18917,6 +19029,8 @@
     </w:p>
     <w:p>
       <w:pPr>
+        <w:keepNext/>
+        <w:keepLines/>
         <w:widowControl/>
         <w:autoSpaceDE w:val="0"/>
         <w:autoSpaceDN w:val="0"/>
@@ -18971,6 +19085,8 @@
     </w:p>
     <w:p>
       <w:pPr>
+        <w:keepNext/>
+        <w:keepLines/>
         <w:widowControl/>
         <w:autoSpaceDE w:val="0"/>
         <w:autoSpaceDN w:val="0"/>
@@ -18992,6 +19108,8 @@
     </w:p>
     <w:p>
       <w:pPr>
+        <w:keepNext/>
+        <w:keepLines/>
         <w:widowControl/>
         <w:autoSpaceDE w:val="0"/>
         <w:autoSpaceDN w:val="0"/>
@@ -19014,19 +19132,23 @@
     </w:p>
     <w:p>
       <w:pPr>
-        <w:widowControl/>
-        <w:autoSpaceDE w:val="0"/>
-        <w:autoSpaceDN w:val="0"/>
-        <w:adjustRightInd w:val="0"/>
-        <w:rPr>
-          <w:rFonts w:ascii="Consolas" w:hAnsi="Consolas" w:cs="Consolas"/>
-          <w:b/>
-          <w:color w:val="000000"/>
-        </w:rPr>
-      </w:pPr>
-    </w:p>
-    <w:p>
-      <w:pPr>
+        <w:keepNext/>
+        <w:keepLines/>
+        <w:widowControl/>
+        <w:autoSpaceDE w:val="0"/>
+        <w:autoSpaceDN w:val="0"/>
+        <w:adjustRightInd w:val="0"/>
+        <w:rPr>
+          <w:rFonts w:ascii="Consolas" w:hAnsi="Consolas" w:cs="Consolas"/>
+          <w:b/>
+          <w:color w:val="000000"/>
+        </w:rPr>
+      </w:pPr>
+    </w:p>
+    <w:p>
+      <w:pPr>
+        <w:keepNext/>
+        <w:keepLines/>
         <w:widowControl/>
         <w:autoSpaceDE w:val="0"/>
         <w:autoSpaceDN w:val="0"/>
@@ -19057,6 +19179,8 @@
     </w:p>
     <w:p>
       <w:pPr>
+        <w:keepNext/>
+        <w:keepLines/>
         <w:widowControl/>
         <w:autoSpaceDE w:val="0"/>
         <w:autoSpaceDN w:val="0"/>
@@ -19095,6 +19219,8 @@
     </w:p>
     <w:p>
       <w:pPr>
+        <w:keepNext/>
+        <w:keepLines/>
         <w:widowControl/>
         <w:autoSpaceDE w:val="0"/>
         <w:autoSpaceDN w:val="0"/>
@@ -19133,6 +19259,8 @@
     </w:p>
     <w:p>
       <w:pPr>
+        <w:keepNext/>
+        <w:keepLines/>
         <w:widowControl/>
         <w:autoSpaceDE w:val="0"/>
         <w:autoSpaceDN w:val="0"/>
@@ -19171,6 +19299,8 @@
     </w:p>
     <w:p>
       <w:pPr>
+        <w:keepNext/>
+        <w:keepLines/>
         <w:widowControl/>
         <w:autoSpaceDE w:val="0"/>
         <w:autoSpaceDN w:val="0"/>
@@ -19193,6 +19323,8 @@
     </w:p>
     <w:p>
       <w:pPr>
+        <w:keepNext/>
+        <w:keepLines/>
         <w:widowControl/>
         <w:autoSpaceDE w:val="0"/>
         <w:autoSpaceDN w:val="0"/>
@@ -19223,6 +19355,8 @@
     </w:p>
     <w:p>
       <w:pPr>
+        <w:keepNext/>
+        <w:keepLines/>
         <w:widowControl/>
         <w:autoSpaceDE w:val="0"/>
         <w:autoSpaceDN w:val="0"/>
@@ -19245,6 +19379,8 @@
     </w:p>
     <w:p>
       <w:pPr>
+        <w:keepNext/>
+        <w:keepLines/>
         <w:rPr>
           <w:b/>
         </w:rPr>
@@ -19856,7 +19992,23 @@
           <w:sz w:val="28"/>
           <w:szCs w:val="28"/>
         </w:rPr>
-        <w:t>GUIManager</w:t>
+        <w:t>GUIMana</w:t>
+      </w:r>
+      <w:r>
+        <w:rPr>
+          <w:b/>
+          <w:sz w:val="28"/>
+          <w:szCs w:val="28"/>
+        </w:rPr>
+        <w:softHyphen/>
+      </w:r>
+      <w:r>
+        <w:rPr>
+          <w:b/>
+          <w:sz w:val="28"/>
+          <w:szCs w:val="28"/>
+        </w:rPr>
+        <w:t>ger</w:t>
       </w:r>
       <w:r>
         <w:rPr>
@@ -22415,7 +22567,21 @@
           <w:szCs w:val="28"/>
         </w:rPr>
         <w:softHyphen/>
-        <w:t xml:space="preserve">meter list and return type), but a different name. No pre- or post-processing is needed. An example which requires slightly more complex adaptation could be that of adapting a drawing library. Suppose we want to create a small drawing library, with a few methods define by an interface </w:t>
+        <w:t>meter list and return type), but a different name. No pre- or post-processing is needed. An example which requires slightly more complex adaptation could be that of adapting a drawing library. Suppose we want to create a small drawing library, with a few methods define</w:t>
+      </w:r>
+      <w:r>
+        <w:rPr>
+          <w:sz w:val="28"/>
+          <w:szCs w:val="28"/>
+        </w:rPr>
+        <w:t>d</w:t>
+      </w:r>
+      <w:r>
+        <w:rPr>
+          <w:sz w:val="28"/>
+          <w:szCs w:val="28"/>
+        </w:rPr>
+        <w:t xml:space="preserve"> by an interface </w:t>
       </w:r>
       <w:r>
         <w:rPr>
@@ -23945,7 +24111,37 @@
           <w:sz w:val="28"/>
           <w:szCs w:val="28"/>
         </w:rPr>
-        <w:t xml:space="preserve">The purpose of the Adapter pattern was to bridge the gap between an interface requested by the client code, and the actual interface presented by a class offering the services the client needs. The Adapter class will typically contain a reference to the “adapted” object, and will implement the desired interface by calling methods in the interface of the adapted object. The </w:t>
+        <w:t xml:space="preserve">The purpose of the </w:t>
+      </w:r>
+      <w:r>
+        <w:rPr>
+          <w:b/>
+          <w:sz w:val="28"/>
+          <w:szCs w:val="28"/>
+        </w:rPr>
+        <w:t>Adapter</w:t>
+      </w:r>
+      <w:r>
+        <w:rPr>
+          <w:sz w:val="28"/>
+          <w:szCs w:val="28"/>
+        </w:rPr>
+        <w:t xml:space="preserve"> pattern was to bridge the gap between an interface requested by the client code, and the actual interface presented by a class offering the services the client needs. The </w:t>
+      </w:r>
+      <w:r>
+        <w:rPr>
+          <w:b/>
+          <w:sz w:val="28"/>
+          <w:szCs w:val="28"/>
+        </w:rPr>
+        <w:t>Adapter</w:t>
+      </w:r>
+      <w:r>
+        <w:rPr>
+          <w:sz w:val="28"/>
+          <w:szCs w:val="28"/>
+        </w:rPr>
+        <w:t xml:space="preserve"> class will typically contain a reference to the “adapted” object, and will implement the desired interface by calling methods in the interface of the adapted object. The </w:t>
       </w:r>
       <w:r>
         <w:rPr>
@@ -23983,30 +24179,75 @@
           <w:szCs w:val="28"/>
         </w:rPr>
         <w:softHyphen/>
-        <w:t>face as the Proxy class itself!</w:t>
-      </w:r>
-    </w:p>
-    <w:p>
-      <w:pPr>
-        <w:rPr>
-          <w:sz w:val="28"/>
-          <w:szCs w:val="28"/>
-        </w:rPr>
-      </w:pPr>
-    </w:p>
-    <w:p>
-      <w:pPr>
-        <w:rPr>
-          <w:sz w:val="28"/>
-          <w:szCs w:val="28"/>
-        </w:rPr>
-      </w:pPr>
-      <w:r>
-        <w:rPr>
-          <w:sz w:val="28"/>
-          <w:szCs w:val="28"/>
-        </w:rPr>
-        <w:t>How can that be useful? Why not just use the object directly, if the interface is the same? The Proxy pattern comes into play if there are reasons to restrict direct access to the object. If such reasons exist, it can be beneficial to hide access to the object behind a “placeholder” class, which is exactly what the Proxy pattern is about.</w:t>
+        <w:t xml:space="preserve">face as the </w:t>
+      </w:r>
+      <w:r>
+        <w:rPr>
+          <w:b/>
+          <w:sz w:val="28"/>
+          <w:szCs w:val="28"/>
+        </w:rPr>
+        <w:t>Proxy</w:t>
+      </w:r>
+      <w:r>
+        <w:rPr>
+          <w:sz w:val="28"/>
+          <w:szCs w:val="28"/>
+        </w:rPr>
+        <w:t xml:space="preserve"> class itself!</w:t>
+      </w:r>
+    </w:p>
+    <w:p>
+      <w:pPr>
+        <w:rPr>
+          <w:sz w:val="28"/>
+          <w:szCs w:val="28"/>
+        </w:rPr>
+      </w:pPr>
+    </w:p>
+    <w:p>
+      <w:pPr>
+        <w:rPr>
+          <w:sz w:val="28"/>
+          <w:szCs w:val="28"/>
+        </w:rPr>
+      </w:pPr>
+      <w:r>
+        <w:rPr>
+          <w:sz w:val="28"/>
+          <w:szCs w:val="28"/>
+        </w:rPr>
+        <w:t xml:space="preserve">How can that be useful? Why not just use the object directly, if the interface is the same? The </w:t>
+      </w:r>
+      <w:r>
+        <w:rPr>
+          <w:b/>
+          <w:sz w:val="28"/>
+          <w:szCs w:val="28"/>
+        </w:rPr>
+        <w:t>Proxy</w:t>
+      </w:r>
+      <w:r>
+        <w:rPr>
+          <w:sz w:val="28"/>
+          <w:szCs w:val="28"/>
+        </w:rPr>
+        <w:t xml:space="preserve"> pattern comes into play if there are reasons to restrict direct access to the object. If such reasons exist, it can be beneficial to hide access to the object behind a “placeholder” class, which is exactly what the </w:t>
+      </w:r>
+      <w:r>
+        <w:rPr>
+          <w:b/>
+          <w:sz w:val="28"/>
+          <w:szCs w:val="28"/>
+        </w:rPr>
+        <w:t>Proxy</w:t>
+      </w:r>
+      <w:r>
+        <w:rPr>
+          <w:sz w:val="28"/>
+          <w:szCs w:val="28"/>
+        </w:rPr>
+        <w:t xml:space="preserve"> pattern is about.</w:t>
       </w:r>
     </w:p>
     <w:p>
@@ -24044,7 +24285,21 @@
           <w:sz w:val="28"/>
           <w:szCs w:val="28"/>
         </w:rPr>
-        <w:t xml:space="preserve"> exist, which is capable of route planning in a detalied road network. The class implements an interface </w:t>
+        <w:t xml:space="preserve"> exist, which is capab</w:t>
+      </w:r>
+      <w:r>
+        <w:rPr>
+          <w:sz w:val="28"/>
+          <w:szCs w:val="28"/>
+        </w:rPr>
+        <w:t>le of route planning in a detail</w:t>
+      </w:r>
+      <w:r>
+        <w:rPr>
+          <w:sz w:val="28"/>
+          <w:szCs w:val="28"/>
+        </w:rPr>
+        <w:t xml:space="preserve">ed road network. The class implements an interface </w:t>
       </w:r>
       <w:r>
         <w:rPr>
@@ -24544,7 +24799,22 @@
           <w:szCs w:val="28"/>
         </w:rPr>
         <w:lastRenderedPageBreak/>
-        <w:t>two can be revised. Using the Proxy pattern will then be a feasible approach.</w:t>
+        <w:t xml:space="preserve">two can be revised. Using the </w:t>
+      </w:r>
+      <w:r>
+        <w:rPr>
+          <w:b/>
+          <w:sz w:val="28"/>
+          <w:szCs w:val="28"/>
+        </w:rPr>
+        <w:t>Proxy</w:t>
+      </w:r>
+      <w:r>
+        <w:rPr>
+          <w:sz w:val="28"/>
+          <w:szCs w:val="28"/>
+        </w:rPr>
+        <w:t xml:space="preserve"> pattern will then be a feasible approach.</w:t>
       </w:r>
     </w:p>
     <w:p>
@@ -25560,15 +25830,31 @@
           <w:sz w:val="28"/>
           <w:szCs w:val="28"/>
         </w:rPr>
-        <w:t xml:space="preserve">“if </w:t>
-      </w:r>
-      <w:r>
-        <w:rPr>
-          <w:b/>
+        <w:t>“if</w:t>
+      </w:r>
+      <w:r>
+        <w:rPr>
           <w:i/>
           <w:sz w:val="28"/>
           <w:szCs w:val="28"/>
         </w:rPr>
+        <w:t xml:space="preserve"> the instance field</w:t>
+      </w:r>
+      <w:r>
+        <w:rPr>
+          <w:i/>
+          <w:sz w:val="28"/>
+          <w:szCs w:val="28"/>
+        </w:rPr>
+        <w:t xml:space="preserve"> </w:t>
+      </w:r>
+      <w:r>
+        <w:rPr>
+          <w:b/>
+          <w:i/>
+          <w:sz w:val="28"/>
+          <w:szCs w:val="28"/>
+        </w:rPr>
         <w:t>_planner</w:t>
       </w:r>
       <w:r>
@@ -25610,7 +25896,23 @@
           <w:sz w:val="28"/>
           <w:szCs w:val="28"/>
         </w:rPr>
-        <w:t xml:space="preserve"> called, it will be set to a new </w:t>
+        <w:t xml:space="preserve"> called, it will be set to </w:t>
+      </w:r>
+      <w:r>
+        <w:rPr>
+          <w:i/>
+          <w:sz w:val="28"/>
+          <w:szCs w:val="28"/>
+        </w:rPr>
+        <w:t xml:space="preserve">refer to </w:t>
+      </w:r>
+      <w:r>
+        <w:rPr>
+          <w:i/>
+          <w:sz w:val="28"/>
+          <w:szCs w:val="28"/>
+        </w:rPr>
+        <w:t xml:space="preserve">a new </w:t>
       </w:r>
       <w:r>
         <w:rPr>
@@ -26845,7 +27147,22 @@
           <w:sz w:val="28"/>
           <w:szCs w:val="28"/>
         </w:rPr>
-        <w:t>The above example captures the essence of the Proxy pattern; whenever there are reasons to safeguard the creation of and/or access to an object, consider using a proxy class, which maintains a reference to the original object, and manages creation and/or use of the object. These reasons are typically grouped into a few main cate</w:t>
+        <w:t xml:space="preserve">The above example captures the essence of the </w:t>
+      </w:r>
+      <w:r>
+        <w:rPr>
+          <w:b/>
+          <w:sz w:val="28"/>
+          <w:szCs w:val="28"/>
+        </w:rPr>
+        <w:t>Proxy</w:t>
+      </w:r>
+      <w:r>
+        <w:rPr>
+          <w:sz w:val="28"/>
+          <w:szCs w:val="28"/>
+        </w:rPr>
+        <w:t xml:space="preserve"> pattern; whenever there are reasons to safeguard the creation of and/or access to an object, consider using a proxy class, which maintains a reference to the original object, and manages creation and/or use of the object. These reasons are typically grouped into a few main cate</w:t>
       </w:r>
       <w:r>
         <w:rPr>
@@ -27207,7 +27524,52 @@
           <w:sz w:val="28"/>
           <w:szCs w:val="28"/>
         </w:rPr>
-        <w:t xml:space="preserve"> pattern. The difference between the Decorator pattern and the Proxy pattern is small and somewhat subtle. As we also saw in the example above, a Proxy class will usually be responsible for </w:t>
+        <w:t xml:space="preserve"> pattern. The difference between the </w:t>
+      </w:r>
+      <w:r>
+        <w:rPr>
+          <w:b/>
+          <w:sz w:val="28"/>
+          <w:szCs w:val="28"/>
+        </w:rPr>
+        <w:t>Decorator</w:t>
+      </w:r>
+      <w:r>
+        <w:rPr>
+          <w:sz w:val="28"/>
+          <w:szCs w:val="28"/>
+        </w:rPr>
+        <w:t xml:space="preserve"> pattern and the </w:t>
+      </w:r>
+      <w:r>
+        <w:rPr>
+          <w:b/>
+          <w:sz w:val="28"/>
+          <w:szCs w:val="28"/>
+        </w:rPr>
+        <w:t>Proxy</w:t>
+      </w:r>
+      <w:r>
+        <w:rPr>
+          <w:sz w:val="28"/>
+          <w:szCs w:val="28"/>
+        </w:rPr>
+        <w:t xml:space="preserve"> pattern is small and somewhat subtle. As we also saw in the example above, a </w:t>
+      </w:r>
+      <w:r>
+        <w:rPr>
+          <w:b/>
+          <w:sz w:val="28"/>
+          <w:szCs w:val="28"/>
+        </w:rPr>
+        <w:t>Proxy</w:t>
+      </w:r>
+      <w:r>
+        <w:rPr>
+          <w:sz w:val="28"/>
+          <w:szCs w:val="28"/>
+        </w:rPr>
+        <w:t xml:space="preserve"> class will usually be responsible for </w:t>
       </w:r>
       <w:r>
         <w:rPr>
@@ -27222,7 +27584,22 @@
           <w:sz w:val="28"/>
           <w:szCs w:val="28"/>
         </w:rPr>
-        <w:t xml:space="preserve"> the proxied object itself, either directly or by use of a factory. For the Decorator pattern, the ob</w:t>
+        <w:t xml:space="preserve"> the proxied object itself, either directly or by use of a factory. For the </w:t>
+      </w:r>
+      <w:r>
+        <w:rPr>
+          <w:b/>
+          <w:sz w:val="28"/>
+          <w:szCs w:val="28"/>
+        </w:rPr>
+        <w:t>Decorator</w:t>
+      </w:r>
+      <w:r>
+        <w:rPr>
+          <w:sz w:val="28"/>
+          <w:szCs w:val="28"/>
+        </w:rPr>
+        <w:t xml:space="preserve"> pattern, the ob</w:t>
       </w:r>
       <w:r>
         <w:rPr>
@@ -27245,7 +27622,37 @@
           <w:sz w:val="28"/>
           <w:szCs w:val="28"/>
         </w:rPr>
-        <w:t xml:space="preserve"> to the Decorator, usually as a parameter to the Decorator con</w:t>
+        <w:t xml:space="preserve"> to the </w:t>
+      </w:r>
+      <w:r>
+        <w:rPr>
+          <w:b/>
+          <w:sz w:val="28"/>
+          <w:szCs w:val="28"/>
+        </w:rPr>
+        <w:t>Decorator</w:t>
+      </w:r>
+      <w:r>
+        <w:rPr>
+          <w:sz w:val="28"/>
+          <w:szCs w:val="28"/>
+        </w:rPr>
+        <w:t xml:space="preserve">, usually as a parameter to the </w:t>
+      </w:r>
+      <w:r>
+        <w:rPr>
+          <w:b/>
+          <w:sz w:val="28"/>
+          <w:szCs w:val="28"/>
+        </w:rPr>
+        <w:t>Decorator</w:t>
+      </w:r>
+      <w:r>
+        <w:rPr>
+          <w:sz w:val="28"/>
+          <w:szCs w:val="28"/>
+        </w:rPr>
+        <w:t xml:space="preserve"> con</w:t>
       </w:r>
       <w:r>
         <w:rPr>
@@ -27253,7 +27660,22 @@
           <w:szCs w:val="28"/>
         </w:rPr>
         <w:softHyphen/>
-        <w:t>structor. The Decorator pat</w:t>
+        <w:t xml:space="preserve">structor. The </w:t>
+      </w:r>
+      <w:r>
+        <w:rPr>
+          <w:b/>
+          <w:sz w:val="28"/>
+          <w:szCs w:val="28"/>
+        </w:rPr>
+        <w:t>Decorator</w:t>
+      </w:r>
+      <w:r>
+        <w:rPr>
+          <w:sz w:val="28"/>
+          <w:szCs w:val="28"/>
+        </w:rPr>
+        <w:t xml:space="preserve"> pat</w:t>
       </w:r>
       <w:r>
         <w:rPr>
@@ -27261,7 +27683,29 @@
           <w:szCs w:val="28"/>
         </w:rPr>
         <w:softHyphen/>
-        <w:t>tern is thus a bit more flexible than Proxy, since Deco</w:t>
+        <w:t xml:space="preserve">tern is thus a bit more flexible than </w:t>
+      </w:r>
+      <w:r>
+        <w:rPr>
+          <w:b/>
+          <w:sz w:val="28"/>
+          <w:szCs w:val="28"/>
+        </w:rPr>
+        <w:t>Proxy</w:t>
+      </w:r>
+      <w:r>
+        <w:rPr>
+          <w:sz w:val="28"/>
+          <w:szCs w:val="28"/>
+        </w:rPr>
+        <w:t>, since d</w:t>
+      </w:r>
+      <w:r>
+        <w:rPr>
+          <w:sz w:val="28"/>
+          <w:szCs w:val="28"/>
+        </w:rPr>
+        <w:t>eco</w:t>
       </w:r>
       <w:r>
         <w:rPr>
@@ -27284,7 +27728,56 @@
           <w:szCs w:val="28"/>
         </w:rPr>
         <w:softHyphen/>
-        <w:t>tors and decorated objects can be combined more freely at run-time. However, the scope for using Decorators is also smaller, since a Decorator will typically have no con</w:t>
+        <w:t>tors and decorated objects can be combined more freely at run-time</w:t>
+      </w:r>
+      <w:r>
+        <w:rPr>
+          <w:sz w:val="28"/>
+          <w:szCs w:val="28"/>
+        </w:rPr>
+        <w:t>. However, the scope for using d</w:t>
+      </w:r>
+      <w:r>
+        <w:rPr>
+          <w:sz w:val="28"/>
+          <w:szCs w:val="28"/>
+        </w:rPr>
+        <w:t>ecorators is also smaller, sinc</w:t>
+      </w:r>
+      <w:r>
+        <w:rPr>
+          <w:sz w:val="28"/>
+          <w:szCs w:val="28"/>
+        </w:rPr>
+        <w:t>e a d</w:t>
+      </w:r>
+      <w:r>
+        <w:rPr>
+          <w:sz w:val="28"/>
+          <w:szCs w:val="28"/>
+        </w:rPr>
+        <w:t xml:space="preserve">ecorator will </w:t>
+      </w:r>
+      <w:r>
+        <w:rPr>
+          <w:sz w:val="28"/>
+          <w:szCs w:val="28"/>
+        </w:rPr>
+        <w:t>usu</w:t>
+      </w:r>
+      <w:r>
+        <w:rPr>
+          <w:sz w:val="28"/>
+          <w:szCs w:val="28"/>
+        </w:rPr>
+        <w:t>ally have no con</w:t>
+      </w:r>
+      <w:r>
+        <w:rPr>
+          <w:sz w:val="28"/>
+          <w:szCs w:val="28"/>
+        </w:rPr>
+        <w:softHyphen/>
       </w:r>
       <w:r>
         <w:rPr>
@@ -27300,7 +27793,22 @@
           <w:szCs w:val="28"/>
         </w:rPr>
         <w:softHyphen/>
-        <w:t>fore not good candidates for use of the Decorator pat</w:t>
+        <w:t xml:space="preserve">fore not good candidates for use of the </w:t>
+      </w:r>
+      <w:r>
+        <w:rPr>
+          <w:b/>
+          <w:sz w:val="28"/>
+          <w:szCs w:val="28"/>
+        </w:rPr>
+        <w:t>Decorator</w:t>
+      </w:r>
+      <w:r>
+        <w:rPr>
+          <w:sz w:val="28"/>
+          <w:szCs w:val="28"/>
+        </w:rPr>
+        <w:t xml:space="preserve"> pat</w:t>
       </w:r>
       <w:r>
         <w:rPr>
@@ -27308,7 +27816,22 @@
           <w:szCs w:val="28"/>
         </w:rPr>
         <w:softHyphen/>
-        <w:t>tern, whereas the Proxy pattern is quite useful.</w:t>
+        <w:t xml:space="preserve">tern, whereas the </w:t>
+      </w:r>
+      <w:r>
+        <w:rPr>
+          <w:b/>
+          <w:sz w:val="28"/>
+          <w:szCs w:val="28"/>
+        </w:rPr>
+        <w:t>Proxy</w:t>
+      </w:r>
+      <w:r>
+        <w:rPr>
+          <w:sz w:val="28"/>
+          <w:szCs w:val="28"/>
+        </w:rPr>
+        <w:t xml:space="preserve"> pattern is quite useful.</w:t>
       </w:r>
     </w:p>
     <w:p>
@@ -39684,19 +40207,7 @@
                 <w:szCs w:val="24"/>
                 <w:lang w:eastAsia="da-DK"/>
               </w:rPr>
-              <w:t xml:space="preserve">Once you feel that the structure has been sufficiently improved, feel free to add additional elements to the game, e.g. additional game items and participants, or perhaps completely new game elements like e.g. </w:t>
-            </w:r>
-            <w:bookmarkStart w:id="34" w:name="_GoBack"/>
-            <w:bookmarkEnd w:id="34"/>
-            <w:r>
-              <w:rPr>
-                <w:rFonts w:ascii="Calibri" w:eastAsia="Times New Roman" w:hAnsi="Calibri" w:cs="Times New Roman"/>
-                <w:color w:val="00000A"/>
-                <w:sz w:val="24"/>
-                <w:szCs w:val="24"/>
-                <w:lang w:eastAsia="da-DK"/>
-              </w:rPr>
-              <w:t>weapon enhancements or more advanced combat mechanics.</w:t>
+              <w:t>Once you feel that the structure has been sufficiently improved, feel free to add additional elements to the game, e.g. additional game items and participants, or perhaps completely new game elements like e.g. weapon enhancements or more advanced combat mechanics.</w:t>
             </w:r>
           </w:p>
           <w:p>
@@ -39832,7 +40343,7 @@
                 <w:lang w:eastAsia="da-DK"/>
               </w:rPr>
             </w:pPr>
-            <w:bookmarkStart w:id="35" w:name="_Toc528824327"/>
+            <w:bookmarkStart w:id="34" w:name="_Toc528824327"/>
             <w:r>
               <w:rPr>
                 <w:lang w:eastAsia="da-DK"/>
@@ -39845,7 +40356,7 @@
               </w:rPr>
               <w:t>.1</w:t>
             </w:r>
-            <w:bookmarkEnd w:id="35"/>
+            <w:bookmarkEnd w:id="34"/>
           </w:p>
           <w:p>
             <w:pPr>
@@ -40012,7 +40523,28 @@
                 <w:szCs w:val="24"/>
                 <w:lang w:eastAsia="da-DK"/>
               </w:rPr>
-              <w:t>Use the Factory Method design pattern in practice</w:t>
+              <w:t xml:space="preserve">Use the </w:t>
+            </w:r>
+            <w:r>
+              <w:rPr>
+                <w:rFonts w:ascii="Calibri" w:eastAsia="Times New Roman" w:hAnsi="Calibri" w:cs="Times New Roman"/>
+                <w:b/>
+                <w:color w:val="00000A"/>
+                <w:sz w:val="28"/>
+                <w:szCs w:val="24"/>
+                <w:lang w:eastAsia="da-DK"/>
+              </w:rPr>
+              <w:t>Factory Method</w:t>
+            </w:r>
+            <w:r>
+              <w:rPr>
+                <w:rFonts w:ascii="Calibri" w:eastAsia="Times New Roman" w:hAnsi="Calibri" w:cs="Times New Roman"/>
+                <w:color w:val="00000A"/>
+                <w:sz w:val="28"/>
+                <w:szCs w:val="24"/>
+                <w:lang w:eastAsia="da-DK"/>
+              </w:rPr>
+              <w:t xml:space="preserve"> design pattern in practice</w:t>
             </w:r>
           </w:p>
           <w:p>
@@ -40910,7 +41442,7 @@
                 <w:lang w:eastAsia="da-DK"/>
               </w:rPr>
             </w:pPr>
-            <w:bookmarkStart w:id="36" w:name="_Toc528824328"/>
+            <w:bookmarkStart w:id="35" w:name="_Toc528824328"/>
             <w:r>
               <w:rPr>
                 <w:lang w:eastAsia="da-DK"/>
@@ -40929,7 +41461,7 @@
               </w:rPr>
               <w:t>2</w:t>
             </w:r>
-            <w:bookmarkEnd w:id="36"/>
+            <w:bookmarkEnd w:id="35"/>
           </w:p>
           <w:p>
             <w:pPr>
@@ -41097,7 +41629,28 @@
                 <w:szCs w:val="24"/>
                 <w:lang w:eastAsia="da-DK"/>
               </w:rPr>
-              <w:t>Use the Abstract Factory design pattern in practice</w:t>
+              <w:t xml:space="preserve">Use the </w:t>
+            </w:r>
+            <w:r>
+              <w:rPr>
+                <w:rFonts w:ascii="Calibri" w:eastAsia="Times New Roman" w:hAnsi="Calibri" w:cs="Times New Roman"/>
+                <w:b/>
+                <w:color w:val="00000A"/>
+                <w:sz w:val="28"/>
+                <w:szCs w:val="24"/>
+                <w:lang w:eastAsia="da-DK"/>
+              </w:rPr>
+              <w:t>Abstract Factory</w:t>
+            </w:r>
+            <w:r>
+              <w:rPr>
+                <w:rFonts w:ascii="Calibri" w:eastAsia="Times New Roman" w:hAnsi="Calibri" w:cs="Times New Roman"/>
+                <w:color w:val="00000A"/>
+                <w:sz w:val="28"/>
+                <w:szCs w:val="24"/>
+                <w:lang w:eastAsia="da-DK"/>
+              </w:rPr>
+              <w:t xml:space="preserve"> design pattern in practice</w:t>
             </w:r>
           </w:p>
           <w:p>
@@ -42271,7 +42824,7 @@
                 <w:lang w:eastAsia="da-DK"/>
               </w:rPr>
             </w:pPr>
-            <w:bookmarkStart w:id="37" w:name="_Toc528824329"/>
+            <w:bookmarkStart w:id="36" w:name="_Toc528824329"/>
             <w:r>
               <w:rPr>
                 <w:lang w:eastAsia="da-DK"/>
@@ -42290,7 +42843,7 @@
               </w:rPr>
               <w:t>3</w:t>
             </w:r>
-            <w:bookmarkEnd w:id="37"/>
+            <w:bookmarkEnd w:id="36"/>
           </w:p>
           <w:p>
             <w:pPr>
@@ -42457,7 +43010,28 @@
                 <w:szCs w:val="24"/>
                 <w:lang w:eastAsia="da-DK"/>
               </w:rPr>
-              <w:t>Use the Adapter design pattern in practice</w:t>
+              <w:t xml:space="preserve">Use the </w:t>
+            </w:r>
+            <w:r>
+              <w:rPr>
+                <w:rFonts w:ascii="Calibri" w:eastAsia="Times New Roman" w:hAnsi="Calibri" w:cs="Times New Roman"/>
+                <w:b/>
+                <w:color w:val="00000A"/>
+                <w:sz w:val="28"/>
+                <w:szCs w:val="24"/>
+                <w:lang w:eastAsia="da-DK"/>
+              </w:rPr>
+              <w:t>Adapter</w:t>
+            </w:r>
+            <w:r>
+              <w:rPr>
+                <w:rFonts w:ascii="Calibri" w:eastAsia="Times New Roman" w:hAnsi="Calibri" w:cs="Times New Roman"/>
+                <w:color w:val="00000A"/>
+                <w:sz w:val="28"/>
+                <w:szCs w:val="24"/>
+                <w:lang w:eastAsia="da-DK"/>
+              </w:rPr>
+              <w:t xml:space="preserve"> design pattern in practice</w:t>
             </w:r>
           </w:p>
           <w:p>
@@ -43747,7 +44321,7 @@
                 <w:lang w:eastAsia="da-DK"/>
               </w:rPr>
             </w:pPr>
-            <w:bookmarkStart w:id="38" w:name="_Toc528824330"/>
+            <w:bookmarkStart w:id="37" w:name="_Toc528824330"/>
             <w:r>
               <w:rPr>
                 <w:lang w:eastAsia="da-DK"/>
@@ -43766,7 +44340,7 @@
               </w:rPr>
               <w:t>4</w:t>
             </w:r>
-            <w:bookmarkEnd w:id="38"/>
+            <w:bookmarkEnd w:id="37"/>
           </w:p>
           <w:p>
             <w:pPr>
@@ -43933,7 +44507,28 @@
                 <w:szCs w:val="24"/>
                 <w:lang w:eastAsia="da-DK"/>
               </w:rPr>
-              <w:t>Use the Proxy design pattern in practice</w:t>
+              <w:t xml:space="preserve">Use the </w:t>
+            </w:r>
+            <w:r>
+              <w:rPr>
+                <w:rFonts w:ascii="Calibri" w:eastAsia="Times New Roman" w:hAnsi="Calibri" w:cs="Times New Roman"/>
+                <w:b/>
+                <w:color w:val="00000A"/>
+                <w:sz w:val="28"/>
+                <w:szCs w:val="24"/>
+                <w:lang w:eastAsia="da-DK"/>
+              </w:rPr>
+              <w:t>Proxy</w:t>
+            </w:r>
+            <w:r>
+              <w:rPr>
+                <w:rFonts w:ascii="Calibri" w:eastAsia="Times New Roman" w:hAnsi="Calibri" w:cs="Times New Roman"/>
+                <w:color w:val="00000A"/>
+                <w:sz w:val="28"/>
+                <w:szCs w:val="24"/>
+                <w:lang w:eastAsia="da-DK"/>
+              </w:rPr>
+              <w:t xml:space="preserve"> design pattern in practice</w:t>
             </w:r>
           </w:p>
           <w:p>
@@ -44082,7 +44677,28 @@
                 <w:szCs w:val="24"/>
                 <w:lang w:eastAsia="da-DK"/>
               </w:rPr>
-              <w:t>A calculation takes between 300ms and 700ms, which is simulated by a call to Thread.Sleep in the calculation method.</w:t>
+              <w:t xml:space="preserve">A calculation takes between 300ms and 700ms, which is simulated by a call to </w:t>
+            </w:r>
+            <w:r>
+              <w:rPr>
+                <w:rFonts w:ascii="Calibri" w:eastAsia="Times New Roman" w:hAnsi="Calibri" w:cs="Times New Roman"/>
+                <w:b/>
+                <w:color w:val="00000A"/>
+                <w:sz w:val="24"/>
+                <w:szCs w:val="24"/>
+                <w:lang w:eastAsia="da-DK"/>
+              </w:rPr>
+              <w:t>Thread.Sleep</w:t>
+            </w:r>
+            <w:r>
+              <w:rPr>
+                <w:rFonts w:ascii="Calibri" w:eastAsia="Times New Roman" w:hAnsi="Calibri" w:cs="Times New Roman"/>
+                <w:color w:val="00000A"/>
+                <w:sz w:val="24"/>
+                <w:szCs w:val="24"/>
+                <w:lang w:eastAsia="da-DK"/>
+              </w:rPr>
+              <w:t xml:space="preserve"> in the calculation method.</w:t>
             </w:r>
           </w:p>
           <w:p>
@@ -44987,7 +45603,7 @@
                 <w:lang w:eastAsia="da-DK"/>
               </w:rPr>
             </w:pPr>
-            <w:bookmarkStart w:id="39" w:name="_Toc528824331"/>
+            <w:bookmarkStart w:id="38" w:name="_Toc528824331"/>
             <w:r>
               <w:rPr>
                 <w:lang w:eastAsia="da-DK"/>
@@ -45006,7 +45622,7 @@
               </w:rPr>
               <w:t>5</w:t>
             </w:r>
-            <w:bookmarkEnd w:id="39"/>
+            <w:bookmarkEnd w:id="38"/>
           </w:p>
           <w:p>
             <w:pPr>
@@ -45174,7 +45790,28 @@
                 <w:szCs w:val="24"/>
                 <w:lang w:eastAsia="da-DK"/>
               </w:rPr>
-              <w:t>Use the Template Method design pattern in practice</w:t>
+              <w:t xml:space="preserve">Use the </w:t>
+            </w:r>
+            <w:r>
+              <w:rPr>
+                <w:rFonts w:ascii="Calibri" w:eastAsia="Times New Roman" w:hAnsi="Calibri" w:cs="Times New Roman"/>
+                <w:b/>
+                <w:color w:val="00000A"/>
+                <w:sz w:val="28"/>
+                <w:szCs w:val="24"/>
+                <w:lang w:eastAsia="da-DK"/>
+              </w:rPr>
+              <w:t>Template Method</w:t>
+            </w:r>
+            <w:r>
+              <w:rPr>
+                <w:rFonts w:ascii="Calibri" w:eastAsia="Times New Roman" w:hAnsi="Calibri" w:cs="Times New Roman"/>
+                <w:color w:val="00000A"/>
+                <w:sz w:val="28"/>
+                <w:szCs w:val="24"/>
+                <w:lang w:eastAsia="da-DK"/>
+              </w:rPr>
+              <w:t xml:space="preserve"> design pattern in practice</w:t>
             </w:r>
           </w:p>
           <w:p>
@@ -46452,7 +47089,7 @@
                 <w:lang w:eastAsia="da-DK"/>
               </w:rPr>
             </w:pPr>
-            <w:bookmarkStart w:id="40" w:name="_Toc528824332"/>
+            <w:bookmarkStart w:id="39" w:name="_Toc528824332"/>
             <w:r>
               <w:rPr>
                 <w:lang w:eastAsia="da-DK"/>
@@ -46471,7 +47108,7 @@
               </w:rPr>
               <w:t>6</w:t>
             </w:r>
-            <w:bookmarkEnd w:id="40"/>
+            <w:bookmarkEnd w:id="39"/>
           </w:p>
           <w:p>
             <w:pPr>
@@ -46638,7 +47275,40 @@
                 <w:szCs w:val="24"/>
                 <w:lang w:eastAsia="da-DK"/>
               </w:rPr>
-              <w:t>Use the Chain of Responsibility (CoR) design pattern in practice</w:t>
+              <w:t xml:space="preserve">Use the </w:t>
+            </w:r>
+            <w:bookmarkStart w:id="40" w:name="_GoBack"/>
+            <w:r>
+              <w:rPr>
+                <w:rFonts w:ascii="Calibri" w:eastAsia="Times New Roman" w:hAnsi="Calibri" w:cs="Times New Roman"/>
+                <w:b/>
+                <w:color w:val="00000A"/>
+                <w:sz w:val="28"/>
+                <w:szCs w:val="24"/>
+                <w:lang w:eastAsia="da-DK"/>
+              </w:rPr>
+              <w:t>Chain of Responsibility</w:t>
+            </w:r>
+            <w:r>
+              <w:rPr>
+                <w:rFonts w:ascii="Calibri" w:eastAsia="Times New Roman" w:hAnsi="Calibri" w:cs="Times New Roman"/>
+                <w:color w:val="00000A"/>
+                <w:sz w:val="28"/>
+                <w:szCs w:val="24"/>
+                <w:lang w:eastAsia="da-DK"/>
+              </w:rPr>
+              <w:t xml:space="preserve"> </w:t>
+            </w:r>
+            <w:bookmarkEnd w:id="40"/>
+            <w:r>
+              <w:rPr>
+                <w:rFonts w:ascii="Calibri" w:eastAsia="Times New Roman" w:hAnsi="Calibri" w:cs="Times New Roman"/>
+                <w:color w:val="00000A"/>
+                <w:sz w:val="28"/>
+                <w:szCs w:val="24"/>
+                <w:lang w:eastAsia="da-DK"/>
+              </w:rPr>
+              <w:t>(CoR) design pattern in practice</w:t>
             </w:r>
           </w:p>
           <w:p>
@@ -48812,7 +49482,6 @@
         <w:docPartUnique/>
       </w:docPartObj>
     </w:sdtPr>
-    <w:sdtEndPr/>
     <w:sdtContent>
       <w:p>
         <w:pPr>
@@ -48833,7 +49502,7 @@
             <w:noProof/>
             <w:lang w:val="da-DK"/>
           </w:rPr>
-          <w:t>51</w:t>
+          <w:t>50</w:t>
         </w:r>
         <w:r>
           <w:fldChar w:fldCharType="end"/>
@@ -52095,7 +52764,7 @@
 </file>
 
 <file path=customXml/itemProps2.xml><?xml version="1.0" encoding="utf-8"?>
-<ds:datastoreItem xmlns:ds="http://schemas.openxmlformats.org/officeDocument/2006/customXml" ds:itemID="{EB4AFC2B-E17D-498D-BFD1-E46B0F904E47}">
+<ds:datastoreItem xmlns:ds="http://schemas.openxmlformats.org/officeDocument/2006/customXml" ds:itemID="{2B36AE8F-B44F-4E25-B9B2-8B2237F57617}">
   <ds:schemaRefs>
     <ds:schemaRef ds:uri="http://schemas.openxmlformats.org/officeDocument/2006/bibliography"/>
   </ds:schemaRefs>

</xml_diff>

<commit_message>
Minor updates of MVVMGo library
and medium revision of CarRetailDemo
</commit_message>
<xml_diff>
--- a/Chap/OOProg03/OOProg03.docx
+++ b/Chap/OOProg03/OOProg03.docx
@@ -285,7 +285,7 @@
                   <w:alias w:val="Dato"/>
                   <w:id w:val="13406932"/>
                   <w:dataBinding w:prefixMappings="xmlns:ns0='http://schemas.microsoft.com/office/2006/coverPageProps'" w:xpath="/ns0:CoverPageProperties[1]/ns0:PublishDate[1]" w:storeItemID="{55AF091B-3C7A-41E3-B477-F2FDAA23CFDA}"/>
-                  <w:date w:fullDate="2018-11-01T00:00:00Z">
+                  <w:date w:fullDate="2018-11-08T00:00:00Z">
                     <w:dateFormat w:val="dd-MM-yyyy"/>
                     <w:lid w:val="da-DK"/>
                     <w:storeMappedDataAs w:val="dateTime"/>
@@ -305,7 +305,13 @@
                       <w:rPr>
                         <w:color w:val="4F81BD" w:themeColor="accent1"/>
                       </w:rPr>
-                      <w:t>01-11</w:t>
+                      <w:t>08</w:t>
+                    </w:r>
+                    <w:r>
+                      <w:rPr>
+                        <w:color w:val="4F81BD" w:themeColor="accent1"/>
+                      </w:rPr>
+                      <w:t>-11</w:t>
                     </w:r>
                     <w:r>
                       <w:rPr>
@@ -379,7 +385,7 @@
       <w:r>
         <w:fldChar w:fldCharType="separate"/>
       </w:r>
-      <w:hyperlink w:anchor="_Toc528824310" w:history="1">
+      <w:hyperlink w:anchor="_Toc529466988" w:history="1">
         <w:r>
           <w:rPr>
             <w:rStyle w:val="Hyperlink"/>
@@ -406,7 +412,7 @@
             <w:noProof/>
             <w:webHidden/>
           </w:rPr>
-          <w:instrText xml:space="preserve"> PAGEREF _Toc528824310 \h </w:instrText>
+          <w:instrText xml:space="preserve"> PAGEREF _Toc529466988 \h </w:instrText>
         </w:r>
         <w:r>
           <w:rPr>
@@ -454,7 +460,7 @@
           <w:lang w:val="da-DK" w:eastAsia="da-DK"/>
         </w:rPr>
       </w:pPr>
-      <w:hyperlink w:anchor="_Toc528824311" w:history="1">
+      <w:hyperlink w:anchor="_Toc529466989" w:history="1">
         <w:r>
           <w:rPr>
             <w:rStyle w:val="Hyperlink"/>
@@ -481,7 +487,7 @@
             <w:noProof/>
             <w:webHidden/>
           </w:rPr>
-          <w:instrText xml:space="preserve"> PAGEREF _Toc528824311 \h </w:instrText>
+          <w:instrText xml:space="preserve"> PAGEREF _Toc529466989 \h </w:instrText>
         </w:r>
         <w:r>
           <w:rPr>
@@ -529,7 +535,7 @@
           <w:lang w:val="da-DK" w:eastAsia="da-DK"/>
         </w:rPr>
       </w:pPr>
-      <w:hyperlink w:anchor="_Toc528824312" w:history="1">
+      <w:hyperlink w:anchor="_Toc529466990" w:history="1">
         <w:r>
           <w:rPr>
             <w:rStyle w:val="Hyperlink"/>
@@ -556,7 +562,7 @@
             <w:noProof/>
             <w:webHidden/>
           </w:rPr>
-          <w:instrText xml:space="preserve"> PAGEREF _Toc528824312 \h </w:instrText>
+          <w:instrText xml:space="preserve"> PAGEREF _Toc529466990 \h </w:instrText>
         </w:r>
         <w:r>
           <w:rPr>
@@ -598,7 +604,7 @@
           <w:lang w:val="da-DK" w:eastAsia="da-DK"/>
         </w:rPr>
       </w:pPr>
-      <w:hyperlink w:anchor="_Toc528824313" w:history="1">
+      <w:hyperlink w:anchor="_Toc529466991" w:history="1">
         <w:r>
           <w:rPr>
             <w:rStyle w:val="Hyperlink"/>
@@ -621,7 +627,7 @@
           <w:rPr>
             <w:webHidden/>
           </w:rPr>
-          <w:instrText xml:space="preserve"> PAGEREF _Toc528824313 \h </w:instrText>
+          <w:instrText xml:space="preserve"> PAGEREF _Toc529466991 \h </w:instrText>
         </w:r>
         <w:r>
           <w:rPr>
@@ -659,7 +665,7 @@
           <w:lang w:val="da-DK" w:eastAsia="da-DK"/>
         </w:rPr>
       </w:pPr>
-      <w:hyperlink w:anchor="_Toc528824314" w:history="1">
+      <w:hyperlink w:anchor="_Toc529466992" w:history="1">
         <w:r>
           <w:rPr>
             <w:rStyle w:val="Hyperlink"/>
@@ -682,7 +688,7 @@
           <w:rPr>
             <w:webHidden/>
           </w:rPr>
-          <w:instrText xml:space="preserve"> PAGEREF _Toc528824314 \h </w:instrText>
+          <w:instrText xml:space="preserve"> PAGEREF _Toc529466992 \h </w:instrText>
         </w:r>
         <w:r>
           <w:rPr>
@@ -720,7 +726,7 @@
           <w:lang w:val="da-DK" w:eastAsia="da-DK"/>
         </w:rPr>
       </w:pPr>
-      <w:hyperlink w:anchor="_Toc528824315" w:history="1">
+      <w:hyperlink w:anchor="_Toc529466993" w:history="1">
         <w:r>
           <w:rPr>
             <w:rStyle w:val="Hyperlink"/>
@@ -743,7 +749,7 @@
           <w:rPr>
             <w:webHidden/>
           </w:rPr>
-          <w:instrText xml:space="preserve"> PAGEREF _Toc528824315 \h </w:instrText>
+          <w:instrText xml:space="preserve"> PAGEREF _Toc529466993 \h </w:instrText>
         </w:r>
         <w:r>
           <w:rPr>
@@ -787,7 +793,7 @@
           <w:lang w:val="da-DK" w:eastAsia="da-DK"/>
         </w:rPr>
       </w:pPr>
-      <w:hyperlink w:anchor="_Toc528824316" w:history="1">
+      <w:hyperlink w:anchor="_Toc529466994" w:history="1">
         <w:r>
           <w:rPr>
             <w:rStyle w:val="Hyperlink"/>
@@ -814,7 +820,7 @@
             <w:noProof/>
             <w:webHidden/>
           </w:rPr>
-          <w:instrText xml:space="preserve"> PAGEREF _Toc528824316 \h </w:instrText>
+          <w:instrText xml:space="preserve"> PAGEREF _Toc529466994 \h </w:instrText>
         </w:r>
         <w:r>
           <w:rPr>
@@ -856,7 +862,7 @@
           <w:lang w:val="da-DK" w:eastAsia="da-DK"/>
         </w:rPr>
       </w:pPr>
-      <w:hyperlink w:anchor="_Toc528824317" w:history="1">
+      <w:hyperlink w:anchor="_Toc529466995" w:history="1">
         <w:r>
           <w:rPr>
             <w:rStyle w:val="Hyperlink"/>
@@ -879,7 +885,7 @@
           <w:rPr>
             <w:webHidden/>
           </w:rPr>
-          <w:instrText xml:space="preserve"> PAGEREF _Toc528824317 \h </w:instrText>
+          <w:instrText xml:space="preserve"> PAGEREF _Toc529466995 \h </w:instrText>
         </w:r>
         <w:r>
           <w:rPr>
@@ -917,7 +923,7 @@
           <w:lang w:val="da-DK" w:eastAsia="da-DK"/>
         </w:rPr>
       </w:pPr>
-      <w:hyperlink w:anchor="_Toc528824318" w:history="1">
+      <w:hyperlink w:anchor="_Toc529466996" w:history="1">
         <w:r>
           <w:rPr>
             <w:rStyle w:val="Hyperlink"/>
@@ -940,7 +946,7 @@
           <w:rPr>
             <w:webHidden/>
           </w:rPr>
-          <w:instrText xml:space="preserve"> PAGEREF _Toc528824318 \h </w:instrText>
+          <w:instrText xml:space="preserve"> PAGEREF _Toc529466996 \h </w:instrText>
         </w:r>
         <w:r>
           <w:rPr>
@@ -984,7 +990,7 @@
           <w:lang w:val="da-DK" w:eastAsia="da-DK"/>
         </w:rPr>
       </w:pPr>
-      <w:hyperlink w:anchor="_Toc528824319" w:history="1">
+      <w:hyperlink w:anchor="_Toc529466997" w:history="1">
         <w:r>
           <w:rPr>
             <w:rStyle w:val="Hyperlink"/>
@@ -1011,7 +1017,7 @@
             <w:noProof/>
             <w:webHidden/>
           </w:rPr>
-          <w:instrText xml:space="preserve"> PAGEREF _Toc528824319 \h </w:instrText>
+          <w:instrText xml:space="preserve"> PAGEREF _Toc529466997 \h </w:instrText>
         </w:r>
         <w:r>
           <w:rPr>
@@ -1053,7 +1059,7 @@
           <w:lang w:val="da-DK" w:eastAsia="da-DK"/>
         </w:rPr>
       </w:pPr>
-      <w:hyperlink w:anchor="_Toc528824320" w:history="1">
+      <w:hyperlink w:anchor="_Toc529466998" w:history="1">
         <w:r>
           <w:rPr>
             <w:rStyle w:val="Hyperlink"/>
@@ -1076,7 +1082,7 @@
           <w:rPr>
             <w:webHidden/>
           </w:rPr>
-          <w:instrText xml:space="preserve"> PAGEREF _Toc528824320 \h </w:instrText>
+          <w:instrText xml:space="preserve"> PAGEREF _Toc529466998 \h </w:instrText>
         </w:r>
         <w:r>
           <w:rPr>
@@ -1114,7 +1120,7 @@
           <w:lang w:val="da-DK" w:eastAsia="da-DK"/>
         </w:rPr>
       </w:pPr>
-      <w:hyperlink w:anchor="_Toc528824321" w:history="1">
+      <w:hyperlink w:anchor="_Toc529466999" w:history="1">
         <w:r>
           <w:rPr>
             <w:rStyle w:val="Hyperlink"/>
@@ -1137,7 +1143,7 @@
           <w:rPr>
             <w:webHidden/>
           </w:rPr>
-          <w:instrText xml:space="preserve"> PAGEREF _Toc528824321 \h </w:instrText>
+          <w:instrText xml:space="preserve"> PAGEREF _Toc529466999 \h </w:instrText>
         </w:r>
         <w:r>
           <w:rPr>
@@ -1181,7 +1187,7 @@
           <w:lang w:val="da-DK" w:eastAsia="da-DK"/>
         </w:rPr>
       </w:pPr>
-      <w:hyperlink w:anchor="_Toc528824322" w:history="1">
+      <w:hyperlink w:anchor="_Toc529467000" w:history="1">
         <w:r>
           <w:rPr>
             <w:rStyle w:val="Hyperlink"/>
@@ -1208,7 +1214,7 @@
             <w:noProof/>
             <w:webHidden/>
           </w:rPr>
-          <w:instrText xml:space="preserve"> PAGEREF _Toc528824322 \h </w:instrText>
+          <w:instrText xml:space="preserve"> PAGEREF _Toc529467000 \h </w:instrText>
         </w:r>
         <w:r>
           <w:rPr>
@@ -1250,7 +1256,7 @@
           <w:lang w:val="da-DK" w:eastAsia="da-DK"/>
         </w:rPr>
       </w:pPr>
-      <w:hyperlink w:anchor="_Toc528824323" w:history="1">
+      <w:hyperlink w:anchor="_Toc529467001" w:history="1">
         <w:r>
           <w:rPr>
             <w:rStyle w:val="Hyperlink"/>
@@ -1273,7 +1279,7 @@
           <w:rPr>
             <w:webHidden/>
           </w:rPr>
-          <w:instrText xml:space="preserve"> PAGEREF _Toc528824323 \h </w:instrText>
+          <w:instrText xml:space="preserve"> PAGEREF _Toc529467001 \h </w:instrText>
         </w:r>
         <w:r>
           <w:rPr>
@@ -1311,7 +1317,7 @@
           <w:lang w:val="da-DK" w:eastAsia="da-DK"/>
         </w:rPr>
       </w:pPr>
-      <w:hyperlink w:anchor="_Toc528824324" w:history="1">
+      <w:hyperlink w:anchor="_Toc529467002" w:history="1">
         <w:r>
           <w:rPr>
             <w:rStyle w:val="Hyperlink"/>
@@ -1334,7 +1340,7 @@
           <w:rPr>
             <w:webHidden/>
           </w:rPr>
-          <w:instrText xml:space="preserve"> PAGEREF _Toc528824324 \h </w:instrText>
+          <w:instrText xml:space="preserve"> PAGEREF _Toc529467002 \h </w:instrText>
         </w:r>
         <w:r>
           <w:rPr>
@@ -1378,13 +1384,27 @@
           <w:lang w:val="da-DK" w:eastAsia="da-DK"/>
         </w:rPr>
       </w:pPr>
-      <w:hyperlink w:anchor="_Toc528824325" w:history="1">
+      <w:hyperlink w:anchor="_Toc529467003" w:history="1">
         <w:r>
           <w:rPr>
             <w:rStyle w:val="Hyperlink"/>
             <w:noProof/>
           </w:rPr>
-          <w:t>Exercises</w:t>
+          <w:t>Exerc</w:t>
+        </w:r>
+        <w:r>
+          <w:rPr>
+            <w:rStyle w:val="Hyperlink"/>
+            <w:noProof/>
+          </w:rPr>
+          <w:t>i</w:t>
+        </w:r>
+        <w:r>
+          <w:rPr>
+            <w:rStyle w:val="Hyperlink"/>
+            <w:noProof/>
+          </w:rPr>
+          <w:t>ses</w:t>
         </w:r>
         <w:r>
           <w:rPr>
@@ -1405,7 +1425,7 @@
             <w:noProof/>
             <w:webHidden/>
           </w:rPr>
-          <w:instrText xml:space="preserve"> PAGEREF _Toc528824325 \h </w:instrText>
+          <w:instrText xml:space="preserve"> PAGEREF _Toc529467003 \h </w:instrText>
         </w:r>
         <w:r>
           <w:rPr>
@@ -1447,7 +1467,7 @@
           <w:lang w:val="da-DK" w:eastAsia="da-DK"/>
         </w:rPr>
       </w:pPr>
-      <w:hyperlink w:anchor="_Toc528824326" w:history="1">
+      <w:hyperlink w:anchor="_Toc529467004" w:history="1">
         <w:r>
           <w:rPr>
             <w:rStyle w:val="Hyperlink"/>
@@ -1471,7 +1491,7 @@
           <w:rPr>
             <w:webHidden/>
           </w:rPr>
-          <w:instrText xml:space="preserve"> PAGEREF _Toc528824326 \h </w:instrText>
+          <w:instrText xml:space="preserve"> PAGEREF _Toc529467004 \h </w:instrText>
         </w:r>
         <w:r>
           <w:rPr>
@@ -1509,7 +1529,7 @@
           <w:lang w:val="da-DK" w:eastAsia="da-DK"/>
         </w:rPr>
       </w:pPr>
-      <w:hyperlink w:anchor="_Toc528824327" w:history="1">
+      <w:hyperlink w:anchor="_Toc529467005" w:history="1">
         <w:r>
           <w:rPr>
             <w:rStyle w:val="Hyperlink"/>
@@ -1533,7 +1553,7 @@
           <w:rPr>
             <w:webHidden/>
           </w:rPr>
-          <w:instrText xml:space="preserve"> PAGEREF _Toc528824327 \h </w:instrText>
+          <w:instrText xml:space="preserve"> PAGEREF _Toc529467005 \h </w:instrText>
         </w:r>
         <w:r>
           <w:rPr>
@@ -1571,7 +1591,7 @@
           <w:lang w:val="da-DK" w:eastAsia="da-DK"/>
         </w:rPr>
       </w:pPr>
-      <w:hyperlink w:anchor="_Toc528824328" w:history="1">
+      <w:hyperlink w:anchor="_Toc529467006" w:history="1">
         <w:r>
           <w:rPr>
             <w:rStyle w:val="Hyperlink"/>
@@ -1595,7 +1615,7 @@
           <w:rPr>
             <w:webHidden/>
           </w:rPr>
-          <w:instrText xml:space="preserve"> PAGEREF _Toc528824328 \h </w:instrText>
+          <w:instrText xml:space="preserve"> PAGEREF _Toc529467006 \h </w:instrText>
         </w:r>
         <w:r>
           <w:rPr>
@@ -1633,7 +1653,7 @@
           <w:lang w:val="da-DK" w:eastAsia="da-DK"/>
         </w:rPr>
       </w:pPr>
-      <w:hyperlink w:anchor="_Toc528824329" w:history="1">
+      <w:hyperlink w:anchor="_Toc529467007" w:history="1">
         <w:r>
           <w:rPr>
             <w:rStyle w:val="Hyperlink"/>
@@ -1657,7 +1677,7 @@
           <w:rPr>
             <w:webHidden/>
           </w:rPr>
-          <w:instrText xml:space="preserve"> PAGEREF _Toc528824329 \h </w:instrText>
+          <w:instrText xml:space="preserve"> PAGEREF _Toc529467007 \h </w:instrText>
         </w:r>
         <w:r>
           <w:rPr>
@@ -1695,7 +1715,7 @@
           <w:lang w:val="da-DK" w:eastAsia="da-DK"/>
         </w:rPr>
       </w:pPr>
-      <w:hyperlink w:anchor="_Toc528824330" w:history="1">
+      <w:hyperlink w:anchor="_Toc529467008" w:history="1">
         <w:r>
           <w:rPr>
             <w:rStyle w:val="Hyperlink"/>
@@ -1719,7 +1739,7 @@
           <w:rPr>
             <w:webHidden/>
           </w:rPr>
-          <w:instrText xml:space="preserve"> PAGEREF _Toc528824330 \h </w:instrText>
+          <w:instrText xml:space="preserve"> PAGEREF _Toc529467008 \h </w:instrText>
         </w:r>
         <w:r>
           <w:rPr>
@@ -1757,7 +1777,7 @@
           <w:lang w:val="da-DK" w:eastAsia="da-DK"/>
         </w:rPr>
       </w:pPr>
-      <w:hyperlink w:anchor="_Toc528824331" w:history="1">
+      <w:hyperlink w:anchor="_Toc529467009" w:history="1">
         <w:r>
           <w:rPr>
             <w:rStyle w:val="Hyperlink"/>
@@ -1781,7 +1801,7 @@
           <w:rPr>
             <w:webHidden/>
           </w:rPr>
-          <w:instrText xml:space="preserve"> PAGEREF _Toc528824331 \h </w:instrText>
+          <w:instrText xml:space="preserve"> PAGEREF _Toc529467009 \h </w:instrText>
         </w:r>
         <w:r>
           <w:rPr>
@@ -1819,7 +1839,7 @@
           <w:lang w:val="da-DK" w:eastAsia="da-DK"/>
         </w:rPr>
       </w:pPr>
-      <w:hyperlink w:anchor="_Toc528824332" w:history="1">
+      <w:hyperlink w:anchor="_Toc529467010" w:history="1">
         <w:r>
           <w:rPr>
             <w:rStyle w:val="Hyperlink"/>
@@ -1843,7 +1863,7 @@
           <w:rPr>
             <w:webHidden/>
           </w:rPr>
-          <w:instrText xml:space="preserve"> PAGEREF _Toc528824332 \h </w:instrText>
+          <w:instrText xml:space="preserve"> PAGEREF _Toc529467010 \h </w:instrText>
         </w:r>
         <w:r>
           <w:rPr>
@@ -1883,7 +1903,7 @@
         <w:pStyle w:val="Overskrift1"/>
         <w:ind w:left="0"/>
       </w:pPr>
-      <w:bookmarkStart w:id="1" w:name="_Toc528824310"/>
+      <w:bookmarkStart w:id="1" w:name="_Toc529466988"/>
       <w:r>
         <w:lastRenderedPageBreak/>
         <w:t>Introduction</w:t>
@@ -2802,7 +2822,7 @@
         <w:pStyle w:val="Overskrift1"/>
         <w:ind w:left="0"/>
       </w:pPr>
-      <w:bookmarkStart w:id="2" w:name="_Toc528824311"/>
+      <w:bookmarkStart w:id="2" w:name="_Toc529466989"/>
       <w:r>
         <w:lastRenderedPageBreak/>
         <w:t>The Open/Closed Principle</w:t>
@@ -7040,7 +7060,7 @@
         <w:ind w:left="0"/>
       </w:pPr>
       <w:bookmarkStart w:id="3" w:name="_Toc510548987"/>
-      <w:bookmarkStart w:id="4" w:name="_Toc528824312"/>
+      <w:bookmarkStart w:id="4" w:name="_Toc529466990"/>
       <w:r>
         <w:t>The Dependency Injection principle</w:t>
       </w:r>
@@ -7620,7 +7640,7 @@
         <w:ind w:left="0"/>
       </w:pPr>
       <w:bookmarkStart w:id="5" w:name="_Toc510548988"/>
-      <w:bookmarkStart w:id="6" w:name="_Toc528824313"/>
+      <w:bookmarkStart w:id="6" w:name="_Toc529466991"/>
       <w:r>
         <w:lastRenderedPageBreak/>
         <w:t>Dependency Injection – parameter level</w:t>
@@ -10446,7 +10466,7 @@
         <w:ind w:left="0"/>
       </w:pPr>
       <w:bookmarkStart w:id="7" w:name="_Toc510548989"/>
-      <w:bookmarkStart w:id="8" w:name="_Toc528824314"/>
+      <w:bookmarkStart w:id="8" w:name="_Toc529466992"/>
       <w:r>
         <w:lastRenderedPageBreak/>
         <w:t>Dependency Injection – method level</w:t>
@@ -12057,7 +12077,7 @@
         <w:ind w:left="0"/>
       </w:pPr>
       <w:bookmarkStart w:id="9" w:name="_Toc510548990"/>
-      <w:bookmarkStart w:id="10" w:name="_Toc528824315"/>
+      <w:bookmarkStart w:id="10" w:name="_Toc529466993"/>
       <w:r>
         <w:t>Dependency Injection – class/interface level</w:t>
       </w:r>
@@ -13707,7 +13727,7 @@
         <w:ind w:left="0"/>
       </w:pPr>
       <w:bookmarkStart w:id="11" w:name="_Toc510548991"/>
-      <w:bookmarkStart w:id="12" w:name="_Toc528824316"/>
+      <w:bookmarkStart w:id="12" w:name="_Toc529466994"/>
       <w:r>
         <w:lastRenderedPageBreak/>
         <w:t>Design Patterns – Creational Patterns</w:t>
@@ -13859,7 +13879,7 @@
         <w:ind w:left="0"/>
       </w:pPr>
       <w:bookmarkStart w:id="13" w:name="_Toc510548992"/>
-      <w:bookmarkStart w:id="14" w:name="_Toc528824317"/>
+      <w:bookmarkStart w:id="14" w:name="_Toc529466995"/>
       <w:r>
         <w:t>Factory Method</w:t>
       </w:r>
@@ -18582,7 +18602,7 @@
         <w:ind w:left="0"/>
       </w:pPr>
       <w:bookmarkStart w:id="15" w:name="_Toc510548993"/>
-      <w:bookmarkStart w:id="16" w:name="_Toc528824318"/>
+      <w:bookmarkStart w:id="16" w:name="_Toc529466996"/>
       <w:r>
         <w:t>Abstract Factory</w:t>
       </w:r>
@@ -20519,7 +20539,7 @@
         <w:ind w:left="0"/>
       </w:pPr>
       <w:bookmarkStart w:id="17" w:name="_Toc510548994"/>
-      <w:bookmarkStart w:id="18" w:name="_Toc528824319"/>
+      <w:bookmarkStart w:id="18" w:name="_Toc529466997"/>
       <w:r>
         <w:t>Design Patterns – Structural Patterns</w:t>
       </w:r>
@@ -20808,7 +20828,7 @@
         <w:ind w:left="0"/>
       </w:pPr>
       <w:bookmarkStart w:id="19" w:name="_Toc510548995"/>
-      <w:bookmarkStart w:id="20" w:name="_Toc528824320"/>
+      <w:bookmarkStart w:id="20" w:name="_Toc529466998"/>
       <w:r>
         <w:lastRenderedPageBreak/>
         <w:t>Adapter</w:t>
@@ -24083,7 +24103,7 @@
         <w:ind w:left="0"/>
       </w:pPr>
       <w:bookmarkStart w:id="21" w:name="_Toc510548996"/>
-      <w:bookmarkStart w:id="22" w:name="_Toc528824321"/>
+      <w:bookmarkStart w:id="22" w:name="_Toc529466999"/>
       <w:r>
         <w:lastRenderedPageBreak/>
         <w:t>Proxy</w:t>
@@ -27856,7 +27876,7 @@
         <w:ind w:left="0"/>
       </w:pPr>
       <w:bookmarkStart w:id="23" w:name="_Toc510548997"/>
-      <w:bookmarkStart w:id="24" w:name="_Toc528824322"/>
+      <w:bookmarkStart w:id="24" w:name="_Toc529467000"/>
       <w:r>
         <w:t>Design Patterns – Behavioral Patterns</w:t>
       </w:r>
@@ -27939,7 +27959,21 @@
           <w:szCs w:val="28"/>
         </w:rPr>
         <w:softHyphen/>
-        <w:t>tionships between the involved classes is thus established at compile-time, an cannot easily be changed at run-time.</w:t>
+        <w:t>tionships between the involved classes is thus established at compile-time, an</w:t>
+      </w:r>
+      <w:r>
+        <w:rPr>
+          <w:sz w:val="28"/>
+          <w:szCs w:val="28"/>
+        </w:rPr>
+        <w:t>d</w:t>
+      </w:r>
+      <w:r>
+        <w:rPr>
+          <w:sz w:val="28"/>
+          <w:szCs w:val="28"/>
+        </w:rPr>
+        <w:t xml:space="preserve"> cannot easily be changed at run-time.</w:t>
       </w:r>
     </w:p>
     <w:p>
@@ -28044,7 +28078,7 @@
         <w:ind w:left="0"/>
       </w:pPr>
       <w:bookmarkStart w:id="25" w:name="_Toc510548998"/>
-      <w:bookmarkStart w:id="26" w:name="_Toc528824323"/>
+      <w:bookmarkStart w:id="26" w:name="_Toc529467001"/>
       <w:r>
         <w:t>Template Method</w:t>
       </w:r>
@@ -29653,7 +29687,22 @@
           <w:szCs w:val="28"/>
         </w:rPr>
         <w:softHyphen/>
-        <w:t>tion of the Template Method pattern. The base class maintains absolute control over the general algorithm, while the derived class only gets called when the specific steps need to be carried out.</w:t>
+        <w:t xml:space="preserve">tion of the </w:t>
+      </w:r>
+      <w:r>
+        <w:rPr>
+          <w:b/>
+          <w:sz w:val="28"/>
+          <w:szCs w:val="28"/>
+        </w:rPr>
+        <w:t>Template Method</w:t>
+      </w:r>
+      <w:r>
+        <w:rPr>
+          <w:sz w:val="28"/>
+          <w:szCs w:val="28"/>
+        </w:rPr>
+        <w:t xml:space="preserve"> pattern. The base class maintains absolute control over the general algorithm, while the derived class only gets called when the specific steps need to be carried out.</w:t>
       </w:r>
     </w:p>
     <w:p>
@@ -29747,7 +29796,34 @@
           <w:szCs w:val="28"/>
         </w:rPr>
         <w:softHyphen/>
-        <w:t>dard terminology used for describing these categories of methods follows below:</w:t>
+      </w:r>
+      <w:r>
+        <w:rPr>
+          <w:sz w:val="28"/>
+          <w:szCs w:val="28"/>
+        </w:rPr>
+        <w:softHyphen/>
+      </w:r>
+      <w:r>
+        <w:rPr>
+          <w:sz w:val="28"/>
+          <w:szCs w:val="28"/>
+        </w:rPr>
+        <w:t>d</w:t>
+      </w:r>
+      <w:r>
+        <w:rPr>
+          <w:sz w:val="28"/>
+          <w:szCs w:val="28"/>
+        </w:rPr>
+        <w:softHyphen/>
+      </w:r>
+      <w:r>
+        <w:rPr>
+          <w:sz w:val="28"/>
+          <w:szCs w:val="28"/>
+        </w:rPr>
+        <w:t>ard terminology used for describing these categories of methods follows below:</w:t>
       </w:r>
     </w:p>
     <w:p>
@@ -30190,7 +30266,22 @@
           <w:sz w:val="28"/>
           <w:szCs w:val="28"/>
         </w:rPr>
-        <w:t>The above example follows the classic approach to applying the Template Method pat</w:t>
+        <w:t xml:space="preserve">The above example follows the classic approach to applying the </w:t>
+      </w:r>
+      <w:r>
+        <w:rPr>
+          <w:b/>
+          <w:sz w:val="28"/>
+          <w:szCs w:val="28"/>
+        </w:rPr>
+        <w:t>Template Method</w:t>
+      </w:r>
+      <w:r>
+        <w:rPr>
+          <w:sz w:val="28"/>
+          <w:szCs w:val="28"/>
+        </w:rPr>
+        <w:t xml:space="preserve"> pat</w:t>
       </w:r>
       <w:r>
         <w:rPr>
@@ -31903,7 +31994,22 @@
           <w:szCs w:val="28"/>
         </w:rPr>
         <w:softHyphen/>
-        <w:t>tally provide a method which targets a different format! That will probably not end well. In that case, it is probably a safer approach to apply the Template Method pat</w:t>
+        <w:t xml:space="preserve">tally provide a method which targets a different format! That will probably not end well. In that case, it is probably a safer approach to apply the </w:t>
+      </w:r>
+      <w:r>
+        <w:rPr>
+          <w:b/>
+          <w:sz w:val="28"/>
+          <w:szCs w:val="28"/>
+        </w:rPr>
+        <w:t>Template Method</w:t>
+      </w:r>
+      <w:r>
+        <w:rPr>
+          <w:sz w:val="28"/>
+          <w:szCs w:val="28"/>
+        </w:rPr>
+        <w:t xml:space="preserve"> pat</w:t>
       </w:r>
       <w:r>
         <w:rPr>
@@ -31928,7 +32034,7 @@
         <w:ind w:left="0"/>
       </w:pPr>
       <w:bookmarkStart w:id="29" w:name="_Toc510548999"/>
-      <w:bookmarkStart w:id="30" w:name="_Toc528824324"/>
+      <w:bookmarkStart w:id="30" w:name="_Toc529467002"/>
       <w:r>
         <w:t>Chain of Responsibility</w:t>
       </w:r>
@@ -31955,7 +32061,22 @@
           <w:sz w:val="28"/>
           <w:szCs w:val="28"/>
         </w:rPr>
-        <w:t>A pattern like Template Mehtod is usually targeted at scenarios where one particular class will perform (a variant of) a specific algorithm. Some steps may vary from class to class, but the tem</w:t>
+        <w:t xml:space="preserve">A pattern like </w:t>
+      </w:r>
+      <w:r>
+        <w:rPr>
+          <w:b/>
+          <w:sz w:val="28"/>
+          <w:szCs w:val="28"/>
+        </w:rPr>
+        <w:t>Template Mehtod</w:t>
+      </w:r>
+      <w:r>
+        <w:rPr>
+          <w:sz w:val="28"/>
+          <w:szCs w:val="28"/>
+        </w:rPr>
+        <w:t xml:space="preserve"> is usually targeted at scenarios where one particular class will perform (a variant of) a specific algorithm. Some steps may vary from class to class, but the tem</w:t>
       </w:r>
       <w:r>
         <w:rPr>
@@ -32764,7 +32885,21 @@
           <w:sz w:val="28"/>
           <w:szCs w:val="28"/>
         </w:rPr>
-        <w:t>It’s not super-complicated logic, but it is somewhat fragile to change. If we at some point introduce a medium-level help system, we must update this code. Further</w:t>
+        <w:t xml:space="preserve">It’s not super-complicated logic, but it is somewhat fragile to change. If we at some point introduce a medium-level help system, we </w:t>
+      </w:r>
+      <w:r>
+        <w:rPr>
+          <w:sz w:val="28"/>
+          <w:szCs w:val="28"/>
+        </w:rPr>
+        <w:t>need to</w:t>
+      </w:r>
+      <w:r>
+        <w:rPr>
+          <w:sz w:val="28"/>
+          <w:szCs w:val="28"/>
+        </w:rPr>
+        <w:t xml:space="preserve"> update this code. Further</w:t>
       </w:r>
       <w:r>
         <w:rPr>
@@ -32893,7 +33028,22 @@
           <w:sz w:val="28"/>
           <w:szCs w:val="28"/>
         </w:rPr>
-        <w:t>est stops. The last object in the chain will not refer to any object, so this should be some sort of if-all-else-fails handler.</w:t>
+        <w:t xml:space="preserve">est stops. The last object in the chain will not refer to any object, so this should be some sort of </w:t>
+      </w:r>
+      <w:r>
+        <w:rPr>
+          <w:i/>
+          <w:sz w:val="28"/>
+          <w:szCs w:val="28"/>
+        </w:rPr>
+        <w:t>if-all-else-fails</w:t>
+      </w:r>
+      <w:r>
+        <w:rPr>
+          <w:sz w:val="28"/>
+          <w:szCs w:val="28"/>
+        </w:rPr>
+        <w:t xml:space="preserve"> handler.</w:t>
       </w:r>
     </w:p>
     <w:p>
@@ -34116,7 +34266,23 @@
           <w:b/>
           <w:color w:val="008000"/>
         </w:rPr>
-        <w:t>// Code for Loking up detailed help</w:t>
+        <w:t xml:space="preserve">// Code for </w:t>
+      </w:r>
+      <w:r>
+        <w:rPr>
+          <w:rFonts w:ascii="Consolas" w:hAnsi="Consolas" w:cs="Consolas"/>
+          <w:b/>
+          <w:color w:val="008000"/>
+        </w:rPr>
+        <w:t>looking</w:t>
+      </w:r>
+      <w:r>
+        <w:rPr>
+          <w:rFonts w:ascii="Consolas" w:hAnsi="Consolas" w:cs="Consolas"/>
+          <w:b/>
+          <w:color w:val="008000"/>
+        </w:rPr>
+        <w:t xml:space="preserve"> up detailed help</w:t>
       </w:r>
     </w:p>
     <w:p>
@@ -34406,7 +34572,21 @@
           <w:sz w:val="28"/>
           <w:szCs w:val="28"/>
         </w:rPr>
-        <w:t xml:space="preserve">It is set at construction time, through a constructor parameter. If the parameter is not explicitly specified, it defaults to </w:t>
+        <w:t>It is set at construction time, through a constructor parameter. If the para</w:t>
+      </w:r>
+      <w:r>
+        <w:rPr>
+          <w:sz w:val="28"/>
+          <w:szCs w:val="28"/>
+        </w:rPr>
+        <w:softHyphen/>
+      </w:r>
+      <w:r>
+        <w:rPr>
+          <w:sz w:val="28"/>
+          <w:szCs w:val="28"/>
+        </w:rPr>
+        <w:t xml:space="preserve">meter is not explicitly specified, it defaults to </w:t>
       </w:r>
       <w:r>
         <w:rPr>
@@ -36049,7 +36229,37 @@
           <w:sz w:val="28"/>
           <w:szCs w:val="28"/>
         </w:rPr>
-        <w:t xml:space="preserve">So, we have a general algorithm, with a single step which might vary under specific circumstances… doesn’t that sound familiar? This is exactly a case for the Template Method pattern, which we have just learned about! Applying the Template Method pattern here will give us this implementation of </w:t>
+        <w:t xml:space="preserve">So, we have a general algorithm, with a single step which might vary under specific circumstances… doesn’t that sound familiar? This is exactly a case for the </w:t>
+      </w:r>
+      <w:r>
+        <w:rPr>
+          <w:b/>
+          <w:sz w:val="28"/>
+          <w:szCs w:val="28"/>
+        </w:rPr>
+        <w:t>Template Method</w:t>
+      </w:r>
+      <w:r>
+        <w:rPr>
+          <w:sz w:val="28"/>
+          <w:szCs w:val="28"/>
+        </w:rPr>
+        <w:t xml:space="preserve"> pattern, which we have just learned about! Applying the </w:t>
+      </w:r>
+      <w:r>
+        <w:rPr>
+          <w:b/>
+          <w:sz w:val="28"/>
+          <w:szCs w:val="28"/>
+        </w:rPr>
+        <w:t>Template Method</w:t>
+      </w:r>
+      <w:r>
+        <w:rPr>
+          <w:sz w:val="28"/>
+          <w:szCs w:val="28"/>
+        </w:rPr>
+        <w:t xml:space="preserve"> pattern here will give us this implementation of </w:t>
       </w:r>
       <w:r>
         <w:rPr>
@@ -36869,7 +37079,22 @@
           <w:sz w:val="28"/>
           <w:szCs w:val="28"/>
         </w:rPr>
-        <w:t xml:space="preserve">What about the if-all-else-fails class? Can we implement this class by using the base class? We can, if we are a little bit creative when implementing </w:t>
+        <w:t xml:space="preserve">What about the </w:t>
+      </w:r>
+      <w:r>
+        <w:rPr>
+          <w:i/>
+          <w:sz w:val="28"/>
+          <w:szCs w:val="28"/>
+        </w:rPr>
+        <w:t>if-all-else-fails</w:t>
+      </w:r>
+      <w:r>
+        <w:rPr>
+          <w:sz w:val="28"/>
+          <w:szCs w:val="28"/>
+        </w:rPr>
+        <w:t xml:space="preserve"> class? Can we implement this class by using the base class? We can, if we are a little bit creative when implementing </w:t>
       </w:r>
       <w:r>
         <w:rPr>
@@ -38624,7 +38849,22 @@
           <w:sz w:val="28"/>
           <w:szCs w:val="28"/>
         </w:rPr>
-        <w:t>As the Chain of Responsibility pattern is described here, a request will only be hand</w:t>
+        <w:t xml:space="preserve">As the </w:t>
+      </w:r>
+      <w:r>
+        <w:rPr>
+          <w:b/>
+          <w:sz w:val="28"/>
+          <w:szCs w:val="28"/>
+        </w:rPr>
+        <w:t>Chain of Responsibility</w:t>
+      </w:r>
+      <w:r>
+        <w:rPr>
+          <w:sz w:val="28"/>
+          <w:szCs w:val="28"/>
+        </w:rPr>
+        <w:t xml:space="preserve"> pattern is described here, a request will only be hand</w:t>
       </w:r>
       <w:r>
         <w:rPr>
@@ -38653,7 +38893,21 @@
           <w:sz w:val="28"/>
           <w:szCs w:val="28"/>
         </w:rPr>
-        <w:t xml:space="preserve"> handler, i.e. the first handler which can handle the request properly. A use-ful vari</w:t>
+        <w:t xml:space="preserve"> handler, i.e. the first handler which can han</w:t>
+      </w:r>
+      <w:r>
+        <w:rPr>
+          <w:sz w:val="28"/>
+          <w:szCs w:val="28"/>
+        </w:rPr>
+        <w:t>dle the request properly. A use</w:t>
+      </w:r>
+      <w:r>
+        <w:rPr>
+          <w:sz w:val="28"/>
+          <w:szCs w:val="28"/>
+        </w:rPr>
+        <w:t>ful vari</w:t>
       </w:r>
       <w:r>
         <w:rPr>
@@ -38712,7 +38966,21 @@
           <w:szCs w:val="28"/>
         </w:rPr>
         <w:softHyphen/>
-        <w:t>ling a single request. If we express the original handling principle in more general terms, it could look like this (</w:t>
+        <w:t>ling a single request. If we express the original handling principle in more gene</w:t>
+      </w:r>
+      <w:r>
+        <w:rPr>
+          <w:sz w:val="28"/>
+          <w:szCs w:val="28"/>
+        </w:rPr>
+        <w:softHyphen/>
+      </w:r>
+      <w:r>
+        <w:rPr>
+          <w:sz w:val="28"/>
+          <w:szCs w:val="28"/>
+        </w:rPr>
+        <w:t>ral terms, it could look like this (</w:t>
       </w:r>
       <w:r>
         <w:rPr>
@@ -38742,7 +39010,14 @@
           <w:sz w:val="28"/>
           <w:szCs w:val="28"/>
         </w:rPr>
-        <w:t xml:space="preserve"> is the request was successfully handled):</w:t>
+        <w:t xml:space="preserve"> if</w:t>
+      </w:r>
+      <w:r>
+        <w:rPr>
+          <w:sz w:val="28"/>
+          <w:szCs w:val="28"/>
+        </w:rPr>
+        <w:t xml:space="preserve"> the request was successfully handled):</w:t>
       </w:r>
     </w:p>
     <w:p>
@@ -39251,7 +39526,7 @@
         <w:pStyle w:val="Overskrift1"/>
         <w:ind w:left="0"/>
       </w:pPr>
-      <w:bookmarkStart w:id="31" w:name="_Toc528824325"/>
+      <w:bookmarkStart w:id="31" w:name="_Toc529467003"/>
       <w:r>
         <w:lastRenderedPageBreak/>
         <w:t>Exercises</w:t>
@@ -39349,7 +39624,7 @@
               </w:rPr>
             </w:pPr>
             <w:bookmarkStart w:id="32" w:name="_Toc510676446"/>
-            <w:bookmarkStart w:id="33" w:name="_Toc528824326"/>
+            <w:bookmarkStart w:id="33" w:name="_Toc529467004"/>
             <w:r>
               <w:rPr>
                 <w:lang w:eastAsia="da-DK"/>
@@ -40343,7 +40618,7 @@
                 <w:lang w:eastAsia="da-DK"/>
               </w:rPr>
             </w:pPr>
-            <w:bookmarkStart w:id="34" w:name="_Toc528824327"/>
+            <w:bookmarkStart w:id="34" w:name="_Toc529467005"/>
             <w:r>
               <w:rPr>
                 <w:lang w:eastAsia="da-DK"/>
@@ -41442,7 +41717,7 @@
                 <w:lang w:eastAsia="da-DK"/>
               </w:rPr>
             </w:pPr>
-            <w:bookmarkStart w:id="35" w:name="_Toc528824328"/>
+            <w:bookmarkStart w:id="35" w:name="_Toc529467006"/>
             <w:r>
               <w:rPr>
                 <w:lang w:eastAsia="da-DK"/>
@@ -42824,7 +43099,7 @@
                 <w:lang w:eastAsia="da-DK"/>
               </w:rPr>
             </w:pPr>
-            <w:bookmarkStart w:id="36" w:name="_Toc528824329"/>
+            <w:bookmarkStart w:id="36" w:name="_Toc529467007"/>
             <w:r>
               <w:rPr>
                 <w:lang w:eastAsia="da-DK"/>
@@ -43919,6 +44194,16 @@
                 <w:lang w:eastAsia="da-DK"/>
               </w:rPr>
               <w:t xml:space="preserve"> class.</w:t>
+            </w:r>
+            <w:r>
+              <w:rPr>
+                <w:rFonts w:ascii="Calibri" w:eastAsia="Times New Roman" w:hAnsi="Calibri" w:cs="Times New Roman"/>
+                <w:color w:val="00000A"/>
+                <w:sz w:val="24"/>
+                <w:szCs w:val="24"/>
+                <w:lang w:eastAsia="da-DK"/>
+              </w:rPr>
+              <w:t>&lt;</w:t>
             </w:r>
           </w:p>
           <w:p>
@@ -44321,7 +44606,7 @@
                 <w:lang w:eastAsia="da-DK"/>
               </w:rPr>
             </w:pPr>
-            <w:bookmarkStart w:id="37" w:name="_Toc528824330"/>
+            <w:bookmarkStart w:id="37" w:name="_Toc529467008"/>
             <w:r>
               <w:rPr>
                 <w:lang w:eastAsia="da-DK"/>
@@ -45603,7 +45888,7 @@
                 <w:lang w:eastAsia="da-DK"/>
               </w:rPr>
             </w:pPr>
-            <w:bookmarkStart w:id="38" w:name="_Toc528824331"/>
+            <w:bookmarkStart w:id="38" w:name="_Toc529467009"/>
             <w:r>
               <w:rPr>
                 <w:lang w:eastAsia="da-DK"/>
@@ -46583,7 +46868,50 @@
                 <w:szCs w:val="24"/>
                 <w:lang w:eastAsia="da-DK"/>
               </w:rPr>
-              <w:t xml:space="preserve">In the Template Method design pattern terminology, what kind of method is </w:t>
+              <w:t xml:space="preserve">In the </w:t>
+            </w:r>
+            <w:r>
+              <w:rPr>
+                <w:rFonts w:ascii="Calibri" w:eastAsia="Times New Roman" w:hAnsi="Calibri" w:cs="Times New Roman"/>
+                <w:b/>
+                <w:color w:val="00000A"/>
+                <w:sz w:val="24"/>
+                <w:szCs w:val="24"/>
+                <w:lang w:eastAsia="da-DK"/>
+              </w:rPr>
+              <w:t>Template Method</w:t>
+            </w:r>
+            <w:r>
+              <w:rPr>
+                <w:rFonts w:ascii="Calibri" w:eastAsia="Times New Roman" w:hAnsi="Calibri" w:cs="Times New Roman"/>
+                <w:color w:val="00000A"/>
+                <w:sz w:val="24"/>
+                <w:szCs w:val="24"/>
+                <w:lang w:eastAsia="da-DK"/>
+              </w:rPr>
+              <w:t xml:space="preserve"> design pattern terminology, what kind of met</w:t>
+            </w:r>
+            <w:r>
+              <w:rPr>
+                <w:rFonts w:ascii="Calibri" w:eastAsia="Times New Roman" w:hAnsi="Calibri" w:cs="Times New Roman"/>
+                <w:color w:val="00000A"/>
+                <w:sz w:val="24"/>
+                <w:szCs w:val="24"/>
+                <w:lang w:eastAsia="da-DK"/>
+              </w:rPr>
+              <w:softHyphen/>
+            </w:r>
+            <w:bookmarkStart w:id="39" w:name="_GoBack"/>
+            <w:bookmarkEnd w:id="39"/>
+            <w:r>
+              <w:rPr>
+                <w:rFonts w:ascii="Calibri" w:eastAsia="Times New Roman" w:hAnsi="Calibri" w:cs="Times New Roman"/>
+                <w:color w:val="00000A"/>
+                <w:sz w:val="24"/>
+                <w:szCs w:val="24"/>
+                <w:lang w:eastAsia="da-DK"/>
+              </w:rPr>
+              <w:t xml:space="preserve">hod is </w:t>
             </w:r>
             <w:r>
               <w:rPr>
@@ -46942,18 +47270,6 @@
               </w:rPr>
               <w:t xml:space="preserve"> method?</w:t>
             </w:r>
-          </w:p>
-          <w:p>
-            <w:pPr>
-              <w:widowControl/>
-              <w:rPr>
-                <w:rFonts w:ascii="Calibri" w:eastAsia="Times New Roman" w:hAnsi="Calibri" w:cs="Times New Roman"/>
-                <w:color w:val="00000A"/>
-                <w:sz w:val="24"/>
-                <w:szCs w:val="24"/>
-                <w:lang w:eastAsia="da-DK"/>
-              </w:rPr>
-            </w:pPr>
           </w:p>
           <w:p>
             <w:pPr>
@@ -47089,7 +47405,7 @@
                 <w:lang w:eastAsia="da-DK"/>
               </w:rPr>
             </w:pPr>
-            <w:bookmarkStart w:id="39" w:name="_Toc528824332"/>
+            <w:bookmarkStart w:id="40" w:name="_Toc529467010"/>
             <w:r>
               <w:rPr>
                 <w:lang w:eastAsia="da-DK"/>
@@ -47108,7 +47424,7 @@
               </w:rPr>
               <w:t>6</w:t>
             </w:r>
-            <w:bookmarkEnd w:id="39"/>
+            <w:bookmarkEnd w:id="40"/>
           </w:p>
           <w:p>
             <w:pPr>
@@ -47277,7 +47593,6 @@
               </w:rPr>
               <w:t xml:space="preserve">Use the </w:t>
             </w:r>
-            <w:bookmarkStart w:id="40" w:name="_GoBack"/>
             <w:r>
               <w:rPr>
                 <w:rFonts w:ascii="Calibri" w:eastAsia="Times New Roman" w:hAnsi="Calibri" w:cs="Times New Roman"/>
@@ -47297,18 +47612,7 @@
                 <w:szCs w:val="24"/>
                 <w:lang w:eastAsia="da-DK"/>
               </w:rPr>
-              <w:t xml:space="preserve"> </w:t>
-            </w:r>
-            <w:bookmarkEnd w:id="40"/>
-            <w:r>
-              <w:rPr>
-                <w:rFonts w:ascii="Calibri" w:eastAsia="Times New Roman" w:hAnsi="Calibri" w:cs="Times New Roman"/>
-                <w:color w:val="00000A"/>
-                <w:sz w:val="28"/>
-                <w:szCs w:val="24"/>
-                <w:lang w:eastAsia="da-DK"/>
-              </w:rPr>
-              <w:t>(CoR) design pattern in practice</w:t>
+              <w:t xml:space="preserve"> (CoR) design pattern in practice</w:t>
             </w:r>
           </w:p>
           <w:p>
@@ -49502,7 +49806,7 @@
             <w:noProof/>
             <w:lang w:val="da-DK"/>
           </w:rPr>
-          <w:t>50</w:t>
+          <w:t>49</w:t>
         </w:r>
         <w:r>
           <w:fldChar w:fldCharType="end"/>
@@ -52742,7 +53046,7 @@
 
 <file path=customXml/item1.xml><?xml version="1.0" encoding="utf-8"?>
 <CoverPageProperties xmlns="http://schemas.microsoft.com/office/2006/coverPageProps">
-  <PublishDate>2018-11-01T00:00:00</PublishDate>
+  <PublishDate>2018-11-08T00:00:00</PublishDate>
   <Abstract/>
   <CompanyAddress/>
   <CompanyPhone/>
@@ -52764,7 +53068,7 @@
 </file>
 
 <file path=customXml/itemProps2.xml><?xml version="1.0" encoding="utf-8"?>
-<ds:datastoreItem xmlns:ds="http://schemas.openxmlformats.org/officeDocument/2006/customXml" ds:itemID="{2B36AE8F-B44F-4E25-B9B2-8B2237F57617}">
+<ds:datastoreItem xmlns:ds="http://schemas.openxmlformats.org/officeDocument/2006/customXml" ds:itemID="{964B9795-8032-44E0-A555-7FE588F080B5}">
   <ds:schemaRefs>
     <ds:schemaRef ds:uri="http://schemas.openxmlformats.org/officeDocument/2006/bibliography"/>
   </ds:schemaRefs>

</xml_diff>

<commit_message>
Various updates for ASWC Day1
</commit_message>
<xml_diff>
--- a/Chap/OOProg03/OOProg03.docx
+++ b/Chap/OOProg03/OOProg03.docx
@@ -99,6 +99,7 @@
                   <w:dataBinding w:prefixMappings="xmlns:ns0='http://schemas.openxmlformats.org/package/2006/metadata/core-properties' xmlns:ns1='http://purl.org/dc/elements/1.1/'" w:xpath="/ns0:coreProperties[1]/ns1:title[1]" w:storeItemID="{6C3C8BC8-F283-45AE-878A-BAB7291924A1}"/>
                   <w:text/>
                 </w:sdtPr>
+                <w:sdtEndPr/>
                 <w:sdtContent>
                   <w:p>
                     <w:pPr>
@@ -190,6 +191,7 @@
                 <w:dataBinding w:prefixMappings="xmlns:ns0='http://schemas.openxmlformats.org/package/2006/metadata/core-properties' xmlns:ns1='http://purl.org/dc/elements/1.1/'" w:xpath="/ns0:coreProperties[1]/ns1:subject[1]" w:storeItemID="{6C3C8BC8-F283-45AE-878A-BAB7291924A1}"/>
                 <w:text/>
               </w:sdtPr>
+              <w:sdtEndPr/>
               <w:sdtContent>
                 <w:tc>
                   <w:tcPr>
@@ -257,6 +259,7 @@
                   <w:dataBinding w:prefixMappings="xmlns:ns0='http://schemas.openxmlformats.org/package/2006/metadata/core-properties' xmlns:ns1='http://purl.org/dc/elements/1.1/'" w:xpath="/ns0:coreProperties[1]/ns1:creator[1]" w:storeItemID="{6C3C8BC8-F283-45AE-878A-BAB7291924A1}"/>
                   <w:text/>
                 </w:sdtPr>
+                <w:sdtEndPr/>
                 <w:sdtContent>
                   <w:p>
                     <w:pPr>
@@ -292,6 +295,7 @@
                     <w:calendar w:val="gregorian"/>
                   </w:date>
                 </w:sdtPr>
+                <w:sdtEndPr/>
                 <w:sdtContent>
                   <w:p>
                     <w:pPr>
@@ -1390,21 +1394,7 @@
             <w:rStyle w:val="Hyperlink"/>
             <w:noProof/>
           </w:rPr>
-          <w:t>Exerc</w:t>
-        </w:r>
-        <w:r>
-          <w:rPr>
-            <w:rStyle w:val="Hyperlink"/>
-            <w:noProof/>
-          </w:rPr>
-          <w:t>i</w:t>
-        </w:r>
-        <w:r>
-          <w:rPr>
-            <w:rStyle w:val="Hyperlink"/>
-            <w:noProof/>
-          </w:rPr>
-          <w:t>ses</w:t>
+          <w:t>Exercises</w:t>
         </w:r>
         <w:r>
           <w:rPr>
@@ -2822,12 +2812,12 @@
         <w:pStyle w:val="Overskrift1"/>
         <w:ind w:left="0"/>
       </w:pPr>
-      <w:bookmarkStart w:id="2" w:name="_Toc529466989"/>
+      <w:bookmarkStart w:id="3" w:name="_Toc529466989"/>
       <w:r>
         <w:lastRenderedPageBreak/>
         <w:t>The Open/Closed Principle</w:t>
       </w:r>
-      <w:bookmarkEnd w:id="2"/>
+      <w:bookmarkEnd w:id="3"/>
     </w:p>
     <w:p>
       <w:pPr>
@@ -7059,13 +7049,13 @@
         <w:pStyle w:val="Overskrift1"/>
         <w:ind w:left="0"/>
       </w:pPr>
-      <w:bookmarkStart w:id="3" w:name="_Toc510548987"/>
-      <w:bookmarkStart w:id="4" w:name="_Toc529466990"/>
+      <w:bookmarkStart w:id="4" w:name="_Toc510548987"/>
+      <w:bookmarkStart w:id="5" w:name="_Toc529466990"/>
       <w:r>
         <w:t>The Dependency Injection principle</w:t>
       </w:r>
-      <w:bookmarkEnd w:id="3"/>
       <w:bookmarkEnd w:id="4"/>
+      <w:bookmarkEnd w:id="5"/>
     </w:p>
     <w:p>
       <w:pPr>
@@ -7639,14 +7629,14 @@
         <w:pStyle w:val="Overskrift2"/>
         <w:ind w:left="0"/>
       </w:pPr>
-      <w:bookmarkStart w:id="5" w:name="_Toc510548988"/>
-      <w:bookmarkStart w:id="6" w:name="_Toc529466991"/>
+      <w:bookmarkStart w:id="6" w:name="_Toc510548988"/>
+      <w:bookmarkStart w:id="7" w:name="_Toc529466991"/>
       <w:r>
         <w:lastRenderedPageBreak/>
         <w:t>Dependency Injection – parameter level</w:t>
       </w:r>
-      <w:bookmarkEnd w:id="5"/>
       <w:bookmarkEnd w:id="6"/>
+      <w:bookmarkEnd w:id="7"/>
     </w:p>
     <w:p>
       <w:pPr>
@@ -10465,14 +10455,14 @@
         <w:pStyle w:val="Overskrift2"/>
         <w:ind w:left="0"/>
       </w:pPr>
-      <w:bookmarkStart w:id="7" w:name="_Toc510548989"/>
-      <w:bookmarkStart w:id="8" w:name="_Toc529466992"/>
+      <w:bookmarkStart w:id="8" w:name="_Toc510548989"/>
+      <w:bookmarkStart w:id="9" w:name="_Toc529466992"/>
       <w:r>
         <w:lastRenderedPageBreak/>
         <w:t>Dependency Injection – method level</w:t>
       </w:r>
-      <w:bookmarkEnd w:id="7"/>
       <w:bookmarkEnd w:id="8"/>
+      <w:bookmarkEnd w:id="9"/>
     </w:p>
     <w:p>
       <w:pPr>
@@ -12076,13 +12066,13 @@
         <w:pStyle w:val="Overskrift2"/>
         <w:ind w:left="0"/>
       </w:pPr>
-      <w:bookmarkStart w:id="9" w:name="_Toc510548990"/>
-      <w:bookmarkStart w:id="10" w:name="_Toc529466993"/>
+      <w:bookmarkStart w:id="10" w:name="_Toc510548990"/>
+      <w:bookmarkStart w:id="11" w:name="_Toc529466993"/>
       <w:r>
         <w:t>Dependency Injection – class/interface level</w:t>
       </w:r>
-      <w:bookmarkEnd w:id="9"/>
       <w:bookmarkEnd w:id="10"/>
+      <w:bookmarkEnd w:id="11"/>
     </w:p>
     <w:p>
       <w:pPr>
@@ -13726,14 +13716,14 @@
         <w:pStyle w:val="Overskrift1"/>
         <w:ind w:left="0"/>
       </w:pPr>
-      <w:bookmarkStart w:id="11" w:name="_Toc510548991"/>
-      <w:bookmarkStart w:id="12" w:name="_Toc529466994"/>
+      <w:bookmarkStart w:id="12" w:name="_Toc510548991"/>
+      <w:bookmarkStart w:id="13" w:name="_Toc529466994"/>
       <w:r>
         <w:lastRenderedPageBreak/>
         <w:t>Design Patterns – Creational Patterns</w:t>
       </w:r>
-      <w:bookmarkEnd w:id="11"/>
       <w:bookmarkEnd w:id="12"/>
+      <w:bookmarkEnd w:id="13"/>
     </w:p>
     <w:p>
       <w:pPr>
@@ -13878,13 +13868,13 @@
         <w:pStyle w:val="Overskrift2"/>
         <w:ind w:left="0"/>
       </w:pPr>
-      <w:bookmarkStart w:id="13" w:name="_Toc510548992"/>
-      <w:bookmarkStart w:id="14" w:name="_Toc529466995"/>
+      <w:bookmarkStart w:id="14" w:name="_Toc510548992"/>
+      <w:bookmarkStart w:id="15" w:name="_Toc529466995"/>
       <w:r>
         <w:t>Factory Method</w:t>
       </w:r>
-      <w:bookmarkEnd w:id="13"/>
       <w:bookmarkEnd w:id="14"/>
+      <w:bookmarkEnd w:id="15"/>
     </w:p>
     <w:p>
       <w:pPr>
@@ -18601,13 +18591,13 @@
         <w:pStyle w:val="Overskrift2"/>
         <w:ind w:left="0"/>
       </w:pPr>
-      <w:bookmarkStart w:id="15" w:name="_Toc510548993"/>
-      <w:bookmarkStart w:id="16" w:name="_Toc529466996"/>
+      <w:bookmarkStart w:id="16" w:name="_Toc510548993"/>
+      <w:bookmarkStart w:id="17" w:name="_Toc529466996"/>
       <w:r>
         <w:t>Abstract Factory</w:t>
       </w:r>
-      <w:bookmarkEnd w:id="15"/>
       <w:bookmarkEnd w:id="16"/>
+      <w:bookmarkEnd w:id="17"/>
     </w:p>
     <w:p>
       <w:pPr>
@@ -20538,13 +20528,13 @@
         <w:pStyle w:val="Overskrift1"/>
         <w:ind w:left="0"/>
       </w:pPr>
-      <w:bookmarkStart w:id="17" w:name="_Toc510548994"/>
-      <w:bookmarkStart w:id="18" w:name="_Toc529466997"/>
+      <w:bookmarkStart w:id="18" w:name="_Toc510548994"/>
+      <w:bookmarkStart w:id="19" w:name="_Toc529466997"/>
       <w:r>
         <w:t>Design Patterns – Structural Patterns</w:t>
       </w:r>
-      <w:bookmarkEnd w:id="17"/>
       <w:bookmarkEnd w:id="18"/>
+      <w:bookmarkEnd w:id="19"/>
     </w:p>
     <w:p>
       <w:pPr>
@@ -20827,14 +20817,14 @@
         <w:pStyle w:val="Overskrift2"/>
         <w:ind w:left="0"/>
       </w:pPr>
-      <w:bookmarkStart w:id="19" w:name="_Toc510548995"/>
-      <w:bookmarkStart w:id="20" w:name="_Toc529466998"/>
+      <w:bookmarkStart w:id="20" w:name="_Toc510548995"/>
+      <w:bookmarkStart w:id="21" w:name="_Toc529466998"/>
       <w:r>
         <w:lastRenderedPageBreak/>
         <w:t>Adapter</w:t>
       </w:r>
-      <w:bookmarkEnd w:id="19"/>
       <w:bookmarkEnd w:id="20"/>
+      <w:bookmarkEnd w:id="21"/>
     </w:p>
     <w:p>
       <w:pPr>
@@ -24102,14 +24092,14 @@
         <w:pStyle w:val="Overskrift2"/>
         <w:ind w:left="0"/>
       </w:pPr>
-      <w:bookmarkStart w:id="21" w:name="_Toc510548996"/>
-      <w:bookmarkStart w:id="22" w:name="_Toc529466999"/>
+      <w:bookmarkStart w:id="22" w:name="_Toc510548996"/>
+      <w:bookmarkStart w:id="23" w:name="_Toc529466999"/>
       <w:r>
         <w:lastRenderedPageBreak/>
         <w:t>Proxy</w:t>
       </w:r>
-      <w:bookmarkEnd w:id="21"/>
       <w:bookmarkEnd w:id="22"/>
+      <w:bookmarkEnd w:id="23"/>
     </w:p>
     <w:p>
       <w:pPr>
@@ -27875,13 +27865,13 @@
         <w:pStyle w:val="Overskrift1"/>
         <w:ind w:left="0"/>
       </w:pPr>
-      <w:bookmarkStart w:id="23" w:name="_Toc510548997"/>
-      <w:bookmarkStart w:id="24" w:name="_Toc529467000"/>
+      <w:bookmarkStart w:id="24" w:name="_Toc510548997"/>
+      <w:bookmarkStart w:id="25" w:name="_Toc529467000"/>
       <w:r>
         <w:t>Design Patterns – Behavioral Patterns</w:t>
       </w:r>
-      <w:bookmarkEnd w:id="23"/>
       <w:bookmarkEnd w:id="24"/>
+      <w:bookmarkEnd w:id="25"/>
     </w:p>
     <w:p>
       <w:pPr>
@@ -28077,13 +28067,13 @@
         <w:pStyle w:val="Overskrift2"/>
         <w:ind w:left="0"/>
       </w:pPr>
-      <w:bookmarkStart w:id="25" w:name="_Toc510548998"/>
-      <w:bookmarkStart w:id="26" w:name="_Toc529467001"/>
+      <w:bookmarkStart w:id="26" w:name="_Toc510548998"/>
+      <w:bookmarkStart w:id="27" w:name="_Toc529467001"/>
       <w:r>
         <w:t>Template Method</w:t>
       </w:r>
-      <w:bookmarkEnd w:id="25"/>
       <w:bookmarkEnd w:id="26"/>
+      <w:bookmarkEnd w:id="27"/>
     </w:p>
     <w:p>
       <w:pPr>
@@ -29347,8 +29337,8 @@
           <w:szCs w:val="20"/>
         </w:rPr>
       </w:pPr>
-      <w:bookmarkStart w:id="27" w:name="OLE_LINK190"/>
-      <w:bookmarkStart w:id="28" w:name="OLE_LINK191"/>
+      <w:bookmarkStart w:id="28" w:name="OLE_LINK190"/>
+      <w:bookmarkStart w:id="29" w:name="OLE_LINK191"/>
       <w:r>
         <w:rPr>
           <w:rFonts w:ascii="Consolas" w:hAnsi="Consolas" w:cs="Consolas"/>
@@ -29508,8 +29498,8 @@
         <w:t>}</w:t>
       </w:r>
     </w:p>
-    <w:bookmarkEnd w:id="27"/>
     <w:bookmarkEnd w:id="28"/>
+    <w:bookmarkEnd w:id="29"/>
     <w:p>
       <w:pPr>
         <w:rPr>
@@ -32033,13 +32023,13 @@
         <w:pStyle w:val="Overskrift2"/>
         <w:ind w:left="0"/>
       </w:pPr>
-      <w:bookmarkStart w:id="29" w:name="_Toc510548999"/>
-      <w:bookmarkStart w:id="30" w:name="_Toc529467002"/>
+      <w:bookmarkStart w:id="30" w:name="_Toc510548999"/>
+      <w:bookmarkStart w:id="31" w:name="_Toc529467002"/>
       <w:r>
         <w:t>Chain of Responsibility</w:t>
       </w:r>
-      <w:bookmarkEnd w:id="29"/>
       <w:bookmarkEnd w:id="30"/>
+      <w:bookmarkEnd w:id="31"/>
     </w:p>
     <w:p>
       <w:pPr>
@@ -39526,12 +39516,12 @@
         <w:pStyle w:val="Overskrift1"/>
         <w:ind w:left="0"/>
       </w:pPr>
-      <w:bookmarkStart w:id="31" w:name="_Toc529467003"/>
+      <w:bookmarkStart w:id="32" w:name="_Toc529467003"/>
       <w:r>
         <w:lastRenderedPageBreak/>
         <w:t>Exercises</w:t>
       </w:r>
-      <w:bookmarkEnd w:id="31"/>
+      <w:bookmarkEnd w:id="32"/>
     </w:p>
     <w:p>
       <w:pPr>
@@ -39623,8 +39613,8 @@
                 <w:lang w:eastAsia="da-DK"/>
               </w:rPr>
             </w:pPr>
-            <w:bookmarkStart w:id="32" w:name="_Toc510676446"/>
-            <w:bookmarkStart w:id="33" w:name="_Toc529467004"/>
+            <w:bookmarkStart w:id="33" w:name="_Toc510676446"/>
+            <w:bookmarkStart w:id="34" w:name="_Toc529467004"/>
             <w:r>
               <w:rPr>
                 <w:lang w:eastAsia="da-DK"/>
@@ -39637,14 +39627,14 @@
               </w:rPr>
               <w:t>.</w:t>
             </w:r>
-            <w:bookmarkEnd w:id="32"/>
+            <w:bookmarkEnd w:id="33"/>
             <w:r>
               <w:rPr>
                 <w:lang w:eastAsia="da-DK"/>
               </w:rPr>
               <w:t>0</w:t>
             </w:r>
-            <w:bookmarkEnd w:id="33"/>
+            <w:bookmarkEnd w:id="34"/>
           </w:p>
           <w:p>
             <w:pPr>
@@ -40618,7 +40608,7 @@
                 <w:lang w:eastAsia="da-DK"/>
               </w:rPr>
             </w:pPr>
-            <w:bookmarkStart w:id="34" w:name="_Toc529467005"/>
+            <w:bookmarkStart w:id="35" w:name="_Toc529467005"/>
             <w:r>
               <w:rPr>
                 <w:lang w:eastAsia="da-DK"/>
@@ -40631,7 +40621,7 @@
               </w:rPr>
               <w:t>.1</w:t>
             </w:r>
-            <w:bookmarkEnd w:id="34"/>
+            <w:bookmarkEnd w:id="35"/>
           </w:p>
           <w:p>
             <w:pPr>
@@ -41717,7 +41707,7 @@
                 <w:lang w:eastAsia="da-DK"/>
               </w:rPr>
             </w:pPr>
-            <w:bookmarkStart w:id="35" w:name="_Toc529467006"/>
+            <w:bookmarkStart w:id="36" w:name="_Toc529467006"/>
             <w:r>
               <w:rPr>
                 <w:lang w:eastAsia="da-DK"/>
@@ -41736,7 +41726,7 @@
               </w:rPr>
               <w:t>2</w:t>
             </w:r>
-            <w:bookmarkEnd w:id="35"/>
+            <w:bookmarkEnd w:id="36"/>
           </w:p>
           <w:p>
             <w:pPr>
@@ -43099,7 +43089,7 @@
                 <w:lang w:eastAsia="da-DK"/>
               </w:rPr>
             </w:pPr>
-            <w:bookmarkStart w:id="36" w:name="_Toc529467007"/>
+            <w:bookmarkStart w:id="37" w:name="_Toc529467007"/>
             <w:r>
               <w:rPr>
                 <w:lang w:eastAsia="da-DK"/>
@@ -43118,7 +43108,7 @@
               </w:rPr>
               <w:t>3</w:t>
             </w:r>
-            <w:bookmarkEnd w:id="36"/>
+            <w:bookmarkEnd w:id="37"/>
           </w:p>
           <w:p>
             <w:pPr>
@@ -44606,7 +44596,7 @@
                 <w:lang w:eastAsia="da-DK"/>
               </w:rPr>
             </w:pPr>
-            <w:bookmarkStart w:id="37" w:name="_Toc529467008"/>
+            <w:bookmarkStart w:id="38" w:name="_Toc529467008"/>
             <w:r>
               <w:rPr>
                 <w:lang w:eastAsia="da-DK"/>
@@ -44625,7 +44615,7 @@
               </w:rPr>
               <w:t>4</w:t>
             </w:r>
-            <w:bookmarkEnd w:id="37"/>
+            <w:bookmarkEnd w:id="38"/>
           </w:p>
           <w:p>
             <w:pPr>
@@ -45888,7 +45878,7 @@
                 <w:lang w:eastAsia="da-DK"/>
               </w:rPr>
             </w:pPr>
-            <w:bookmarkStart w:id="38" w:name="_Toc529467009"/>
+            <w:bookmarkStart w:id="39" w:name="_Toc529467009"/>
             <w:r>
               <w:rPr>
                 <w:lang w:eastAsia="da-DK"/>
@@ -45907,7 +45897,7 @@
               </w:rPr>
               <w:t>5</w:t>
             </w:r>
-            <w:bookmarkEnd w:id="38"/>
+            <w:bookmarkEnd w:id="39"/>
           </w:p>
           <w:p>
             <w:pPr>
@@ -46901,8 +46891,6 @@
               </w:rPr>
               <w:softHyphen/>
             </w:r>
-            <w:bookmarkStart w:id="39" w:name="_GoBack"/>
-            <w:bookmarkEnd w:id="39"/>
             <w:r>
               <w:rPr>
                 <w:rFonts w:ascii="Calibri" w:eastAsia="Times New Roman" w:hAnsi="Calibri" w:cs="Times New Roman"/>
@@ -49786,6 +49774,7 @@
         <w:docPartUnique/>
       </w:docPartObj>
     </w:sdtPr>
+    <w:sdtEndPr/>
     <w:sdtContent>
       <w:p>
         <w:pPr>
@@ -49806,7 +49795,7 @@
             <w:noProof/>
             <w:lang w:val="da-DK"/>
           </w:rPr>
-          <w:t>49</w:t>
+          <w:t>5</w:t>
         </w:r>
         <w:r>
           <w:fldChar w:fldCharType="end"/>
@@ -49881,7 +49870,12 @@
         <w:t>“</w:t>
       </w:r>
       <w:r>
-        <w:t>Adaptive Code via C# (Agile codong with design patterns and SOLID principles</w:t>
+        <w:t>Adaptive Code via C# (Agile codi</w:t>
+      </w:r>
+      <w:bookmarkStart w:id="2" w:name="_GoBack"/>
+      <w:bookmarkEnd w:id="2"/>
+      <w:r>
+        <w:t>ng with design patterns and SOLID principles</w:t>
       </w:r>
       <w:r>
         <w:t>”, by Gary M. Hall, ISBN 978-0-7356-8320-4</w:t>
@@ -53068,7 +53062,7 @@
 </file>
 
 <file path=customXml/itemProps2.xml><?xml version="1.0" encoding="utf-8"?>
-<ds:datastoreItem xmlns:ds="http://schemas.openxmlformats.org/officeDocument/2006/customXml" ds:itemID="{964B9795-8032-44E0-A555-7FE588F080B5}">
+<ds:datastoreItem xmlns:ds="http://schemas.openxmlformats.org/officeDocument/2006/customXml" ds:itemID="{573430EE-34DA-4F56-87AA-7287AA9FB9B3}">
   <ds:schemaRefs>
     <ds:schemaRef ds:uri="http://schemas.openxmlformats.org/officeDocument/2006/bibliography"/>
   </ds:schemaRefs>

</xml_diff>